<commit_message>
Enviando material do grupo2
</commit_message>
<xml_diff>
--- a/Casos de Uso/Projeto EAS - Casos de Uso - 0001 - v01.docx
+++ b/Casos de Uso/Projeto EAS - Casos de Uso - 0001 - v01.docx
@@ -1,6 +1,6 @@
 
 <file path=word/document.xml><?xml version="1.0" encoding="utf-8"?>
-<w:document xmlns:wpc="http://schemas.microsoft.com/office/word/2010/wordprocessingCanvas" xmlns:mc="http://schemas.openxmlformats.org/markup-compatibility/2006" xmlns:o="urn:schemas-microsoft-com:office:office" xmlns:r="http://schemas.openxmlformats.org/officeDocument/2006/relationships" xmlns:m="http://schemas.openxmlformats.org/officeDocument/2006/math" xmlns:v="urn:schemas-microsoft-com:vml" xmlns:wp14="http://schemas.microsoft.com/office/word/2010/wordprocessingDrawing" xmlns:wp="http://schemas.openxmlformats.org/drawingml/2006/wordprocessingDrawing" xmlns:w="http://schemas.openxmlformats.org/wordprocessingml/2006/main" xmlns:w14="http://schemas.microsoft.com/office/word/2010/wordml" xmlns:w10="urn:schemas-microsoft-com:office:word" xmlns:w15="http://schemas.microsoft.com/office/word/2012/wordml" xmlns:wpg="http://schemas.microsoft.com/office/word/2010/wordprocessingGroup" xmlns:wpi="http://schemas.microsoft.com/office/word/2010/wordprocessingInk" xmlns:wne="http://schemas.microsoft.com/office/word/2006/wordml" xmlns:wps="http://schemas.microsoft.com/office/word/2010/wordprocessingShape" xmlns:wpsCustomData="http://www.wps.cn/officeDocument/2013/wpsCustomData" mc:Ignorable="w14 w15 wp14">
+<w:document xmlns:wpc="http://schemas.microsoft.com/office/word/2010/wordprocessingCanvas" xmlns:cx="http://schemas.microsoft.com/office/drawing/2014/chartex" xmlns:cx1="http://schemas.microsoft.com/office/drawing/2015/9/8/chartex" xmlns:cx2="http://schemas.microsoft.com/office/drawing/2015/10/21/chartex" xmlns:cx3="http://schemas.microsoft.com/office/drawing/2016/5/9/chartex" xmlns:cx4="http://schemas.microsoft.com/office/drawing/2016/5/10/chartex" xmlns:cx5="http://schemas.microsoft.com/office/drawing/2016/5/11/chartex" xmlns:cx6="http://schemas.microsoft.com/office/drawing/2016/5/12/chartex" xmlns:cx7="http://schemas.microsoft.com/office/drawing/2016/5/13/chartex" xmlns:cx8="http://schemas.microsoft.com/office/drawing/2016/5/14/chartex" xmlns:mc="http://schemas.openxmlformats.org/markup-compatibility/2006" xmlns:aink="http://schemas.microsoft.com/office/drawing/2016/ink" xmlns:am3d="http://schemas.microsoft.com/office/drawing/2017/model3d" xmlns:o="urn:schemas-microsoft-com:office:office" xmlns:r="http://schemas.openxmlformats.org/officeDocument/2006/relationships" xmlns:m="http://schemas.openxmlformats.org/officeDocument/2006/math" xmlns:v="urn:schemas-microsoft-com:vml" xmlns:wp14="http://schemas.microsoft.com/office/word/2010/wordprocessingDrawing" xmlns:wp="http://schemas.openxmlformats.org/drawingml/2006/wordprocessingDrawing" xmlns:w10="urn:schemas-microsoft-com:office:word" xmlns:w="http://schemas.openxmlformats.org/wordprocessingml/2006/main" xmlns:w14="http://schemas.microsoft.com/office/word/2010/wordml" xmlns:w15="http://schemas.microsoft.com/office/word/2012/wordml" xmlns:w16cex="http://schemas.microsoft.com/office/word/2018/wordml/cex" xmlns:w16cid="http://schemas.microsoft.com/office/word/2016/wordml/cid" xmlns:w16="http://schemas.microsoft.com/office/word/2018/wordml" xmlns:w16sdtdh="http://schemas.microsoft.com/office/word/2020/wordml/sdtdatahash" xmlns:w16se="http://schemas.microsoft.com/office/word/2015/wordml/symex" xmlns:wpg="http://schemas.microsoft.com/office/word/2010/wordprocessingGroup" xmlns:wpi="http://schemas.microsoft.com/office/word/2010/wordprocessingInk" xmlns:wne="http://schemas.microsoft.com/office/word/2006/wordml" xmlns:wps="http://schemas.microsoft.com/office/word/2010/wordprocessingShape" mc:Ignorable="w14 w15 w16se w16cid w16 w16cex w16sdtdh wp14">
   <w:body>
     <w:p>
       <w:pPr>
@@ -27,18 +27,19 @@
       </w:pPr>
       <w:r>
         <w:rPr>
+          <w:noProof/>
           <w:lang w:eastAsia="pt-BR"/>
         </w:rPr>
         <w:drawing>
-          <wp:anchor distT="0" distB="0" distL="114300" distR="114300" simplePos="0" relativeHeight="251659264" behindDoc="1" locked="0" layoutInCell="1" allowOverlap="1">
-            <wp:simplePos x="0" y="0"/>
+          <wp:anchor distT="0" distB="0" distL="114300" distR="114300" simplePos="0" relativeHeight="251658240" behindDoc="1" locked="0" layoutInCell="1" allowOverlap="1" wp14:anchorId="415087BE" wp14:editId="49745818">
+            <wp:simplePos x="-332509" y="1579418"/>
             <wp:positionH relativeFrom="margin">
               <wp:align>center</wp:align>
             </wp:positionH>
             <wp:positionV relativeFrom="page">
               <wp:align>center</wp:align>
             </wp:positionV>
-            <wp:extent cx="8639810" cy="4853940"/>
+            <wp:extent cx="8640000" cy="4853828"/>
             <wp:effectExtent l="7302" t="0" r="0" b="0"/>
             <wp:wrapNone/>
             <wp:docPr id="3" name="Imagem 3" descr="Z:\Dropbox\UNINASSAU\template-latex\img\logo\background-amarelo.png"/>
@@ -49,13 +50,13 @@
               <a:graphicData uri="http://schemas.openxmlformats.org/drawingml/2006/picture">
                 <pic:pic xmlns:pic="http://schemas.openxmlformats.org/drawingml/2006/picture">
                   <pic:nvPicPr>
-                    <pic:cNvPr id="3" name="Imagem 3" descr="Z:\Dropbox\UNINASSAU\template-latex\img\logo\background-amarelo.png"/>
+                    <pic:cNvPr id="0" name="Picture 1" descr="Z:\Dropbox\UNINASSAU\template-latex\img\logo\background-amarelo.png"/>
                     <pic:cNvPicPr>
                       <a:picLocks noChangeAspect="1" noChangeArrowheads="1"/>
                     </pic:cNvPicPr>
                   </pic:nvPicPr>
                   <pic:blipFill>
-                    <a:blip r:embed="rId9">
+                    <a:blip r:embed="rId8">
                       <a:extLst>
                         <a:ext uri="{28A0092B-C50C-407E-A947-70E740481C1C}">
                           <a14:useLocalDpi xmlns:a14="http://schemas.microsoft.com/office/drawing/2010/main" val="0"/>
@@ -67,7 +68,7 @@
                       <a:fillRect/>
                     </a:stretch>
                   </pic:blipFill>
-                  <pic:spPr>
+                  <pic:spPr bwMode="auto">
                     <a:xfrm rot="16200000">
                       <a:off x="0" y="0"/>
                       <a:ext cx="8640000" cy="4853828"/>
@@ -83,6 +84,12 @@
                 </pic:pic>
               </a:graphicData>
             </a:graphic>
+            <wp14:sizeRelH relativeFrom="page">
+              <wp14:pctWidth>0</wp14:pctWidth>
+            </wp14:sizeRelH>
+            <wp14:sizeRelV relativeFrom="page">
+              <wp14:pctHeight>0</wp14:pctHeight>
+            </wp14:sizeRelV>
           </wp:anchor>
         </w:drawing>
       </w:r>
@@ -346,18 +353,18 @@
         <w:contextualSpacing/>
         <w:jc w:val="both"/>
         <w:sectPr>
-          <w:headerReference r:id="rId4" w:type="default"/>
-          <w:footerReference r:id="rId5" w:type="default"/>
-          <w:pgSz w:w="11906" w:h="16838"/>
+          <w:headerReference w:type="default" r:id="rId9"/>
+          <w:footerReference w:type="default" r:id="rId10"/>
+          <w:pgSz w:w="11906" w:h="16838" w:code="9"/>
           <w:pgMar w:top="1701" w:right="1134" w:bottom="1134" w:left="1701" w:header="142" w:footer="851" w:gutter="0"/>
-          <w:cols w:space="708" w:num="1"/>
-          <w:docGrid w:linePitch="360" w:charSpace="0"/>
+          <w:cols w:space="708"/>
+          <w:docGrid w:linePitch="360"/>
         </w:sectPr>
       </w:pPr>
     </w:p>
     <w:p>
       <w:pPr>
-        <w:pStyle w:val="2"/>
+        <w:pStyle w:val="Ttulo1"/>
         <w:contextualSpacing/>
         <w:rPr>
           <w:rFonts w:ascii="Courier New" w:hAnsi="Courier New" w:cs="Courier New"/>
@@ -376,6 +383,7 @@
           <w:sz w:val="24"/>
           <w:szCs w:val="24"/>
         </w:rPr>
+        <w:lastRenderedPageBreak/>
         <w:t>Histórico de Versões</w:t>
       </w:r>
       <w:bookmarkEnd w:id="0"/>
@@ -387,59 +395,33 @@
     </w:p>
     <w:tbl>
       <w:tblPr>
-        <w:tblStyle w:val="14"/>
+        <w:tblStyle w:val="Tabelacomgrade"/>
         <w:tblW w:w="5000" w:type="pct"/>
-        <w:tblInd w:w="0" w:type="dxa"/>
         <w:tblBorders>
-          <w:top w:val="single" w:color="auto" w:sz="8" w:space="0"/>
-          <w:left w:val="none" w:color="auto" w:sz="0" w:space="0"/>
-          <w:bottom w:val="single" w:color="auto" w:sz="8" w:space="0"/>
-          <w:right w:val="none" w:color="auto" w:sz="0" w:space="0"/>
-          <w:insideH w:val="single" w:color="auto" w:sz="4" w:space="0"/>
-          <w:insideV w:val="single" w:color="auto" w:sz="4" w:space="0"/>
+          <w:top w:val="single" w:sz="8" w:space="0" w:color="auto"/>
+          <w:left w:val="none" w:sz="0" w:space="0" w:color="auto"/>
+          <w:bottom w:val="single" w:sz="8" w:space="0" w:color="auto"/>
+          <w:right w:val="none" w:sz="0" w:space="0" w:color="auto"/>
         </w:tblBorders>
-        <w:tblLayout w:type="autofit"/>
-        <w:tblCellMar>
-          <w:top w:w="0" w:type="dxa"/>
-          <w:left w:w="108" w:type="dxa"/>
-          <w:bottom w:w="0" w:type="dxa"/>
-          <w:right w:w="108" w:type="dxa"/>
-        </w:tblCellMar>
+        <w:tblLook w:val="04A0" w:firstRow="1" w:lastRow="0" w:firstColumn="1" w:lastColumn="0" w:noHBand="0" w:noVBand="1"/>
       </w:tblPr>
       <w:tblGrid>
-        <w:gridCol w:w="1157"/>
-        <w:gridCol w:w="2616"/>
-        <w:gridCol w:w="3777"/>
-        <w:gridCol w:w="1737"/>
+        <w:gridCol w:w="1131"/>
+        <w:gridCol w:w="2555"/>
+        <w:gridCol w:w="3689"/>
+        <w:gridCol w:w="1696"/>
       </w:tblGrid>
       <w:tr>
-        <w:tblPrEx>
-          <w:tblBorders>
-            <w:top w:val="single" w:color="auto" w:sz="8" w:space="0"/>
-            <w:left w:val="none" w:color="auto" w:sz="0" w:space="0"/>
-            <w:bottom w:val="single" w:color="auto" w:sz="8" w:space="0"/>
-            <w:right w:val="none" w:color="auto" w:sz="0" w:space="0"/>
-            <w:insideH w:val="single" w:color="auto" w:sz="4" w:space="0"/>
-            <w:insideV w:val="single" w:color="auto" w:sz="4" w:space="0"/>
-          </w:tblBorders>
-          <w:tblCellMar>
-            <w:top w:w="0" w:type="dxa"/>
-            <w:left w:w="108" w:type="dxa"/>
-            <w:bottom w:w="0" w:type="dxa"/>
-            <w:right w:w="108" w:type="dxa"/>
-          </w:tblCellMar>
-        </w:tblPrEx>
         <w:tc>
           <w:tcPr>
             <w:tcW w:w="623" w:type="pct"/>
             <w:tcBorders>
-              <w:top w:val="single" w:color="auto" w:sz="8" w:space="0"/>
-              <w:bottom w:val="single" w:color="auto" w:sz="8" w:space="0"/>
+              <w:top w:val="single" w:sz="8" w:space="0" w:color="auto"/>
+              <w:bottom w:val="single" w:sz="8" w:space="0" w:color="auto"/>
             </w:tcBorders>
           </w:tcPr>
           <w:p>
             <w:pPr>
-              <w:spacing w:after="0"/>
               <w:contextualSpacing/>
               <w:jc w:val="center"/>
               <w:rPr>
@@ -458,13 +440,12 @@
           <w:tcPr>
             <w:tcW w:w="1408" w:type="pct"/>
             <w:tcBorders>
-              <w:top w:val="single" w:color="auto" w:sz="8" w:space="0"/>
-              <w:bottom w:val="single" w:color="auto" w:sz="8" w:space="0"/>
+              <w:top w:val="single" w:sz="8" w:space="0" w:color="auto"/>
+              <w:bottom w:val="single" w:sz="8" w:space="0" w:color="auto"/>
             </w:tcBorders>
           </w:tcPr>
           <w:p>
             <w:pPr>
-              <w:spacing w:after="0"/>
               <w:contextualSpacing/>
               <w:jc w:val="center"/>
               <w:rPr>
@@ -483,13 +464,12 @@
           <w:tcPr>
             <w:tcW w:w="2033" w:type="pct"/>
             <w:tcBorders>
-              <w:top w:val="single" w:color="auto" w:sz="8" w:space="0"/>
-              <w:bottom w:val="single" w:color="auto" w:sz="8" w:space="0"/>
+              <w:top w:val="single" w:sz="8" w:space="0" w:color="auto"/>
+              <w:bottom w:val="single" w:sz="8" w:space="0" w:color="auto"/>
             </w:tcBorders>
           </w:tcPr>
           <w:p>
             <w:pPr>
-              <w:spacing w:after="0"/>
               <w:contextualSpacing/>
               <w:jc w:val="center"/>
               <w:rPr>
@@ -508,13 +488,12 @@
           <w:tcPr>
             <w:tcW w:w="935" w:type="pct"/>
             <w:tcBorders>
-              <w:top w:val="single" w:color="auto" w:sz="8" w:space="0"/>
-              <w:bottom w:val="single" w:color="auto" w:sz="8" w:space="0"/>
+              <w:top w:val="single" w:sz="8" w:space="0" w:color="auto"/>
+              <w:bottom w:val="single" w:sz="8" w:space="0" w:color="auto"/>
             </w:tcBorders>
           </w:tcPr>
           <w:p>
             <w:pPr>
-              <w:spacing w:after="0"/>
               <w:contextualSpacing/>
               <w:jc w:val="center"/>
               <w:rPr>
@@ -531,33 +510,16 @@
         </w:tc>
       </w:tr>
       <w:tr>
-        <w:tblPrEx>
-          <w:tblBorders>
-            <w:top w:val="single" w:color="auto" w:sz="8" w:space="0"/>
-            <w:left w:val="none" w:color="auto" w:sz="0" w:space="0"/>
-            <w:bottom w:val="single" w:color="auto" w:sz="8" w:space="0"/>
-            <w:right w:val="none" w:color="auto" w:sz="0" w:space="0"/>
-            <w:insideH w:val="single" w:color="auto" w:sz="4" w:space="0"/>
-            <w:insideV w:val="single" w:color="auto" w:sz="4" w:space="0"/>
-          </w:tblBorders>
-          <w:tblCellMar>
-            <w:top w:w="0" w:type="dxa"/>
-            <w:left w:w="108" w:type="dxa"/>
-            <w:bottom w:w="0" w:type="dxa"/>
-            <w:right w:w="108" w:type="dxa"/>
-          </w:tblCellMar>
-        </w:tblPrEx>
         <w:tc>
           <w:tcPr>
             <w:tcW w:w="623" w:type="pct"/>
             <w:tcBorders>
-              <w:top w:val="single" w:color="auto" w:sz="8" w:space="0"/>
-              <w:bottom w:val="single" w:color="auto" w:sz="4" w:space="0"/>
+              <w:top w:val="single" w:sz="8" w:space="0" w:color="auto"/>
+              <w:bottom w:val="single" w:sz="4" w:space="0" w:color="auto"/>
             </w:tcBorders>
           </w:tcPr>
           <w:p>
             <w:pPr>
-              <w:spacing w:after="0"/>
               <w:contextualSpacing/>
               <w:jc w:val="right"/>
             </w:pPr>
@@ -570,17 +532,16 @@
           <w:tcPr>
             <w:tcW w:w="1408" w:type="pct"/>
             <w:tcBorders>
-              <w:top w:val="single" w:color="auto" w:sz="8" w:space="0"/>
-              <w:bottom w:val="single" w:color="auto" w:sz="4" w:space="0"/>
+              <w:top w:val="single" w:sz="8" w:space="0" w:color="auto"/>
+              <w:bottom w:val="single" w:sz="4" w:space="0" w:color="auto"/>
             </w:tcBorders>
           </w:tcPr>
           <w:p>
             <w:pPr>
-              <w:spacing w:after="0"/>
               <w:contextualSpacing/>
             </w:pPr>
             <w:r>
-              <w:t>João Ferreira</w:t>
+              <w:t>Matheus Trindade</w:t>
             </w:r>
           </w:p>
         </w:tc>
@@ -588,13 +549,12 @@
           <w:tcPr>
             <w:tcW w:w="2033" w:type="pct"/>
             <w:tcBorders>
-              <w:top w:val="single" w:color="auto" w:sz="8" w:space="0"/>
-              <w:bottom w:val="single" w:color="auto" w:sz="4" w:space="0"/>
+              <w:top w:val="single" w:sz="8" w:space="0" w:color="auto"/>
+              <w:bottom w:val="single" w:sz="4" w:space="0" w:color="auto"/>
             </w:tcBorders>
           </w:tcPr>
           <w:p>
             <w:pPr>
-              <w:spacing w:after="0"/>
               <w:contextualSpacing/>
             </w:pPr>
             <w:r>
@@ -606,68 +566,50 @@
           <w:tcPr>
             <w:tcW w:w="935" w:type="pct"/>
             <w:tcBorders>
-              <w:top w:val="single" w:color="auto" w:sz="8" w:space="0"/>
-              <w:bottom w:val="single" w:color="auto" w:sz="4" w:space="0"/>
+              <w:top w:val="single" w:sz="8" w:space="0" w:color="auto"/>
+              <w:bottom w:val="single" w:sz="4" w:space="0" w:color="auto"/>
             </w:tcBorders>
           </w:tcPr>
           <w:p>
             <w:pPr>
-              <w:spacing w:after="0"/>
               <w:contextualSpacing/>
               <w:jc w:val="right"/>
+              <w:rPr>
+                <w:u w:val="single"/>
+              </w:rPr>
             </w:pPr>
             <w:r>
-              <w:t>14/09/2021</w:t>
+              <w:t>05/10/2021</w:t>
             </w:r>
           </w:p>
         </w:tc>
       </w:tr>
       <w:tr>
-        <w:tblPrEx>
-          <w:tblBorders>
-            <w:top w:val="single" w:color="auto" w:sz="8" w:space="0"/>
-            <w:left w:val="none" w:color="auto" w:sz="0" w:space="0"/>
-            <w:bottom w:val="single" w:color="auto" w:sz="8" w:space="0"/>
-            <w:right w:val="none" w:color="auto" w:sz="0" w:space="0"/>
-            <w:insideH w:val="single" w:color="auto" w:sz="4" w:space="0"/>
-            <w:insideV w:val="single" w:color="auto" w:sz="4" w:space="0"/>
-          </w:tblBorders>
-          <w:tblCellMar>
-            <w:top w:w="0" w:type="dxa"/>
-            <w:left w:w="108" w:type="dxa"/>
-            <w:bottom w:w="0" w:type="dxa"/>
-            <w:right w:w="108" w:type="dxa"/>
-          </w:tblCellMar>
-        </w:tblPrEx>
         <w:tc>
           <w:tcPr>
             <w:tcW w:w="623" w:type="pct"/>
             <w:tcBorders>
-              <w:top w:val="single" w:color="auto" w:sz="4" w:space="0"/>
-              <w:bottom w:val="single" w:color="auto" w:sz="4" w:space="0"/>
+              <w:top w:val="single" w:sz="4" w:space="0" w:color="auto"/>
+              <w:bottom w:val="single" w:sz="4" w:space="0" w:color="auto"/>
             </w:tcBorders>
           </w:tcPr>
           <w:p>
             <w:pPr>
-              <w:spacing w:after="0"/>
               <w:contextualSpacing/>
               <w:jc w:val="right"/>
             </w:pPr>
-            <w:bookmarkStart w:id="1" w:name="_GoBack"/>
-            <w:bookmarkEnd w:id="1"/>
           </w:p>
         </w:tc>
         <w:tc>
           <w:tcPr>
             <w:tcW w:w="1408" w:type="pct"/>
             <w:tcBorders>
-              <w:top w:val="single" w:color="auto" w:sz="4" w:space="0"/>
-              <w:bottom w:val="single" w:color="auto" w:sz="4" w:space="0"/>
+              <w:top w:val="single" w:sz="4" w:space="0" w:color="auto"/>
+              <w:bottom w:val="single" w:sz="4" w:space="0" w:color="auto"/>
             </w:tcBorders>
           </w:tcPr>
           <w:p>
             <w:pPr>
-              <w:spacing w:after="0"/>
               <w:contextualSpacing/>
             </w:pPr>
           </w:p>
@@ -676,13 +618,12 @@
           <w:tcPr>
             <w:tcW w:w="2033" w:type="pct"/>
             <w:tcBorders>
-              <w:top w:val="single" w:color="auto" w:sz="4" w:space="0"/>
-              <w:bottom w:val="single" w:color="auto" w:sz="4" w:space="0"/>
+              <w:top w:val="single" w:sz="4" w:space="0" w:color="auto"/>
+              <w:bottom w:val="single" w:sz="4" w:space="0" w:color="auto"/>
             </w:tcBorders>
           </w:tcPr>
           <w:p>
             <w:pPr>
-              <w:spacing w:after="0"/>
               <w:contextualSpacing/>
             </w:pPr>
           </w:p>
@@ -691,13 +632,12 @@
           <w:tcPr>
             <w:tcW w:w="935" w:type="pct"/>
             <w:tcBorders>
-              <w:top w:val="single" w:color="auto" w:sz="4" w:space="0"/>
-              <w:bottom w:val="single" w:color="auto" w:sz="4" w:space="0"/>
+              <w:top w:val="single" w:sz="4" w:space="0" w:color="auto"/>
+              <w:bottom w:val="single" w:sz="4" w:space="0" w:color="auto"/>
             </w:tcBorders>
           </w:tcPr>
           <w:p>
             <w:pPr>
-              <w:spacing w:after="0"/>
               <w:contextualSpacing/>
               <w:jc w:val="right"/>
             </w:pPr>
@@ -705,33 +645,16 @@
         </w:tc>
       </w:tr>
       <w:tr>
-        <w:tblPrEx>
-          <w:tblBorders>
-            <w:top w:val="single" w:color="auto" w:sz="8" w:space="0"/>
-            <w:left w:val="none" w:color="auto" w:sz="0" w:space="0"/>
-            <w:bottom w:val="single" w:color="auto" w:sz="8" w:space="0"/>
-            <w:right w:val="none" w:color="auto" w:sz="0" w:space="0"/>
-            <w:insideH w:val="single" w:color="auto" w:sz="4" w:space="0"/>
-            <w:insideV w:val="single" w:color="auto" w:sz="4" w:space="0"/>
-          </w:tblBorders>
-          <w:tblCellMar>
-            <w:top w:w="0" w:type="dxa"/>
-            <w:left w:w="108" w:type="dxa"/>
-            <w:bottom w:w="0" w:type="dxa"/>
-            <w:right w:w="108" w:type="dxa"/>
-          </w:tblCellMar>
-        </w:tblPrEx>
         <w:tc>
           <w:tcPr>
             <w:tcW w:w="623" w:type="pct"/>
             <w:tcBorders>
-              <w:top w:val="single" w:color="auto" w:sz="4" w:space="0"/>
-              <w:bottom w:val="single" w:color="auto" w:sz="4" w:space="0"/>
+              <w:top w:val="single" w:sz="4" w:space="0" w:color="auto"/>
+              <w:bottom w:val="single" w:sz="4" w:space="0" w:color="auto"/>
             </w:tcBorders>
           </w:tcPr>
           <w:p>
             <w:pPr>
-              <w:spacing w:after="0"/>
               <w:contextualSpacing/>
               <w:jc w:val="right"/>
             </w:pPr>
@@ -741,13 +664,12 @@
           <w:tcPr>
             <w:tcW w:w="1408" w:type="pct"/>
             <w:tcBorders>
-              <w:top w:val="single" w:color="auto" w:sz="4" w:space="0"/>
-              <w:bottom w:val="single" w:color="auto" w:sz="4" w:space="0"/>
+              <w:top w:val="single" w:sz="4" w:space="0" w:color="auto"/>
+              <w:bottom w:val="single" w:sz="4" w:space="0" w:color="auto"/>
             </w:tcBorders>
           </w:tcPr>
           <w:p>
             <w:pPr>
-              <w:spacing w:after="0"/>
               <w:contextualSpacing/>
             </w:pPr>
           </w:p>
@@ -756,13 +678,12 @@
           <w:tcPr>
             <w:tcW w:w="2033" w:type="pct"/>
             <w:tcBorders>
-              <w:top w:val="single" w:color="auto" w:sz="4" w:space="0"/>
-              <w:bottom w:val="single" w:color="auto" w:sz="4" w:space="0"/>
+              <w:top w:val="single" w:sz="4" w:space="0" w:color="auto"/>
+              <w:bottom w:val="single" w:sz="4" w:space="0" w:color="auto"/>
             </w:tcBorders>
           </w:tcPr>
           <w:p>
             <w:pPr>
-              <w:spacing w:after="0"/>
               <w:contextualSpacing/>
             </w:pPr>
           </w:p>
@@ -771,13 +692,12 @@
           <w:tcPr>
             <w:tcW w:w="935" w:type="pct"/>
             <w:tcBorders>
-              <w:top w:val="single" w:color="auto" w:sz="4" w:space="0"/>
-              <w:bottom w:val="single" w:color="auto" w:sz="4" w:space="0"/>
+              <w:top w:val="single" w:sz="4" w:space="0" w:color="auto"/>
+              <w:bottom w:val="single" w:sz="4" w:space="0" w:color="auto"/>
             </w:tcBorders>
           </w:tcPr>
           <w:p>
             <w:pPr>
-              <w:spacing w:after="0"/>
               <w:contextualSpacing/>
               <w:jc w:val="right"/>
             </w:pPr>
@@ -785,33 +705,16 @@
         </w:tc>
       </w:tr>
       <w:tr>
-        <w:tblPrEx>
-          <w:tblBorders>
-            <w:top w:val="single" w:color="auto" w:sz="8" w:space="0"/>
-            <w:left w:val="none" w:color="auto" w:sz="0" w:space="0"/>
-            <w:bottom w:val="single" w:color="auto" w:sz="8" w:space="0"/>
-            <w:right w:val="none" w:color="auto" w:sz="0" w:space="0"/>
-            <w:insideH w:val="single" w:color="auto" w:sz="4" w:space="0"/>
-            <w:insideV w:val="single" w:color="auto" w:sz="4" w:space="0"/>
-          </w:tblBorders>
-          <w:tblCellMar>
-            <w:top w:w="0" w:type="dxa"/>
-            <w:left w:w="108" w:type="dxa"/>
-            <w:bottom w:w="0" w:type="dxa"/>
-            <w:right w:w="108" w:type="dxa"/>
-          </w:tblCellMar>
-        </w:tblPrEx>
         <w:tc>
           <w:tcPr>
             <w:tcW w:w="623" w:type="pct"/>
             <w:tcBorders>
-              <w:top w:val="single" w:color="auto" w:sz="4" w:space="0"/>
-              <w:bottom w:val="single" w:color="auto" w:sz="4" w:space="0"/>
+              <w:top w:val="single" w:sz="4" w:space="0" w:color="auto"/>
+              <w:bottom w:val="single" w:sz="4" w:space="0" w:color="auto"/>
             </w:tcBorders>
           </w:tcPr>
           <w:p>
             <w:pPr>
-              <w:spacing w:after="0"/>
               <w:contextualSpacing/>
               <w:jc w:val="right"/>
             </w:pPr>
@@ -821,13 +724,12 @@
           <w:tcPr>
             <w:tcW w:w="1408" w:type="pct"/>
             <w:tcBorders>
-              <w:top w:val="single" w:color="auto" w:sz="4" w:space="0"/>
-              <w:bottom w:val="single" w:color="auto" w:sz="4" w:space="0"/>
+              <w:top w:val="single" w:sz="4" w:space="0" w:color="auto"/>
+              <w:bottom w:val="single" w:sz="4" w:space="0" w:color="auto"/>
             </w:tcBorders>
           </w:tcPr>
           <w:p>
             <w:pPr>
-              <w:spacing w:after="0"/>
               <w:contextualSpacing/>
             </w:pPr>
           </w:p>
@@ -836,13 +738,12 @@
           <w:tcPr>
             <w:tcW w:w="2033" w:type="pct"/>
             <w:tcBorders>
-              <w:top w:val="single" w:color="auto" w:sz="4" w:space="0"/>
-              <w:bottom w:val="single" w:color="auto" w:sz="4" w:space="0"/>
+              <w:top w:val="single" w:sz="4" w:space="0" w:color="auto"/>
+              <w:bottom w:val="single" w:sz="4" w:space="0" w:color="auto"/>
             </w:tcBorders>
           </w:tcPr>
           <w:p>
             <w:pPr>
-              <w:spacing w:after="0"/>
               <w:contextualSpacing/>
             </w:pPr>
           </w:p>
@@ -851,13 +752,12 @@
           <w:tcPr>
             <w:tcW w:w="935" w:type="pct"/>
             <w:tcBorders>
-              <w:top w:val="single" w:color="auto" w:sz="4" w:space="0"/>
-              <w:bottom w:val="single" w:color="auto" w:sz="4" w:space="0"/>
+              <w:top w:val="single" w:sz="4" w:space="0" w:color="auto"/>
+              <w:bottom w:val="single" w:sz="4" w:space="0" w:color="auto"/>
             </w:tcBorders>
           </w:tcPr>
           <w:p>
             <w:pPr>
-              <w:spacing w:after="0"/>
               <w:contextualSpacing/>
               <w:jc w:val="right"/>
             </w:pPr>
@@ -865,33 +765,16 @@
         </w:tc>
       </w:tr>
       <w:tr>
-        <w:tblPrEx>
-          <w:tblBorders>
-            <w:top w:val="single" w:color="auto" w:sz="8" w:space="0"/>
-            <w:left w:val="none" w:color="auto" w:sz="0" w:space="0"/>
-            <w:bottom w:val="single" w:color="auto" w:sz="8" w:space="0"/>
-            <w:right w:val="none" w:color="auto" w:sz="0" w:space="0"/>
-            <w:insideH w:val="single" w:color="auto" w:sz="4" w:space="0"/>
-            <w:insideV w:val="single" w:color="auto" w:sz="4" w:space="0"/>
-          </w:tblBorders>
-          <w:tblCellMar>
-            <w:top w:w="0" w:type="dxa"/>
-            <w:left w:w="108" w:type="dxa"/>
-            <w:bottom w:w="0" w:type="dxa"/>
-            <w:right w:w="108" w:type="dxa"/>
-          </w:tblCellMar>
-        </w:tblPrEx>
         <w:tc>
           <w:tcPr>
             <w:tcW w:w="623" w:type="pct"/>
             <w:tcBorders>
-              <w:top w:val="single" w:color="auto" w:sz="4" w:space="0"/>
-              <w:bottom w:val="single" w:color="auto" w:sz="4" w:space="0"/>
+              <w:top w:val="single" w:sz="4" w:space="0" w:color="auto"/>
+              <w:bottom w:val="single" w:sz="4" w:space="0" w:color="auto"/>
             </w:tcBorders>
           </w:tcPr>
           <w:p>
             <w:pPr>
-              <w:spacing w:after="0"/>
               <w:contextualSpacing/>
               <w:jc w:val="right"/>
             </w:pPr>
@@ -901,13 +784,12 @@
           <w:tcPr>
             <w:tcW w:w="1408" w:type="pct"/>
             <w:tcBorders>
-              <w:top w:val="single" w:color="auto" w:sz="4" w:space="0"/>
-              <w:bottom w:val="single" w:color="auto" w:sz="4" w:space="0"/>
+              <w:top w:val="single" w:sz="4" w:space="0" w:color="auto"/>
+              <w:bottom w:val="single" w:sz="4" w:space="0" w:color="auto"/>
             </w:tcBorders>
           </w:tcPr>
           <w:p>
             <w:pPr>
-              <w:spacing w:after="0"/>
               <w:contextualSpacing/>
             </w:pPr>
           </w:p>
@@ -916,13 +798,12 @@
           <w:tcPr>
             <w:tcW w:w="2033" w:type="pct"/>
             <w:tcBorders>
-              <w:top w:val="single" w:color="auto" w:sz="4" w:space="0"/>
-              <w:bottom w:val="single" w:color="auto" w:sz="4" w:space="0"/>
+              <w:top w:val="single" w:sz="4" w:space="0" w:color="auto"/>
+              <w:bottom w:val="single" w:sz="4" w:space="0" w:color="auto"/>
             </w:tcBorders>
           </w:tcPr>
           <w:p>
             <w:pPr>
-              <w:spacing w:after="0"/>
               <w:contextualSpacing/>
             </w:pPr>
           </w:p>
@@ -931,13 +812,12 @@
           <w:tcPr>
             <w:tcW w:w="935" w:type="pct"/>
             <w:tcBorders>
-              <w:top w:val="single" w:color="auto" w:sz="4" w:space="0"/>
-              <w:bottom w:val="single" w:color="auto" w:sz="4" w:space="0"/>
+              <w:top w:val="single" w:sz="4" w:space="0" w:color="auto"/>
+              <w:bottom w:val="single" w:sz="4" w:space="0" w:color="auto"/>
             </w:tcBorders>
           </w:tcPr>
           <w:p>
             <w:pPr>
-              <w:spacing w:after="0"/>
               <w:contextualSpacing/>
               <w:jc w:val="right"/>
             </w:pPr>
@@ -945,33 +825,16 @@
         </w:tc>
       </w:tr>
       <w:tr>
-        <w:tblPrEx>
-          <w:tblBorders>
-            <w:top w:val="single" w:color="auto" w:sz="8" w:space="0"/>
-            <w:left w:val="none" w:color="auto" w:sz="0" w:space="0"/>
-            <w:bottom w:val="single" w:color="auto" w:sz="8" w:space="0"/>
-            <w:right w:val="none" w:color="auto" w:sz="0" w:space="0"/>
-            <w:insideH w:val="single" w:color="auto" w:sz="4" w:space="0"/>
-            <w:insideV w:val="single" w:color="auto" w:sz="4" w:space="0"/>
-          </w:tblBorders>
-          <w:tblCellMar>
-            <w:top w:w="0" w:type="dxa"/>
-            <w:left w:w="108" w:type="dxa"/>
-            <w:bottom w:w="0" w:type="dxa"/>
-            <w:right w:w="108" w:type="dxa"/>
-          </w:tblCellMar>
-        </w:tblPrEx>
         <w:tc>
           <w:tcPr>
             <w:tcW w:w="623" w:type="pct"/>
             <w:tcBorders>
-              <w:top w:val="single" w:color="auto" w:sz="4" w:space="0"/>
-              <w:bottom w:val="single" w:color="auto" w:sz="4" w:space="0"/>
+              <w:top w:val="single" w:sz="4" w:space="0" w:color="auto"/>
+              <w:bottom w:val="single" w:sz="4" w:space="0" w:color="auto"/>
             </w:tcBorders>
           </w:tcPr>
           <w:p>
             <w:pPr>
-              <w:spacing w:after="0"/>
               <w:contextualSpacing/>
               <w:jc w:val="right"/>
             </w:pPr>
@@ -981,13 +844,12 @@
           <w:tcPr>
             <w:tcW w:w="1408" w:type="pct"/>
             <w:tcBorders>
-              <w:top w:val="single" w:color="auto" w:sz="4" w:space="0"/>
-              <w:bottom w:val="single" w:color="auto" w:sz="4" w:space="0"/>
+              <w:top w:val="single" w:sz="4" w:space="0" w:color="auto"/>
+              <w:bottom w:val="single" w:sz="4" w:space="0" w:color="auto"/>
             </w:tcBorders>
           </w:tcPr>
           <w:p>
             <w:pPr>
-              <w:spacing w:after="0"/>
               <w:contextualSpacing/>
             </w:pPr>
           </w:p>
@@ -996,13 +858,12 @@
           <w:tcPr>
             <w:tcW w:w="2033" w:type="pct"/>
             <w:tcBorders>
-              <w:top w:val="single" w:color="auto" w:sz="4" w:space="0"/>
-              <w:bottom w:val="single" w:color="auto" w:sz="4" w:space="0"/>
+              <w:top w:val="single" w:sz="4" w:space="0" w:color="auto"/>
+              <w:bottom w:val="single" w:sz="4" w:space="0" w:color="auto"/>
             </w:tcBorders>
           </w:tcPr>
           <w:p>
             <w:pPr>
-              <w:spacing w:after="0"/>
               <w:contextualSpacing/>
             </w:pPr>
           </w:p>
@@ -1011,13 +872,12 @@
           <w:tcPr>
             <w:tcW w:w="935" w:type="pct"/>
             <w:tcBorders>
-              <w:top w:val="single" w:color="auto" w:sz="4" w:space="0"/>
-              <w:bottom w:val="single" w:color="auto" w:sz="4" w:space="0"/>
+              <w:top w:val="single" w:sz="4" w:space="0" w:color="auto"/>
+              <w:bottom w:val="single" w:sz="4" w:space="0" w:color="auto"/>
             </w:tcBorders>
           </w:tcPr>
           <w:p>
             <w:pPr>
-              <w:spacing w:after="0"/>
               <w:contextualSpacing/>
               <w:jc w:val="right"/>
             </w:pPr>
@@ -1025,33 +885,16 @@
         </w:tc>
       </w:tr>
       <w:tr>
-        <w:tblPrEx>
-          <w:tblBorders>
-            <w:top w:val="single" w:color="auto" w:sz="8" w:space="0"/>
-            <w:left w:val="none" w:color="auto" w:sz="0" w:space="0"/>
-            <w:bottom w:val="single" w:color="auto" w:sz="8" w:space="0"/>
-            <w:right w:val="none" w:color="auto" w:sz="0" w:space="0"/>
-            <w:insideH w:val="single" w:color="auto" w:sz="4" w:space="0"/>
-            <w:insideV w:val="single" w:color="auto" w:sz="4" w:space="0"/>
-          </w:tblBorders>
-          <w:tblCellMar>
-            <w:top w:w="0" w:type="dxa"/>
-            <w:left w:w="108" w:type="dxa"/>
-            <w:bottom w:w="0" w:type="dxa"/>
-            <w:right w:w="108" w:type="dxa"/>
-          </w:tblCellMar>
-        </w:tblPrEx>
         <w:tc>
           <w:tcPr>
             <w:tcW w:w="623" w:type="pct"/>
             <w:tcBorders>
-              <w:top w:val="single" w:color="auto" w:sz="4" w:space="0"/>
-              <w:bottom w:val="single" w:color="auto" w:sz="4" w:space="0"/>
+              <w:top w:val="single" w:sz="4" w:space="0" w:color="auto"/>
+              <w:bottom w:val="single" w:sz="4" w:space="0" w:color="auto"/>
             </w:tcBorders>
           </w:tcPr>
           <w:p>
             <w:pPr>
-              <w:spacing w:after="0"/>
               <w:contextualSpacing/>
               <w:jc w:val="right"/>
             </w:pPr>
@@ -1061,13 +904,12 @@
           <w:tcPr>
             <w:tcW w:w="1408" w:type="pct"/>
             <w:tcBorders>
-              <w:top w:val="single" w:color="auto" w:sz="4" w:space="0"/>
-              <w:bottom w:val="single" w:color="auto" w:sz="4" w:space="0"/>
+              <w:top w:val="single" w:sz="4" w:space="0" w:color="auto"/>
+              <w:bottom w:val="single" w:sz="4" w:space="0" w:color="auto"/>
             </w:tcBorders>
           </w:tcPr>
           <w:p>
             <w:pPr>
-              <w:spacing w:after="0"/>
               <w:contextualSpacing/>
             </w:pPr>
           </w:p>
@@ -1076,13 +918,12 @@
           <w:tcPr>
             <w:tcW w:w="2033" w:type="pct"/>
             <w:tcBorders>
-              <w:top w:val="single" w:color="auto" w:sz="4" w:space="0"/>
-              <w:bottom w:val="single" w:color="auto" w:sz="4" w:space="0"/>
+              <w:top w:val="single" w:sz="4" w:space="0" w:color="auto"/>
+              <w:bottom w:val="single" w:sz="4" w:space="0" w:color="auto"/>
             </w:tcBorders>
           </w:tcPr>
           <w:p>
             <w:pPr>
-              <w:spacing w:after="0"/>
               <w:contextualSpacing/>
             </w:pPr>
           </w:p>
@@ -1091,13 +932,12 @@
           <w:tcPr>
             <w:tcW w:w="935" w:type="pct"/>
             <w:tcBorders>
-              <w:top w:val="single" w:color="auto" w:sz="4" w:space="0"/>
-              <w:bottom w:val="single" w:color="auto" w:sz="4" w:space="0"/>
+              <w:top w:val="single" w:sz="4" w:space="0" w:color="auto"/>
+              <w:bottom w:val="single" w:sz="4" w:space="0" w:color="auto"/>
             </w:tcBorders>
           </w:tcPr>
           <w:p>
             <w:pPr>
-              <w:spacing w:after="0"/>
               <w:contextualSpacing/>
               <w:jc w:val="right"/>
             </w:pPr>
@@ -1105,32 +945,15 @@
         </w:tc>
       </w:tr>
       <w:tr>
-        <w:tblPrEx>
-          <w:tblBorders>
-            <w:top w:val="single" w:color="auto" w:sz="8" w:space="0"/>
-            <w:left w:val="none" w:color="auto" w:sz="0" w:space="0"/>
-            <w:bottom w:val="single" w:color="auto" w:sz="8" w:space="0"/>
-            <w:right w:val="none" w:color="auto" w:sz="0" w:space="0"/>
-            <w:insideH w:val="single" w:color="auto" w:sz="4" w:space="0"/>
-            <w:insideV w:val="single" w:color="auto" w:sz="4" w:space="0"/>
-          </w:tblBorders>
-          <w:tblCellMar>
-            <w:top w:w="0" w:type="dxa"/>
-            <w:left w:w="108" w:type="dxa"/>
-            <w:bottom w:w="0" w:type="dxa"/>
-            <w:right w:w="108" w:type="dxa"/>
-          </w:tblCellMar>
-        </w:tblPrEx>
         <w:tc>
           <w:tcPr>
             <w:tcW w:w="623" w:type="pct"/>
             <w:tcBorders>
-              <w:top w:val="single" w:color="auto" w:sz="4" w:space="0"/>
+              <w:top w:val="single" w:sz="4" w:space="0" w:color="auto"/>
             </w:tcBorders>
           </w:tcPr>
           <w:p>
             <w:pPr>
-              <w:spacing w:after="0"/>
               <w:contextualSpacing/>
               <w:jc w:val="right"/>
             </w:pPr>
@@ -1140,12 +963,11 @@
           <w:tcPr>
             <w:tcW w:w="1408" w:type="pct"/>
             <w:tcBorders>
-              <w:top w:val="single" w:color="auto" w:sz="4" w:space="0"/>
+              <w:top w:val="single" w:sz="4" w:space="0" w:color="auto"/>
             </w:tcBorders>
           </w:tcPr>
           <w:p>
             <w:pPr>
-              <w:spacing w:after="0"/>
               <w:contextualSpacing/>
             </w:pPr>
           </w:p>
@@ -1154,12 +976,11 @@
           <w:tcPr>
             <w:tcW w:w="2033" w:type="pct"/>
             <w:tcBorders>
-              <w:top w:val="single" w:color="auto" w:sz="4" w:space="0"/>
+              <w:top w:val="single" w:sz="4" w:space="0" w:color="auto"/>
             </w:tcBorders>
           </w:tcPr>
           <w:p>
             <w:pPr>
-              <w:spacing w:after="0"/>
               <w:contextualSpacing/>
             </w:pPr>
           </w:p>
@@ -1168,12 +989,11 @@
           <w:tcPr>
             <w:tcW w:w="935" w:type="pct"/>
             <w:tcBorders>
-              <w:top w:val="single" w:color="auto" w:sz="4" w:space="0"/>
+              <w:top w:val="single" w:sz="4" w:space="0" w:color="auto"/>
             </w:tcBorders>
           </w:tcPr>
           <w:p>
             <w:pPr>
-              <w:spacing w:after="0"/>
               <w:contextualSpacing/>
               <w:jc w:val="right"/>
             </w:pPr>
@@ -1196,53 +1016,21 @@
     </w:p>
     <w:tbl>
       <w:tblPr>
-        <w:tblStyle w:val="14"/>
+        <w:tblStyle w:val="Tabelacomgrade"/>
         <w:tblW w:w="0" w:type="auto"/>
-        <w:tblInd w:w="0" w:type="dxa"/>
-        <w:tblBorders>
-          <w:top w:val="single" w:color="auto" w:sz="4" w:space="0"/>
-          <w:left w:val="single" w:color="auto" w:sz="4" w:space="0"/>
-          <w:bottom w:val="single" w:color="auto" w:sz="4" w:space="0"/>
-          <w:right w:val="single" w:color="auto" w:sz="4" w:space="0"/>
-          <w:insideH w:val="single" w:color="auto" w:sz="4" w:space="0"/>
-          <w:insideV w:val="single" w:color="auto" w:sz="4" w:space="0"/>
-        </w:tblBorders>
-        <w:tblLayout w:type="autofit"/>
-        <w:tblCellMar>
-          <w:top w:w="0" w:type="dxa"/>
-          <w:left w:w="108" w:type="dxa"/>
-          <w:bottom w:w="0" w:type="dxa"/>
-          <w:right w:w="108" w:type="dxa"/>
-        </w:tblCellMar>
+        <w:tblLook w:val="04A0" w:firstRow="1" w:lastRow="0" w:firstColumn="1" w:lastColumn="0" w:noHBand="0" w:noVBand="1"/>
       </w:tblPr>
       <w:tblGrid>
         <w:gridCol w:w="2517"/>
         <w:gridCol w:w="6005"/>
       </w:tblGrid>
       <w:tr>
-        <w:tblPrEx>
-          <w:tblBorders>
-            <w:top w:val="single" w:color="auto" w:sz="4" w:space="0"/>
-            <w:left w:val="single" w:color="auto" w:sz="4" w:space="0"/>
-            <w:bottom w:val="single" w:color="auto" w:sz="4" w:space="0"/>
-            <w:right w:val="single" w:color="auto" w:sz="4" w:space="0"/>
-            <w:insideH w:val="single" w:color="auto" w:sz="4" w:space="0"/>
-            <w:insideV w:val="single" w:color="auto" w:sz="4" w:space="0"/>
-          </w:tblBorders>
-          <w:tblCellMar>
-            <w:top w:w="0" w:type="dxa"/>
-            <w:left w:w="108" w:type="dxa"/>
-            <w:bottom w:w="0" w:type="dxa"/>
-            <w:right w:w="108" w:type="dxa"/>
-          </w:tblCellMar>
-        </w:tblPrEx>
         <w:tc>
           <w:tcPr>
             <w:tcW w:w="2517" w:type="dxa"/>
           </w:tcPr>
           <w:p>
             <w:pPr>
-              <w:spacing w:after="0"/>
               <w:contextualSpacing/>
               <w:rPr>
                 <w:rFonts w:cs="Courier New"/>
@@ -1256,6 +1044,7 @@
                 <w:szCs w:val="24"/>
                 <w:lang w:val="pt-PT"/>
               </w:rPr>
+              <w:lastRenderedPageBreak/>
               <w:t>ID:</w:t>
             </w:r>
           </w:p>
@@ -1266,7 +1055,6 @@
           </w:tcPr>
           <w:p>
             <w:pPr>
-              <w:spacing w:after="0"/>
               <w:contextualSpacing/>
               <w:rPr>
                 <w:rFonts w:cs="Courier New"/>
@@ -1286,29 +1074,12 @@
         </w:tc>
       </w:tr>
       <w:tr>
-        <w:tblPrEx>
-          <w:tblBorders>
-            <w:top w:val="single" w:color="auto" w:sz="4" w:space="0"/>
-            <w:left w:val="single" w:color="auto" w:sz="4" w:space="0"/>
-            <w:bottom w:val="single" w:color="auto" w:sz="4" w:space="0"/>
-            <w:right w:val="single" w:color="auto" w:sz="4" w:space="0"/>
-            <w:insideH w:val="single" w:color="auto" w:sz="4" w:space="0"/>
-            <w:insideV w:val="single" w:color="auto" w:sz="4" w:space="0"/>
-          </w:tblBorders>
-          <w:tblCellMar>
-            <w:top w:w="0" w:type="dxa"/>
-            <w:left w:w="108" w:type="dxa"/>
-            <w:bottom w:w="0" w:type="dxa"/>
-            <w:right w:w="108" w:type="dxa"/>
-          </w:tblCellMar>
-        </w:tblPrEx>
         <w:tc>
           <w:tcPr>
             <w:tcW w:w="2517" w:type="dxa"/>
           </w:tcPr>
           <w:p>
             <w:pPr>
-              <w:spacing w:after="0"/>
               <w:contextualSpacing/>
               <w:rPr>
                 <w:rFonts w:cs="Courier New"/>
@@ -1332,7 +1103,6 @@
           </w:tcPr>
           <w:p>
             <w:pPr>
-              <w:spacing w:after="0"/>
               <w:contextualSpacing/>
               <w:rPr>
                 <w:rFonts w:cs="Courier New"/>
@@ -1352,29 +1122,12 @@
         </w:tc>
       </w:tr>
       <w:tr>
-        <w:tblPrEx>
-          <w:tblBorders>
-            <w:top w:val="single" w:color="auto" w:sz="4" w:space="0"/>
-            <w:left w:val="single" w:color="auto" w:sz="4" w:space="0"/>
-            <w:bottom w:val="single" w:color="auto" w:sz="4" w:space="0"/>
-            <w:right w:val="single" w:color="auto" w:sz="4" w:space="0"/>
-            <w:insideH w:val="single" w:color="auto" w:sz="4" w:space="0"/>
-            <w:insideV w:val="single" w:color="auto" w:sz="4" w:space="0"/>
-          </w:tblBorders>
-          <w:tblCellMar>
-            <w:top w:w="0" w:type="dxa"/>
-            <w:left w:w="108" w:type="dxa"/>
-            <w:bottom w:w="0" w:type="dxa"/>
-            <w:right w:w="108" w:type="dxa"/>
-          </w:tblCellMar>
-        </w:tblPrEx>
         <w:tc>
           <w:tcPr>
             <w:tcW w:w="2517" w:type="dxa"/>
           </w:tcPr>
           <w:p>
             <w:pPr>
-              <w:spacing w:after="0"/>
               <w:contextualSpacing/>
               <w:rPr>
                 <w:rFonts w:cs="Courier New"/>
@@ -1398,7 +1151,6 @@
           </w:tcPr>
           <w:p>
             <w:pPr>
-              <w:spacing w:after="0"/>
               <w:contextualSpacing/>
               <w:rPr>
                 <w:rFonts w:cs="Courier New"/>
@@ -1415,13 +1167,12 @@
           </w:p>
           <w:p>
             <w:pPr>
-              <w:pStyle w:val="23"/>
+              <w:pStyle w:val="PargrafodaLista"/>
               <w:widowControl w:val="0"/>
               <w:numPr>
                 <w:ilvl w:val="0"/>
-                <w:numId w:val="1"/>
+                <w:numId w:val="7"/>
               </w:numPr>
-              <w:spacing w:after="0"/>
               <w:jc w:val="both"/>
               <w:rPr>
                 <w:rFonts w:cs="Courier New"/>
@@ -1438,13 +1189,12 @@
           </w:p>
           <w:p>
             <w:pPr>
-              <w:pStyle w:val="23"/>
+              <w:pStyle w:val="PargrafodaLista"/>
               <w:widowControl w:val="0"/>
               <w:numPr>
                 <w:ilvl w:val="0"/>
-                <w:numId w:val="1"/>
+                <w:numId w:val="7"/>
               </w:numPr>
-              <w:spacing w:after="0"/>
               <w:jc w:val="both"/>
               <w:rPr>
                 <w:rFonts w:cs="Courier New"/>
@@ -1461,13 +1211,12 @@
           </w:p>
           <w:p>
             <w:pPr>
-              <w:pStyle w:val="23"/>
+              <w:pStyle w:val="PargrafodaLista"/>
               <w:widowControl w:val="0"/>
               <w:numPr>
                 <w:ilvl w:val="0"/>
-                <w:numId w:val="1"/>
+                <w:numId w:val="7"/>
               </w:numPr>
-              <w:spacing w:after="0"/>
               <w:jc w:val="both"/>
               <w:rPr>
                 <w:rFonts w:cs="Courier New"/>
@@ -1484,13 +1233,12 @@
           </w:p>
           <w:p>
             <w:pPr>
-              <w:pStyle w:val="23"/>
+              <w:pStyle w:val="PargrafodaLista"/>
               <w:widowControl w:val="0"/>
               <w:numPr>
                 <w:ilvl w:val="0"/>
-                <w:numId w:val="1"/>
+                <w:numId w:val="7"/>
               </w:numPr>
-              <w:spacing w:after="0"/>
               <w:jc w:val="both"/>
               <w:rPr>
                 <w:rFonts w:cs="Courier New"/>
@@ -1507,13 +1255,12 @@
           </w:p>
           <w:p>
             <w:pPr>
-              <w:pStyle w:val="23"/>
+              <w:pStyle w:val="PargrafodaLista"/>
               <w:widowControl w:val="0"/>
               <w:numPr>
                 <w:ilvl w:val="0"/>
-                <w:numId w:val="1"/>
+                <w:numId w:val="7"/>
               </w:numPr>
-              <w:spacing w:after="0"/>
               <w:jc w:val="both"/>
               <w:rPr>
                 <w:rFonts w:cs="Courier New"/>
@@ -1531,29 +1278,12 @@
         </w:tc>
       </w:tr>
       <w:tr>
-        <w:tblPrEx>
-          <w:tblBorders>
-            <w:top w:val="single" w:color="auto" w:sz="4" w:space="0"/>
-            <w:left w:val="single" w:color="auto" w:sz="4" w:space="0"/>
-            <w:bottom w:val="single" w:color="auto" w:sz="4" w:space="0"/>
-            <w:right w:val="single" w:color="auto" w:sz="4" w:space="0"/>
-            <w:insideH w:val="single" w:color="auto" w:sz="4" w:space="0"/>
-            <w:insideV w:val="single" w:color="auto" w:sz="4" w:space="0"/>
-          </w:tblBorders>
-          <w:tblCellMar>
-            <w:top w:w="0" w:type="dxa"/>
-            <w:left w:w="108" w:type="dxa"/>
-            <w:bottom w:w="0" w:type="dxa"/>
-            <w:right w:w="108" w:type="dxa"/>
-          </w:tblCellMar>
-        </w:tblPrEx>
         <w:tc>
           <w:tcPr>
             <w:tcW w:w="2517" w:type="dxa"/>
           </w:tcPr>
           <w:p>
             <w:pPr>
-              <w:spacing w:after="0"/>
               <w:contextualSpacing/>
               <w:rPr>
                 <w:rFonts w:cs="Courier New"/>
@@ -1577,13 +1307,12 @@
           </w:tcPr>
           <w:p>
             <w:pPr>
-              <w:pStyle w:val="23"/>
+              <w:pStyle w:val="PargrafodaLista"/>
               <w:widowControl w:val="0"/>
               <w:numPr>
                 <w:ilvl w:val="0"/>
-                <w:numId w:val="2"/>
+                <w:numId w:val="8"/>
               </w:numPr>
-              <w:spacing w:after="0"/>
               <w:jc w:val="both"/>
               <w:rPr>
                 <w:rFonts w:cs="Courier New"/>
@@ -1600,13 +1329,12 @@
           </w:p>
           <w:p>
             <w:pPr>
-              <w:pStyle w:val="23"/>
+              <w:pStyle w:val="PargrafodaLista"/>
               <w:widowControl w:val="0"/>
               <w:numPr>
                 <w:ilvl w:val="1"/>
-                <w:numId w:val="2"/>
+                <w:numId w:val="8"/>
               </w:numPr>
-              <w:spacing w:after="0"/>
               <w:jc w:val="both"/>
               <w:rPr>
                 <w:rFonts w:cs="Courier New"/>
@@ -1623,13 +1351,12 @@
           </w:p>
           <w:p>
             <w:pPr>
-              <w:pStyle w:val="23"/>
+              <w:pStyle w:val="PargrafodaLista"/>
               <w:widowControl w:val="0"/>
               <w:numPr>
                 <w:ilvl w:val="1"/>
-                <w:numId w:val="2"/>
+                <w:numId w:val="8"/>
               </w:numPr>
-              <w:spacing w:after="0"/>
               <w:jc w:val="both"/>
               <w:rPr>
                 <w:rFonts w:cs="Courier New"/>
@@ -1646,13 +1373,12 @@
           </w:p>
           <w:p>
             <w:pPr>
-              <w:pStyle w:val="23"/>
+              <w:pStyle w:val="PargrafodaLista"/>
               <w:widowControl w:val="0"/>
               <w:numPr>
                 <w:ilvl w:val="1"/>
-                <w:numId w:val="2"/>
+                <w:numId w:val="8"/>
               </w:numPr>
-              <w:spacing w:after="0"/>
               <w:jc w:val="both"/>
               <w:rPr>
                 <w:rFonts w:cs="Courier New"/>
@@ -1677,22 +1403,47 @@
       </w:pPr>
     </w:p>
     <w:sectPr>
-      <w:headerReference r:id="rId6" w:type="default"/>
-      <w:footerReference r:id="rId7" w:type="default"/>
-      <w:pgSz w:w="11906" w:h="16838"/>
+      <w:headerReference w:type="default" r:id="rId11"/>
+      <w:footerReference w:type="default" r:id="rId12"/>
+      <w:pgSz w:w="11906" w:h="16838" w:code="9"/>
       <w:pgMar w:top="1701" w:right="1134" w:bottom="1134" w:left="1701" w:header="142" w:footer="851" w:gutter="0"/>
-      <w:cols w:space="708" w:num="1"/>
-      <w:docGrid w:linePitch="360" w:charSpace="0"/>
+      <w:cols w:space="708"/>
+      <w:docGrid w:linePitch="360"/>
     </w:sectPr>
   </w:body>
 </w:document>
 </file>
 
+<file path=word/endnotes.xml><?xml version="1.0" encoding="utf-8"?>
+<w:endnotes xmlns:wpc="http://schemas.microsoft.com/office/word/2010/wordprocessingCanvas" xmlns:cx="http://schemas.microsoft.com/office/drawing/2014/chartex" xmlns:cx1="http://schemas.microsoft.com/office/drawing/2015/9/8/chartex" xmlns:cx2="http://schemas.microsoft.com/office/drawing/2015/10/21/chartex" xmlns:cx3="http://schemas.microsoft.com/office/drawing/2016/5/9/chartex" xmlns:cx4="http://schemas.microsoft.com/office/drawing/2016/5/10/chartex" xmlns:cx5="http://schemas.microsoft.com/office/drawing/2016/5/11/chartex" xmlns:cx6="http://schemas.microsoft.com/office/drawing/2016/5/12/chartex" xmlns:cx7="http://schemas.microsoft.com/office/drawing/2016/5/13/chartex" xmlns:cx8="http://schemas.microsoft.com/office/drawing/2016/5/14/chartex" xmlns:mc="http://schemas.openxmlformats.org/markup-compatibility/2006" xmlns:aink="http://schemas.microsoft.com/office/drawing/2016/ink" xmlns:am3d="http://schemas.microsoft.com/office/drawing/2017/model3d" xmlns:o="urn:schemas-microsoft-com:office:office" xmlns:r="http://schemas.openxmlformats.org/officeDocument/2006/relationships" xmlns:m="http://schemas.openxmlformats.org/officeDocument/2006/math" xmlns:v="urn:schemas-microsoft-com:vml" xmlns:wp14="http://schemas.microsoft.com/office/word/2010/wordprocessingDrawing" xmlns:wp="http://schemas.openxmlformats.org/drawingml/2006/wordprocessingDrawing" xmlns:w10="urn:schemas-microsoft-com:office:word" xmlns:w="http://schemas.openxmlformats.org/wordprocessingml/2006/main" xmlns:w14="http://schemas.microsoft.com/office/word/2010/wordml" xmlns:w15="http://schemas.microsoft.com/office/word/2012/wordml" xmlns:w16cex="http://schemas.microsoft.com/office/word/2018/wordml/cex" xmlns:w16cid="http://schemas.microsoft.com/office/word/2016/wordml/cid" xmlns:w16="http://schemas.microsoft.com/office/word/2018/wordml" xmlns:w16sdtdh="http://schemas.microsoft.com/office/word/2020/wordml/sdtdatahash" xmlns:w16se="http://schemas.microsoft.com/office/word/2015/wordml/symex" xmlns:wpg="http://schemas.microsoft.com/office/word/2010/wordprocessingGroup" xmlns:wpi="http://schemas.microsoft.com/office/word/2010/wordprocessingInk" xmlns:wne="http://schemas.microsoft.com/office/word/2006/wordml" xmlns:wps="http://schemas.microsoft.com/office/word/2010/wordprocessingShape" mc:Ignorable="w14 w15 w16se w16cid w16 w16cex w16sdtdh wp14">
+  <w:endnote w:type="separator" w:id="-1">
+    <w:p>
+      <w:pPr>
+        <w:spacing w:after="0"/>
+      </w:pPr>
+      <w:r>
+        <w:separator/>
+      </w:r>
+    </w:p>
+  </w:endnote>
+  <w:endnote w:type="continuationSeparator" w:id="0">
+    <w:p>
+      <w:pPr>
+        <w:spacing w:after="0"/>
+      </w:pPr>
+      <w:r>
+        <w:continuationSeparator/>
+      </w:r>
+    </w:p>
+  </w:endnote>
+</w:endnotes>
+</file>
+
 <file path=word/footer1.xml><?xml version="1.0" encoding="utf-8"?>
-<w:ftr xmlns:wpc="http://schemas.microsoft.com/office/word/2010/wordprocessingCanvas" xmlns:mc="http://schemas.openxmlformats.org/markup-compatibility/2006" xmlns:o="urn:schemas-microsoft-com:office:office" xmlns:r="http://schemas.openxmlformats.org/officeDocument/2006/relationships" xmlns:m="http://schemas.openxmlformats.org/officeDocument/2006/math" xmlns:v="urn:schemas-microsoft-com:vml" xmlns:wp14="http://schemas.microsoft.com/office/word/2010/wordprocessingDrawing" xmlns:wp="http://schemas.openxmlformats.org/drawingml/2006/wordprocessingDrawing" xmlns:w10="urn:schemas-microsoft-com:office:word" xmlns:w="http://schemas.openxmlformats.org/wordprocessingml/2006/main" xmlns:w14="http://schemas.microsoft.com/office/word/2010/wordml" xmlns:w15="http://schemas.microsoft.com/office/word/2012/wordml" xmlns:wpg="http://schemas.microsoft.com/office/word/2010/wordprocessingGroup" xmlns:wpi="http://schemas.microsoft.com/office/word/2010/wordprocessingInk" xmlns:wne="http://schemas.microsoft.com/office/word/2006/wordml" xmlns:wps="http://schemas.microsoft.com/office/word/2010/wordprocessingShape" xmlns:wpsCustomData="http://www.wps.cn/officeDocument/2013/wpsCustomData" mc:Ignorable="w14 w15 wp14">
+<w:ftr xmlns:wpc="http://schemas.microsoft.com/office/word/2010/wordprocessingCanvas" xmlns:cx="http://schemas.microsoft.com/office/drawing/2014/chartex" xmlns:cx1="http://schemas.microsoft.com/office/drawing/2015/9/8/chartex" xmlns:cx2="http://schemas.microsoft.com/office/drawing/2015/10/21/chartex" xmlns:cx3="http://schemas.microsoft.com/office/drawing/2016/5/9/chartex" xmlns:cx4="http://schemas.microsoft.com/office/drawing/2016/5/10/chartex" xmlns:cx5="http://schemas.microsoft.com/office/drawing/2016/5/11/chartex" xmlns:cx6="http://schemas.microsoft.com/office/drawing/2016/5/12/chartex" xmlns:cx7="http://schemas.microsoft.com/office/drawing/2016/5/13/chartex" xmlns:cx8="http://schemas.microsoft.com/office/drawing/2016/5/14/chartex" xmlns:mc="http://schemas.openxmlformats.org/markup-compatibility/2006" xmlns:aink="http://schemas.microsoft.com/office/drawing/2016/ink" xmlns:am3d="http://schemas.microsoft.com/office/drawing/2017/model3d" xmlns:o="urn:schemas-microsoft-com:office:office" xmlns:r="http://schemas.openxmlformats.org/officeDocument/2006/relationships" xmlns:m="http://schemas.openxmlformats.org/officeDocument/2006/math" xmlns:v="urn:schemas-microsoft-com:vml" xmlns:wp14="http://schemas.microsoft.com/office/word/2010/wordprocessingDrawing" xmlns:wp="http://schemas.openxmlformats.org/drawingml/2006/wordprocessingDrawing" xmlns:w10="urn:schemas-microsoft-com:office:word" xmlns:w="http://schemas.openxmlformats.org/wordprocessingml/2006/main" xmlns:w14="http://schemas.microsoft.com/office/word/2010/wordml" xmlns:w15="http://schemas.microsoft.com/office/word/2012/wordml" xmlns:w16cex="http://schemas.microsoft.com/office/word/2018/wordml/cex" xmlns:w16cid="http://schemas.microsoft.com/office/word/2016/wordml/cid" xmlns:w16="http://schemas.microsoft.com/office/word/2018/wordml" xmlns:w16sdtdh="http://schemas.microsoft.com/office/word/2020/wordml/sdtdatahash" xmlns:w16se="http://schemas.microsoft.com/office/word/2015/wordml/symex" xmlns:wpg="http://schemas.microsoft.com/office/word/2010/wordprocessingGroup" xmlns:wpi="http://schemas.microsoft.com/office/word/2010/wordprocessingInk" xmlns:wne="http://schemas.microsoft.com/office/word/2006/wordml" xmlns:wps="http://schemas.microsoft.com/office/word/2010/wordprocessingShape" mc:Ignorable="w14 w15 w16se w16cid w16 w16cex w16sdtdh wp14">
   <w:p>
     <w:pPr>
-      <w:pStyle w:val="10"/>
+      <w:pStyle w:val="Rodap"/>
       <w:contextualSpacing/>
       <w:rPr>
         <w:sz w:val="16"/>
@@ -1704,57 +1455,34 @@
 </file>
 
 <file path=word/footer2.xml><?xml version="1.0" encoding="utf-8"?>
-<w:ftr xmlns:wpc="http://schemas.microsoft.com/office/word/2010/wordprocessingCanvas" xmlns:mc="http://schemas.openxmlformats.org/markup-compatibility/2006" xmlns:o="urn:schemas-microsoft-com:office:office" xmlns:r="http://schemas.openxmlformats.org/officeDocument/2006/relationships" xmlns:m="http://schemas.openxmlformats.org/officeDocument/2006/math" xmlns:v="urn:schemas-microsoft-com:vml" xmlns:wp14="http://schemas.microsoft.com/office/word/2010/wordprocessingDrawing" xmlns:wp="http://schemas.openxmlformats.org/drawingml/2006/wordprocessingDrawing" xmlns:w10="urn:schemas-microsoft-com:office:word" xmlns:w="http://schemas.openxmlformats.org/wordprocessingml/2006/main" xmlns:w14="http://schemas.microsoft.com/office/word/2010/wordml" xmlns:w15="http://schemas.microsoft.com/office/word/2012/wordml" xmlns:wpg="http://schemas.microsoft.com/office/word/2010/wordprocessingGroup" xmlns:wpi="http://schemas.microsoft.com/office/word/2010/wordprocessingInk" xmlns:wne="http://schemas.microsoft.com/office/word/2006/wordml" xmlns:wps="http://schemas.microsoft.com/office/word/2010/wordprocessingShape" xmlns:wpsCustomData="http://www.wps.cn/officeDocument/2013/wpsCustomData" mc:Ignorable="w14 w15 wp14">
+<w:ftr xmlns:wpc="http://schemas.microsoft.com/office/word/2010/wordprocessingCanvas" xmlns:cx="http://schemas.microsoft.com/office/drawing/2014/chartex" xmlns:cx1="http://schemas.microsoft.com/office/drawing/2015/9/8/chartex" xmlns:cx2="http://schemas.microsoft.com/office/drawing/2015/10/21/chartex" xmlns:cx3="http://schemas.microsoft.com/office/drawing/2016/5/9/chartex" xmlns:cx4="http://schemas.microsoft.com/office/drawing/2016/5/10/chartex" xmlns:cx5="http://schemas.microsoft.com/office/drawing/2016/5/11/chartex" xmlns:cx6="http://schemas.microsoft.com/office/drawing/2016/5/12/chartex" xmlns:cx7="http://schemas.microsoft.com/office/drawing/2016/5/13/chartex" xmlns:cx8="http://schemas.microsoft.com/office/drawing/2016/5/14/chartex" xmlns:mc="http://schemas.openxmlformats.org/markup-compatibility/2006" xmlns:aink="http://schemas.microsoft.com/office/drawing/2016/ink" xmlns:am3d="http://schemas.microsoft.com/office/drawing/2017/model3d" xmlns:o="urn:schemas-microsoft-com:office:office" xmlns:r="http://schemas.openxmlformats.org/officeDocument/2006/relationships" xmlns:m="http://schemas.openxmlformats.org/officeDocument/2006/math" xmlns:v="urn:schemas-microsoft-com:vml" xmlns:wp14="http://schemas.microsoft.com/office/word/2010/wordprocessingDrawing" xmlns:wp="http://schemas.openxmlformats.org/drawingml/2006/wordprocessingDrawing" xmlns:w10="urn:schemas-microsoft-com:office:word" xmlns:w="http://schemas.openxmlformats.org/wordprocessingml/2006/main" xmlns:w14="http://schemas.microsoft.com/office/word/2010/wordml" xmlns:w15="http://schemas.microsoft.com/office/word/2012/wordml" xmlns:w16cex="http://schemas.microsoft.com/office/word/2018/wordml/cex" xmlns:w16cid="http://schemas.microsoft.com/office/word/2016/wordml/cid" xmlns:w16="http://schemas.microsoft.com/office/word/2018/wordml" xmlns:w16sdtdh="http://schemas.microsoft.com/office/word/2020/wordml/sdtdatahash" xmlns:w16se="http://schemas.microsoft.com/office/word/2015/wordml/symex" xmlns:wpg="http://schemas.microsoft.com/office/word/2010/wordprocessingGroup" xmlns:wpi="http://schemas.microsoft.com/office/word/2010/wordprocessingInk" xmlns:wne="http://schemas.microsoft.com/office/word/2006/wordml" xmlns:wps="http://schemas.microsoft.com/office/word/2010/wordprocessingShape" mc:Ignorable="w14 w15 w16se w16cid w16 w16cex w16sdtdh wp14">
   <w:tbl>
     <w:tblPr>
-      <w:tblStyle w:val="14"/>
+      <w:tblStyle w:val="Tabelacomgrade"/>
       <w:tblW w:w="5130" w:type="pct"/>
-      <w:tblInd w:w="0" w:type="dxa"/>
       <w:tblBorders>
-        <w:top w:val="none" w:color="auto" w:sz="0" w:space="0"/>
-        <w:left w:val="none" w:color="auto" w:sz="0" w:space="0"/>
-        <w:bottom w:val="none" w:color="auto" w:sz="0" w:space="0"/>
-        <w:right w:val="none" w:color="auto" w:sz="0" w:space="0"/>
-        <w:insideH w:val="none" w:color="auto" w:sz="0" w:space="0"/>
-        <w:insideV w:val="none" w:color="auto" w:sz="0" w:space="0"/>
+        <w:top w:val="none" w:sz="0" w:space="0" w:color="auto"/>
+        <w:left w:val="none" w:sz="0" w:space="0" w:color="auto"/>
+        <w:bottom w:val="none" w:sz="0" w:space="0" w:color="auto"/>
+        <w:right w:val="none" w:sz="0" w:space="0" w:color="auto"/>
+        <w:insideH w:val="none" w:sz="0" w:space="0" w:color="auto"/>
+        <w:insideV w:val="none" w:sz="0" w:space="0" w:color="auto"/>
       </w:tblBorders>
-      <w:tblLayout w:type="autofit"/>
-      <w:tblCellMar>
-        <w:top w:w="0" w:type="dxa"/>
-        <w:left w:w="108" w:type="dxa"/>
-        <w:bottom w:w="0" w:type="dxa"/>
-        <w:right w:w="108" w:type="dxa"/>
-      </w:tblCellMar>
+      <w:tblLook w:val="04A0" w:firstRow="1" w:lastRow="0" w:firstColumn="1" w:lastColumn="0" w:noHBand="0" w:noVBand="1"/>
     </w:tblPr>
     <w:tblGrid>
-      <w:gridCol w:w="5521"/>
-      <w:gridCol w:w="2099"/>
-      <w:gridCol w:w="1908"/>
+      <w:gridCol w:w="5393"/>
+      <w:gridCol w:w="2050"/>
+      <w:gridCol w:w="1864"/>
     </w:tblGrid>
     <w:tr>
-      <w:tblPrEx>
-        <w:tblBorders>
-          <w:top w:val="none" w:color="auto" w:sz="0" w:space="0"/>
-          <w:left w:val="none" w:color="auto" w:sz="0" w:space="0"/>
-          <w:bottom w:val="none" w:color="auto" w:sz="0" w:space="0"/>
-          <w:right w:val="none" w:color="auto" w:sz="0" w:space="0"/>
-          <w:insideH w:val="none" w:color="auto" w:sz="0" w:space="0"/>
-          <w:insideV w:val="none" w:color="auto" w:sz="0" w:space="0"/>
-        </w:tblBorders>
-        <w:tblCellMar>
-          <w:top w:w="0" w:type="dxa"/>
-          <w:left w:w="108" w:type="dxa"/>
-          <w:bottom w:w="0" w:type="dxa"/>
-          <w:right w:w="108" w:type="dxa"/>
-        </w:tblCellMar>
-      </w:tblPrEx>
       <w:tc>
         <w:tcPr>
           <w:tcW w:w="2894" w:type="pct"/>
         </w:tcPr>
         <w:p>
           <w:pPr>
-            <w:pStyle w:val="10"/>
+            <w:pStyle w:val="Rodap"/>
             <w:rPr>
               <w:sz w:val="16"/>
               <w:szCs w:val="16"/>
@@ -1783,6 +1511,7 @@
           </w:r>
           <w:r>
             <w:rPr>
+              <w:noProof/>
               <w:sz w:val="16"/>
               <w:szCs w:val="16"/>
             </w:rPr>
@@ -1803,7 +1532,7 @@
         </w:tcPr>
         <w:p>
           <w:pPr>
-            <w:pStyle w:val="10"/>
+            <w:pStyle w:val="Rodap"/>
             <w:jc w:val="center"/>
             <w:rPr>
               <w:sz w:val="16"/>
@@ -1833,10 +1562,11 @@
           </w:r>
           <w:r>
             <w:rPr>
+              <w:noProof/>
               <w:sz w:val="16"/>
               <w:szCs w:val="16"/>
             </w:rPr>
-            <w:t>28/09/2021 08:57:00</w:t>
+            <w:t>05/10/2021 22:51:00</w:t>
           </w:r>
           <w:r>
             <w:rPr>
@@ -1853,7 +1583,7 @@
         </w:tcPr>
         <w:p>
           <w:pPr>
-            <w:pStyle w:val="10"/>
+            <w:pStyle w:val="Rodap"/>
             <w:jc w:val="right"/>
             <w:rPr>
               <w:sz w:val="16"/>
@@ -1890,6 +1620,7 @@
           </w:r>
           <w:r>
             <w:rPr>
+              <w:noProof/>
               <w:sz w:val="16"/>
               <w:szCs w:val="16"/>
             </w:rPr>
@@ -1932,6 +1663,7 @@
           </w:r>
           <w:r>
             <w:rPr>
+              <w:noProof/>
               <w:sz w:val="16"/>
               <w:szCs w:val="16"/>
             </w:rPr>
@@ -1950,7 +1682,7 @@
   </w:tbl>
   <w:p>
     <w:pPr>
-      <w:pStyle w:val="10"/>
+      <w:pStyle w:val="Rodap"/>
       <w:rPr>
         <w:sz w:val="16"/>
         <w:szCs w:val="16"/>
@@ -1961,21 +1693,21 @@
 </file>
 
 <file path=word/footnotes.xml><?xml version="1.0" encoding="utf-8"?>
-<w:footnotes xmlns:wpc="http://schemas.microsoft.com/office/word/2010/wordprocessingCanvas" xmlns:mc="http://schemas.openxmlformats.org/markup-compatibility/2006" xmlns:o="urn:schemas-microsoft-com:office:office" xmlns:r="http://schemas.openxmlformats.org/officeDocument/2006/relationships" xmlns:m="http://schemas.openxmlformats.org/officeDocument/2006/math" xmlns:v="urn:schemas-microsoft-com:vml" xmlns:wp14="http://schemas.microsoft.com/office/word/2010/wordprocessingDrawing" xmlns:wp="http://schemas.openxmlformats.org/drawingml/2006/wordprocessingDrawing" xmlns:w="http://schemas.openxmlformats.org/wordprocessingml/2006/main" xmlns:w14="http://schemas.microsoft.com/office/word/2010/wordml" xmlns:w15="http://schemas.microsoft.com/office/word/2012/wordml" xmlns:w10="urn:schemas-microsoft-com:office:word" xmlns:wpg="http://schemas.microsoft.com/office/word/2010/wordprocessingGroup" xmlns:wpi="http://schemas.microsoft.com/office/word/2010/wordprocessingInk" xmlns:wne="http://schemas.microsoft.com/office/word/2006/wordml" xmlns:wps="http://schemas.microsoft.com/office/word/2010/wordprocessingShape" xmlns:wpsCustomData="http://www.wps.cn/officeDocument/2013/wpsCustomData" mc:Ignorable="w14 w15 wp14">
-  <w:footnote w:type="separator" w:id="0">
-    <w:p>
-      <w:pPr>
-        <w:spacing w:before="0" w:after="0"/>
+<w:footnotes xmlns:wpc="http://schemas.microsoft.com/office/word/2010/wordprocessingCanvas" xmlns:cx="http://schemas.microsoft.com/office/drawing/2014/chartex" xmlns:cx1="http://schemas.microsoft.com/office/drawing/2015/9/8/chartex" xmlns:cx2="http://schemas.microsoft.com/office/drawing/2015/10/21/chartex" xmlns:cx3="http://schemas.microsoft.com/office/drawing/2016/5/9/chartex" xmlns:cx4="http://schemas.microsoft.com/office/drawing/2016/5/10/chartex" xmlns:cx5="http://schemas.microsoft.com/office/drawing/2016/5/11/chartex" xmlns:cx6="http://schemas.microsoft.com/office/drawing/2016/5/12/chartex" xmlns:cx7="http://schemas.microsoft.com/office/drawing/2016/5/13/chartex" xmlns:cx8="http://schemas.microsoft.com/office/drawing/2016/5/14/chartex" xmlns:mc="http://schemas.openxmlformats.org/markup-compatibility/2006" xmlns:aink="http://schemas.microsoft.com/office/drawing/2016/ink" xmlns:am3d="http://schemas.microsoft.com/office/drawing/2017/model3d" xmlns:o="urn:schemas-microsoft-com:office:office" xmlns:r="http://schemas.openxmlformats.org/officeDocument/2006/relationships" xmlns:m="http://schemas.openxmlformats.org/officeDocument/2006/math" xmlns:v="urn:schemas-microsoft-com:vml" xmlns:wp14="http://schemas.microsoft.com/office/word/2010/wordprocessingDrawing" xmlns:wp="http://schemas.openxmlformats.org/drawingml/2006/wordprocessingDrawing" xmlns:w10="urn:schemas-microsoft-com:office:word" xmlns:w="http://schemas.openxmlformats.org/wordprocessingml/2006/main" xmlns:w14="http://schemas.microsoft.com/office/word/2010/wordml" xmlns:w15="http://schemas.microsoft.com/office/word/2012/wordml" xmlns:w16cex="http://schemas.microsoft.com/office/word/2018/wordml/cex" xmlns:w16cid="http://schemas.microsoft.com/office/word/2016/wordml/cid" xmlns:w16="http://schemas.microsoft.com/office/word/2018/wordml" xmlns:w16sdtdh="http://schemas.microsoft.com/office/word/2020/wordml/sdtdatahash" xmlns:w16se="http://schemas.microsoft.com/office/word/2015/wordml/symex" xmlns:wpg="http://schemas.microsoft.com/office/word/2010/wordprocessingGroup" xmlns:wpi="http://schemas.microsoft.com/office/word/2010/wordprocessingInk" xmlns:wne="http://schemas.microsoft.com/office/word/2006/wordml" xmlns:wps="http://schemas.microsoft.com/office/word/2010/wordprocessingShape" mc:Ignorable="w14 w15 w16se w16cid w16 w16cex w16sdtdh wp14">
+  <w:footnote w:type="separator" w:id="-1">
+    <w:p>
+      <w:pPr>
+        <w:spacing w:after="0"/>
       </w:pPr>
       <w:r>
         <w:separator/>
       </w:r>
     </w:p>
   </w:footnote>
-  <w:footnote w:type="continuationSeparator" w:id="1">
-    <w:p>
-      <w:pPr>
-        <w:spacing w:before="0" w:after="0"/>
+  <w:footnote w:type="continuationSeparator" w:id="0">
+    <w:p>
+      <w:pPr>
+        <w:spacing w:after="0"/>
       </w:pPr>
       <w:r>
         <w:continuationSeparator/>
@@ -1986,10 +1718,10 @@
 </file>
 
 <file path=word/header1.xml><?xml version="1.0" encoding="utf-8"?>
-<w:hdr xmlns:wpc="http://schemas.microsoft.com/office/word/2010/wordprocessingCanvas" xmlns:mc="http://schemas.openxmlformats.org/markup-compatibility/2006" xmlns:o="urn:schemas-microsoft-com:office:office" xmlns:r="http://schemas.openxmlformats.org/officeDocument/2006/relationships" xmlns:m="http://schemas.openxmlformats.org/officeDocument/2006/math" xmlns:v="urn:schemas-microsoft-com:vml" xmlns:wp14="http://schemas.microsoft.com/office/word/2010/wordprocessingDrawing" xmlns:wp="http://schemas.openxmlformats.org/drawingml/2006/wordprocessingDrawing" xmlns:w10="urn:schemas-microsoft-com:office:word" xmlns:w="http://schemas.openxmlformats.org/wordprocessingml/2006/main" xmlns:w14="http://schemas.microsoft.com/office/word/2010/wordml" xmlns:w15="http://schemas.microsoft.com/office/word/2012/wordml" xmlns:wpg="http://schemas.microsoft.com/office/word/2010/wordprocessingGroup" xmlns:wpi="http://schemas.microsoft.com/office/word/2010/wordprocessingInk" xmlns:wne="http://schemas.microsoft.com/office/word/2006/wordml" xmlns:wps="http://schemas.microsoft.com/office/word/2010/wordprocessingShape" xmlns:wpsCustomData="http://www.wps.cn/officeDocument/2013/wpsCustomData" mc:Ignorable="w14 w15 wp14">
+<w:hdr xmlns:wpc="http://schemas.microsoft.com/office/word/2010/wordprocessingCanvas" xmlns:cx="http://schemas.microsoft.com/office/drawing/2014/chartex" xmlns:cx1="http://schemas.microsoft.com/office/drawing/2015/9/8/chartex" xmlns:cx2="http://schemas.microsoft.com/office/drawing/2015/10/21/chartex" xmlns:cx3="http://schemas.microsoft.com/office/drawing/2016/5/9/chartex" xmlns:cx4="http://schemas.microsoft.com/office/drawing/2016/5/10/chartex" xmlns:cx5="http://schemas.microsoft.com/office/drawing/2016/5/11/chartex" xmlns:cx6="http://schemas.microsoft.com/office/drawing/2016/5/12/chartex" xmlns:cx7="http://schemas.microsoft.com/office/drawing/2016/5/13/chartex" xmlns:cx8="http://schemas.microsoft.com/office/drawing/2016/5/14/chartex" xmlns:mc="http://schemas.openxmlformats.org/markup-compatibility/2006" xmlns:aink="http://schemas.microsoft.com/office/drawing/2016/ink" xmlns:am3d="http://schemas.microsoft.com/office/drawing/2017/model3d" xmlns:o="urn:schemas-microsoft-com:office:office" xmlns:r="http://schemas.openxmlformats.org/officeDocument/2006/relationships" xmlns:m="http://schemas.openxmlformats.org/officeDocument/2006/math" xmlns:v="urn:schemas-microsoft-com:vml" xmlns:wp14="http://schemas.microsoft.com/office/word/2010/wordprocessingDrawing" xmlns:wp="http://schemas.openxmlformats.org/drawingml/2006/wordprocessingDrawing" xmlns:w10="urn:schemas-microsoft-com:office:word" xmlns:w="http://schemas.openxmlformats.org/wordprocessingml/2006/main" xmlns:w14="http://schemas.microsoft.com/office/word/2010/wordml" xmlns:w15="http://schemas.microsoft.com/office/word/2012/wordml" xmlns:w16cex="http://schemas.microsoft.com/office/word/2018/wordml/cex" xmlns:w16cid="http://schemas.microsoft.com/office/word/2016/wordml/cid" xmlns:w16="http://schemas.microsoft.com/office/word/2018/wordml" xmlns:w16sdtdh="http://schemas.microsoft.com/office/word/2020/wordml/sdtdatahash" xmlns:w16se="http://schemas.microsoft.com/office/word/2015/wordml/symex" xmlns:wpg="http://schemas.microsoft.com/office/word/2010/wordprocessingGroup" xmlns:wpi="http://schemas.microsoft.com/office/word/2010/wordprocessingInk" xmlns:wne="http://schemas.microsoft.com/office/word/2006/wordml" xmlns:wps="http://schemas.microsoft.com/office/word/2010/wordprocessingShape" mc:Ignorable="w14 w15 w16se w16cid w16 w16cex w16sdtdh wp14">
   <w:p>
     <w:pPr>
-      <w:pStyle w:val="9"/>
+      <w:pStyle w:val="Cabealho"/>
       <w:contextualSpacing/>
       <w:rPr>
         <w:sz w:val="16"/>
@@ -2001,50 +1733,28 @@
 </file>
 
 <file path=word/header2.xml><?xml version="1.0" encoding="utf-8"?>
-<w:hdr xmlns:wpc="http://schemas.microsoft.com/office/word/2010/wordprocessingCanvas" xmlns:mc="http://schemas.openxmlformats.org/markup-compatibility/2006" xmlns:o="urn:schemas-microsoft-com:office:office" xmlns:r="http://schemas.openxmlformats.org/officeDocument/2006/relationships" xmlns:m="http://schemas.openxmlformats.org/officeDocument/2006/math" xmlns:v="urn:schemas-microsoft-com:vml" xmlns:wp14="http://schemas.microsoft.com/office/word/2010/wordprocessingDrawing" xmlns:wp="http://schemas.openxmlformats.org/drawingml/2006/wordprocessingDrawing" xmlns:w10="urn:schemas-microsoft-com:office:word" xmlns:w="http://schemas.openxmlformats.org/wordprocessingml/2006/main" xmlns:w14="http://schemas.microsoft.com/office/word/2010/wordml" xmlns:w15="http://schemas.microsoft.com/office/word/2012/wordml" xmlns:wpg="http://schemas.microsoft.com/office/word/2010/wordprocessingGroup" xmlns:wpi="http://schemas.microsoft.com/office/word/2010/wordprocessingInk" xmlns:wne="http://schemas.microsoft.com/office/word/2006/wordml" xmlns:wps="http://schemas.microsoft.com/office/word/2010/wordprocessingShape" xmlns:wpsCustomData="http://www.wps.cn/officeDocument/2013/wpsCustomData" mc:Ignorable="w14 w15 wp14">
+<w:hdr xmlns:wpc="http://schemas.microsoft.com/office/word/2010/wordprocessingCanvas" xmlns:cx="http://schemas.microsoft.com/office/drawing/2014/chartex" xmlns:cx1="http://schemas.microsoft.com/office/drawing/2015/9/8/chartex" xmlns:cx2="http://schemas.microsoft.com/office/drawing/2015/10/21/chartex" xmlns:cx3="http://schemas.microsoft.com/office/drawing/2016/5/9/chartex" xmlns:cx4="http://schemas.microsoft.com/office/drawing/2016/5/10/chartex" xmlns:cx5="http://schemas.microsoft.com/office/drawing/2016/5/11/chartex" xmlns:cx6="http://schemas.microsoft.com/office/drawing/2016/5/12/chartex" xmlns:cx7="http://schemas.microsoft.com/office/drawing/2016/5/13/chartex" xmlns:cx8="http://schemas.microsoft.com/office/drawing/2016/5/14/chartex" xmlns:mc="http://schemas.openxmlformats.org/markup-compatibility/2006" xmlns:aink="http://schemas.microsoft.com/office/drawing/2016/ink" xmlns:am3d="http://schemas.microsoft.com/office/drawing/2017/model3d" xmlns:o="urn:schemas-microsoft-com:office:office" xmlns:r="http://schemas.openxmlformats.org/officeDocument/2006/relationships" xmlns:m="http://schemas.openxmlformats.org/officeDocument/2006/math" xmlns:v="urn:schemas-microsoft-com:vml" xmlns:wp14="http://schemas.microsoft.com/office/word/2010/wordprocessingDrawing" xmlns:wp="http://schemas.openxmlformats.org/drawingml/2006/wordprocessingDrawing" xmlns:w10="urn:schemas-microsoft-com:office:word" xmlns:w="http://schemas.openxmlformats.org/wordprocessingml/2006/main" xmlns:w14="http://schemas.microsoft.com/office/word/2010/wordml" xmlns:w15="http://schemas.microsoft.com/office/word/2012/wordml" xmlns:w16cex="http://schemas.microsoft.com/office/word/2018/wordml/cex" xmlns:w16cid="http://schemas.microsoft.com/office/word/2016/wordml/cid" xmlns:w16="http://schemas.microsoft.com/office/word/2018/wordml" xmlns:w16sdtdh="http://schemas.microsoft.com/office/word/2020/wordml/sdtdatahash" xmlns:w16se="http://schemas.microsoft.com/office/word/2015/wordml/symex" xmlns:wpg="http://schemas.microsoft.com/office/word/2010/wordprocessingGroup" xmlns:wpi="http://schemas.microsoft.com/office/word/2010/wordprocessingInk" xmlns:wne="http://schemas.microsoft.com/office/word/2006/wordml" xmlns:wps="http://schemas.microsoft.com/office/word/2010/wordprocessingShape" mc:Ignorable="w14 w15 w16se w16cid w16 w16cex w16sdtdh wp14">
   <w:tbl>
     <w:tblPr>
-      <w:tblStyle w:val="14"/>
+      <w:tblStyle w:val="Tabelacomgrade"/>
       <w:tblW w:w="5000" w:type="pct"/>
       <w:jc w:val="center"/>
       <w:tblBorders>
-        <w:top w:val="none" w:color="auto" w:sz="0" w:space="0"/>
-        <w:left w:val="none" w:color="auto" w:sz="0" w:space="0"/>
-        <w:bottom w:val="none" w:color="auto" w:sz="0" w:space="0"/>
-        <w:right w:val="none" w:color="auto" w:sz="0" w:space="0"/>
-        <w:insideH w:val="none" w:color="auto" w:sz="0" w:space="0"/>
-        <w:insideV w:val="none" w:color="auto" w:sz="0" w:space="0"/>
+        <w:top w:val="none" w:sz="0" w:space="0" w:color="auto"/>
+        <w:left w:val="none" w:sz="0" w:space="0" w:color="auto"/>
+        <w:bottom w:val="none" w:sz="0" w:space="0" w:color="auto"/>
+        <w:right w:val="none" w:sz="0" w:space="0" w:color="auto"/>
+        <w:insideH w:val="none" w:sz="0" w:space="0" w:color="auto"/>
+        <w:insideV w:val="none" w:sz="0" w:space="0" w:color="auto"/>
       </w:tblBorders>
-      <w:tblLayout w:type="autofit"/>
-      <w:tblCellMar>
-        <w:top w:w="0" w:type="dxa"/>
-        <w:left w:w="108" w:type="dxa"/>
-        <w:bottom w:w="0" w:type="dxa"/>
-        <w:right w:w="108" w:type="dxa"/>
-      </w:tblCellMar>
+      <w:tblLook w:val="04A0" w:firstRow="1" w:lastRow="0" w:firstColumn="1" w:lastColumn="0" w:noHBand="0" w:noVBand="1"/>
     </w:tblPr>
     <w:tblGrid>
-      <w:gridCol w:w="2045"/>
-      <w:gridCol w:w="5196"/>
-      <w:gridCol w:w="2046"/>
+      <w:gridCol w:w="1998"/>
+      <w:gridCol w:w="5076"/>
+      <w:gridCol w:w="1997"/>
     </w:tblGrid>
     <w:tr>
-      <w:tblPrEx>
-        <w:tblBorders>
-          <w:top w:val="none" w:color="auto" w:sz="0" w:space="0"/>
-          <w:left w:val="none" w:color="auto" w:sz="0" w:space="0"/>
-          <w:bottom w:val="none" w:color="auto" w:sz="0" w:space="0"/>
-          <w:right w:val="none" w:color="auto" w:sz="0" w:space="0"/>
-          <w:insideH w:val="none" w:color="auto" w:sz="0" w:space="0"/>
-          <w:insideV w:val="none" w:color="auto" w:sz="0" w:space="0"/>
-        </w:tblBorders>
-        <w:tblCellMar>
-          <w:top w:w="0" w:type="dxa"/>
-          <w:left w:w="108" w:type="dxa"/>
-          <w:bottom w:w="0" w:type="dxa"/>
-          <w:right w:w="108" w:type="dxa"/>
-        </w:tblCellMar>
-      </w:tblPrEx>
       <w:trPr>
         <w:jc w:val="center"/>
       </w:trPr>
@@ -2054,7 +1764,7 @@
         </w:tcPr>
         <w:p>
           <w:pPr>
-            <w:pStyle w:val="9"/>
+            <w:pStyle w:val="Cabealho"/>
           </w:pPr>
         </w:p>
       </w:tc>
@@ -2064,15 +1774,16 @@
         </w:tcPr>
         <w:p>
           <w:pPr>
-            <w:pStyle w:val="9"/>
+            <w:pStyle w:val="Cabealho"/>
             <w:jc w:val="center"/>
           </w:pPr>
           <w:r>
             <w:rPr>
+              <w:noProof/>
               <w:lang w:eastAsia="pt-BR"/>
             </w:rPr>
             <w:drawing>
-              <wp:inline distT="0" distB="0" distL="0" distR="0">
+              <wp:inline distT="0" distB="0" distL="0" distR="0" wp14:anchorId="67C7E27E" wp14:editId="7A48E4AB">
                 <wp:extent cx="3085465" cy="530860"/>
                 <wp:effectExtent l="0" t="0" r="0" b="2540"/>
                 <wp:docPr id="10" name="Imagem 10" descr="Z:\Dropbox\UNINASSAU\template-latex\img\logo\logo-uninassau-ser.png"/>
@@ -2083,7 +1794,7 @@
                   <a:graphicData uri="http://schemas.openxmlformats.org/drawingml/2006/picture">
                     <pic:pic xmlns:pic="http://schemas.openxmlformats.org/drawingml/2006/picture">
                       <pic:nvPicPr>
-                        <pic:cNvPr id="10" name="Imagem 10" descr="Z:\Dropbox\UNINASSAU\template-latex\img\logo\logo-uninassau-ser.png"/>
+                        <pic:cNvPr id="0" name="Picture 1" descr="Z:\Dropbox\UNINASSAU\template-latex\img\logo\logo-uninassau-ser.png"/>
                         <pic:cNvPicPr>
                           <a:picLocks noChangeAspect="1" noChangeArrowheads="1"/>
                         </pic:cNvPicPr>
@@ -2101,7 +1812,7 @@
                           <a:fillRect/>
                         </a:stretch>
                       </pic:blipFill>
-                      <pic:spPr>
+                      <pic:spPr bwMode="auto">
                         <a:xfrm>
                           <a:off x="0" y="0"/>
                           <a:ext cx="3085465" cy="530860"/>
@@ -2128,7 +1839,7 @@
         </w:tcPr>
         <w:p>
           <w:pPr>
-            <w:pStyle w:val="9"/>
+            <w:pStyle w:val="Cabealho"/>
             <w:jc w:val="right"/>
           </w:pPr>
         </w:p>
@@ -2137,19 +1848,132 @@
   </w:tbl>
   <w:p>
     <w:pPr>
-      <w:pStyle w:val="9"/>
+      <w:pStyle w:val="Cabealho"/>
     </w:pPr>
   </w:p>
 </w:hdr>
 </file>
 
 <file path=word/numbering.xml><?xml version="1.0" encoding="utf-8"?>
-<w:numbering xmlns:wpc="http://schemas.microsoft.com/office/word/2010/wordprocessingCanvas" xmlns:mc="http://schemas.openxmlformats.org/markup-compatibility/2006" xmlns:o="urn:schemas-microsoft-com:office:office" xmlns:r="http://schemas.openxmlformats.org/officeDocument/2006/relationships" xmlns:m="http://schemas.openxmlformats.org/officeDocument/2006/math" xmlns:v="urn:schemas-microsoft-com:vml" xmlns:wp14="http://schemas.microsoft.com/office/word/2010/wordprocessingDrawing" xmlns:wp="http://schemas.openxmlformats.org/drawingml/2006/wordprocessingDrawing" xmlns:w10="urn:schemas-microsoft-com:office:word" xmlns:w="http://schemas.openxmlformats.org/wordprocessingml/2006/main" xmlns:w14="http://schemas.microsoft.com/office/word/2010/wordml" xmlns:wpg="http://schemas.microsoft.com/office/word/2010/wordprocessingGroup" xmlns:wpi="http://schemas.microsoft.com/office/word/2010/wordprocessingInk" xmlns:wne="http://schemas.microsoft.com/office/word/2006/wordml" xmlns:wps="http://schemas.microsoft.com/office/word/2010/wordprocessingShape" xmlns:wpsCustomData="http://www.wps.cn/officeDocument/2013/wpsCustomData" mc:Ignorable="w14 wp14">
-  <w:abstractNum w:abstractNumId="0">
+<w:numbering xmlns:wpc="http://schemas.microsoft.com/office/word/2010/wordprocessingCanvas" xmlns:cx="http://schemas.microsoft.com/office/drawing/2014/chartex" xmlns:cx1="http://schemas.microsoft.com/office/drawing/2015/9/8/chartex" xmlns:cx2="http://schemas.microsoft.com/office/drawing/2015/10/21/chartex" xmlns:cx3="http://schemas.microsoft.com/office/drawing/2016/5/9/chartex" xmlns:cx4="http://schemas.microsoft.com/office/drawing/2016/5/10/chartex" xmlns:cx5="http://schemas.microsoft.com/office/drawing/2016/5/11/chartex" xmlns:cx6="http://schemas.microsoft.com/office/drawing/2016/5/12/chartex" xmlns:cx7="http://schemas.microsoft.com/office/drawing/2016/5/13/chartex" xmlns:cx8="http://schemas.microsoft.com/office/drawing/2016/5/14/chartex" xmlns:mc="http://schemas.openxmlformats.org/markup-compatibility/2006" xmlns:aink="http://schemas.microsoft.com/office/drawing/2016/ink" xmlns:am3d="http://schemas.microsoft.com/office/drawing/2017/model3d" xmlns:o="urn:schemas-microsoft-com:office:office" xmlns:r="http://schemas.openxmlformats.org/officeDocument/2006/relationships" xmlns:m="http://schemas.openxmlformats.org/officeDocument/2006/math" xmlns:v="urn:schemas-microsoft-com:vml" xmlns:wp14="http://schemas.microsoft.com/office/word/2010/wordprocessingDrawing" xmlns:wp="http://schemas.openxmlformats.org/drawingml/2006/wordprocessingDrawing" xmlns:w10="urn:schemas-microsoft-com:office:word" xmlns:w="http://schemas.openxmlformats.org/wordprocessingml/2006/main" xmlns:w14="http://schemas.microsoft.com/office/word/2010/wordml" xmlns:w15="http://schemas.microsoft.com/office/word/2012/wordml" xmlns:w16cex="http://schemas.microsoft.com/office/word/2018/wordml/cex" xmlns:w16cid="http://schemas.microsoft.com/office/word/2016/wordml/cid" xmlns:w16="http://schemas.microsoft.com/office/word/2018/wordml" xmlns:w16sdtdh="http://schemas.microsoft.com/office/word/2020/wordml/sdtdatahash" xmlns:w16se="http://schemas.microsoft.com/office/word/2015/wordml/symex" xmlns:wpg="http://schemas.microsoft.com/office/word/2010/wordprocessingGroup" xmlns:wpi="http://schemas.microsoft.com/office/word/2010/wordprocessingInk" xmlns:wne="http://schemas.microsoft.com/office/word/2006/wordml" xmlns:wps="http://schemas.microsoft.com/office/word/2010/wordprocessingShape" mc:Ignorable="w14 w15 w16se w16cid w16 w16cex w16sdtdh wp14">
+  <w:abstractNum w:abstractNumId="0" w15:restartNumberingAfterBreak="0">
+    <w:nsid w:val="03DE03FE"/>
+    <w:multiLevelType w:val="hybridMultilevel"/>
+    <w:tmpl w:val="9AD2F116"/>
+    <w:lvl w:ilvl="0" w:tplc="04160001">
+      <w:start w:val="1"/>
+      <w:numFmt w:val="bullet"/>
+      <w:lvlText w:val=""/>
+      <w:lvlJc w:val="left"/>
+      <w:pPr>
+        <w:ind w:left="720" w:hanging="360"/>
+      </w:pPr>
+      <w:rPr>
+        <w:rFonts w:ascii="Symbol" w:hAnsi="Symbol" w:hint="default"/>
+      </w:rPr>
+    </w:lvl>
+    <w:lvl w:ilvl="1" w:tplc="04160003">
+      <w:start w:val="1"/>
+      <w:numFmt w:val="bullet"/>
+      <w:lvlText w:val="o"/>
+      <w:lvlJc w:val="left"/>
+      <w:pPr>
+        <w:ind w:left="1440" w:hanging="360"/>
+      </w:pPr>
+      <w:rPr>
+        <w:rFonts w:ascii="Courier New" w:hAnsi="Courier New" w:cs="Courier New" w:hint="default"/>
+      </w:rPr>
+    </w:lvl>
+    <w:lvl w:ilvl="2" w:tplc="04160005" w:tentative="1">
+      <w:start w:val="1"/>
+      <w:numFmt w:val="bullet"/>
+      <w:lvlText w:val=""/>
+      <w:lvlJc w:val="left"/>
+      <w:pPr>
+        <w:ind w:left="2160" w:hanging="360"/>
+      </w:pPr>
+      <w:rPr>
+        <w:rFonts w:ascii="Wingdings" w:hAnsi="Wingdings" w:hint="default"/>
+      </w:rPr>
+    </w:lvl>
+    <w:lvl w:ilvl="3" w:tplc="04160001" w:tentative="1">
+      <w:start w:val="1"/>
+      <w:numFmt w:val="bullet"/>
+      <w:lvlText w:val=""/>
+      <w:lvlJc w:val="left"/>
+      <w:pPr>
+        <w:ind w:left="2880" w:hanging="360"/>
+      </w:pPr>
+      <w:rPr>
+        <w:rFonts w:ascii="Symbol" w:hAnsi="Symbol" w:hint="default"/>
+      </w:rPr>
+    </w:lvl>
+    <w:lvl w:ilvl="4" w:tplc="04160003" w:tentative="1">
+      <w:start w:val="1"/>
+      <w:numFmt w:val="bullet"/>
+      <w:lvlText w:val="o"/>
+      <w:lvlJc w:val="left"/>
+      <w:pPr>
+        <w:ind w:left="3600" w:hanging="360"/>
+      </w:pPr>
+      <w:rPr>
+        <w:rFonts w:ascii="Courier New" w:hAnsi="Courier New" w:cs="Courier New" w:hint="default"/>
+      </w:rPr>
+    </w:lvl>
+    <w:lvl w:ilvl="5" w:tplc="04160005" w:tentative="1">
+      <w:start w:val="1"/>
+      <w:numFmt w:val="bullet"/>
+      <w:lvlText w:val=""/>
+      <w:lvlJc w:val="left"/>
+      <w:pPr>
+        <w:ind w:left="4320" w:hanging="360"/>
+      </w:pPr>
+      <w:rPr>
+        <w:rFonts w:ascii="Wingdings" w:hAnsi="Wingdings" w:hint="default"/>
+      </w:rPr>
+    </w:lvl>
+    <w:lvl w:ilvl="6" w:tplc="04160001" w:tentative="1">
+      <w:start w:val="1"/>
+      <w:numFmt w:val="bullet"/>
+      <w:lvlText w:val=""/>
+      <w:lvlJc w:val="left"/>
+      <w:pPr>
+        <w:ind w:left="5040" w:hanging="360"/>
+      </w:pPr>
+      <w:rPr>
+        <w:rFonts w:ascii="Symbol" w:hAnsi="Symbol" w:hint="default"/>
+      </w:rPr>
+    </w:lvl>
+    <w:lvl w:ilvl="7" w:tplc="04160003" w:tentative="1">
+      <w:start w:val="1"/>
+      <w:numFmt w:val="bullet"/>
+      <w:lvlText w:val="o"/>
+      <w:lvlJc w:val="left"/>
+      <w:pPr>
+        <w:ind w:left="5760" w:hanging="360"/>
+      </w:pPr>
+      <w:rPr>
+        <w:rFonts w:ascii="Courier New" w:hAnsi="Courier New" w:cs="Courier New" w:hint="default"/>
+      </w:rPr>
+    </w:lvl>
+    <w:lvl w:ilvl="8" w:tplc="04160005" w:tentative="1">
+      <w:start w:val="1"/>
+      <w:numFmt w:val="bullet"/>
+      <w:lvlText w:val=""/>
+      <w:lvlJc w:val="left"/>
+      <w:pPr>
+        <w:ind w:left="6480" w:hanging="360"/>
+      </w:pPr>
+      <w:rPr>
+        <w:rFonts w:ascii="Wingdings" w:hAnsi="Wingdings" w:hint="default"/>
+      </w:rPr>
+    </w:lvl>
+  </w:abstractNum>
+  <w:abstractNum w:abstractNumId="1" w15:restartNumberingAfterBreak="0">
     <w:nsid w:val="0E324DA3"/>
-    <w:multiLevelType w:val="multilevel"/>
-    <w:tmpl w:val="0E324DA3"/>
-    <w:lvl w:ilvl="0" w:tentative="0">
+    <w:multiLevelType w:val="hybridMultilevel"/>
+    <w:tmpl w:val="4FDE898A"/>
+    <w:lvl w:ilvl="0" w:tplc="04160001">
       <w:start w:val="1"/>
       <w:numFmt w:val="bullet"/>
       <w:lvlText w:val=""/>
@@ -2158,10 +1982,10 @@
         <w:ind w:left="720" w:hanging="360"/>
       </w:pPr>
       <w:rPr>
-        <w:rFonts w:hint="default" w:ascii="Symbol" w:hAnsi="Symbol"/>
-      </w:rPr>
-    </w:lvl>
-    <w:lvl w:ilvl="1" w:tentative="0">
+        <w:rFonts w:ascii="Symbol" w:hAnsi="Symbol" w:hint="default"/>
+      </w:rPr>
+    </w:lvl>
+    <w:lvl w:ilvl="1" w:tplc="04160003" w:tentative="1">
       <w:start w:val="1"/>
       <w:numFmt w:val="bullet"/>
       <w:lvlText w:val="o"/>
@@ -2170,10 +1994,10 @@
         <w:ind w:left="1440" w:hanging="360"/>
       </w:pPr>
       <w:rPr>
-        <w:rFonts w:hint="default" w:ascii="Courier New" w:hAnsi="Courier New" w:cs="Courier New"/>
-      </w:rPr>
-    </w:lvl>
-    <w:lvl w:ilvl="2" w:tentative="0">
+        <w:rFonts w:ascii="Courier New" w:hAnsi="Courier New" w:cs="Courier New" w:hint="default"/>
+      </w:rPr>
+    </w:lvl>
+    <w:lvl w:ilvl="2" w:tplc="04160005" w:tentative="1">
       <w:start w:val="1"/>
       <w:numFmt w:val="bullet"/>
       <w:lvlText w:val=""/>
@@ -2182,10 +2006,10 @@
         <w:ind w:left="2160" w:hanging="360"/>
       </w:pPr>
       <w:rPr>
-        <w:rFonts w:hint="default" w:ascii="Wingdings" w:hAnsi="Wingdings"/>
-      </w:rPr>
-    </w:lvl>
-    <w:lvl w:ilvl="3" w:tentative="0">
+        <w:rFonts w:ascii="Wingdings" w:hAnsi="Wingdings" w:hint="default"/>
+      </w:rPr>
+    </w:lvl>
+    <w:lvl w:ilvl="3" w:tplc="04160001" w:tentative="1">
       <w:start w:val="1"/>
       <w:numFmt w:val="bullet"/>
       <w:lvlText w:val=""/>
@@ -2194,10 +2018,10 @@
         <w:ind w:left="2880" w:hanging="360"/>
       </w:pPr>
       <w:rPr>
-        <w:rFonts w:hint="default" w:ascii="Symbol" w:hAnsi="Symbol"/>
-      </w:rPr>
-    </w:lvl>
-    <w:lvl w:ilvl="4" w:tentative="0">
+        <w:rFonts w:ascii="Symbol" w:hAnsi="Symbol" w:hint="default"/>
+      </w:rPr>
+    </w:lvl>
+    <w:lvl w:ilvl="4" w:tplc="04160003" w:tentative="1">
       <w:start w:val="1"/>
       <w:numFmt w:val="bullet"/>
       <w:lvlText w:val="o"/>
@@ -2206,10 +2030,10 @@
         <w:ind w:left="3600" w:hanging="360"/>
       </w:pPr>
       <w:rPr>
-        <w:rFonts w:hint="default" w:ascii="Courier New" w:hAnsi="Courier New" w:cs="Courier New"/>
-      </w:rPr>
-    </w:lvl>
-    <w:lvl w:ilvl="5" w:tentative="0">
+        <w:rFonts w:ascii="Courier New" w:hAnsi="Courier New" w:cs="Courier New" w:hint="default"/>
+      </w:rPr>
+    </w:lvl>
+    <w:lvl w:ilvl="5" w:tplc="04160005" w:tentative="1">
       <w:start w:val="1"/>
       <w:numFmt w:val="bullet"/>
       <w:lvlText w:val=""/>
@@ -2218,10 +2042,10 @@
         <w:ind w:left="4320" w:hanging="360"/>
       </w:pPr>
       <w:rPr>
-        <w:rFonts w:hint="default" w:ascii="Wingdings" w:hAnsi="Wingdings"/>
-      </w:rPr>
-    </w:lvl>
-    <w:lvl w:ilvl="6" w:tentative="0">
+        <w:rFonts w:ascii="Wingdings" w:hAnsi="Wingdings" w:hint="default"/>
+      </w:rPr>
+    </w:lvl>
+    <w:lvl w:ilvl="6" w:tplc="04160001" w:tentative="1">
       <w:start w:val="1"/>
       <w:numFmt w:val="bullet"/>
       <w:lvlText w:val=""/>
@@ -2230,10 +2054,10 @@
         <w:ind w:left="5040" w:hanging="360"/>
       </w:pPr>
       <w:rPr>
-        <w:rFonts w:hint="default" w:ascii="Symbol" w:hAnsi="Symbol"/>
-      </w:rPr>
-    </w:lvl>
-    <w:lvl w:ilvl="7" w:tentative="0">
+        <w:rFonts w:ascii="Symbol" w:hAnsi="Symbol" w:hint="default"/>
+      </w:rPr>
+    </w:lvl>
+    <w:lvl w:ilvl="7" w:tplc="04160003" w:tentative="1">
       <w:start w:val="1"/>
       <w:numFmt w:val="bullet"/>
       <w:lvlText w:val="o"/>
@@ -2242,10 +2066,10 @@
         <w:ind w:left="5760" w:hanging="360"/>
       </w:pPr>
       <w:rPr>
-        <w:rFonts w:hint="default" w:ascii="Courier New" w:hAnsi="Courier New" w:cs="Courier New"/>
-      </w:rPr>
-    </w:lvl>
-    <w:lvl w:ilvl="8" w:tentative="0">
+        <w:rFonts w:ascii="Courier New" w:hAnsi="Courier New" w:cs="Courier New" w:hint="default"/>
+      </w:rPr>
+    </w:lvl>
+    <w:lvl w:ilvl="8" w:tplc="04160005" w:tentative="1">
       <w:start w:val="1"/>
       <w:numFmt w:val="bullet"/>
       <w:lvlText w:val=""/>
@@ -2254,15 +2078,241 @@
         <w:ind w:left="6480" w:hanging="360"/>
       </w:pPr>
       <w:rPr>
-        <w:rFonts w:hint="default" w:ascii="Wingdings" w:hAnsi="Wingdings"/>
+        <w:rFonts w:ascii="Wingdings" w:hAnsi="Wingdings" w:hint="default"/>
       </w:rPr>
     </w:lvl>
   </w:abstractNum>
-  <w:abstractNum w:abstractNumId="1">
+  <w:abstractNum w:abstractNumId="2" w15:restartNumberingAfterBreak="0">
+    <w:nsid w:val="181E671F"/>
+    <w:multiLevelType w:val="hybridMultilevel"/>
+    <w:tmpl w:val="DBEA3D46"/>
+    <w:lvl w:ilvl="0" w:tplc="04160001">
+      <w:start w:val="1"/>
+      <w:numFmt w:val="bullet"/>
+      <w:lvlText w:val=""/>
+      <w:lvlJc w:val="left"/>
+      <w:pPr>
+        <w:ind w:left="720" w:hanging="360"/>
+      </w:pPr>
+      <w:rPr>
+        <w:rFonts w:ascii="Symbol" w:hAnsi="Symbol" w:hint="default"/>
+      </w:rPr>
+    </w:lvl>
+    <w:lvl w:ilvl="1" w:tplc="04160003" w:tentative="1">
+      <w:start w:val="1"/>
+      <w:numFmt w:val="bullet"/>
+      <w:lvlText w:val="o"/>
+      <w:lvlJc w:val="left"/>
+      <w:pPr>
+        <w:ind w:left="1440" w:hanging="360"/>
+      </w:pPr>
+      <w:rPr>
+        <w:rFonts w:ascii="Courier New" w:hAnsi="Courier New" w:cs="Courier New" w:hint="default"/>
+      </w:rPr>
+    </w:lvl>
+    <w:lvl w:ilvl="2" w:tplc="04160005" w:tentative="1">
+      <w:start w:val="1"/>
+      <w:numFmt w:val="bullet"/>
+      <w:lvlText w:val=""/>
+      <w:lvlJc w:val="left"/>
+      <w:pPr>
+        <w:ind w:left="2160" w:hanging="360"/>
+      </w:pPr>
+      <w:rPr>
+        <w:rFonts w:ascii="Wingdings" w:hAnsi="Wingdings" w:hint="default"/>
+      </w:rPr>
+    </w:lvl>
+    <w:lvl w:ilvl="3" w:tplc="04160001" w:tentative="1">
+      <w:start w:val="1"/>
+      <w:numFmt w:val="bullet"/>
+      <w:lvlText w:val=""/>
+      <w:lvlJc w:val="left"/>
+      <w:pPr>
+        <w:ind w:left="2880" w:hanging="360"/>
+      </w:pPr>
+      <w:rPr>
+        <w:rFonts w:ascii="Symbol" w:hAnsi="Symbol" w:hint="default"/>
+      </w:rPr>
+    </w:lvl>
+    <w:lvl w:ilvl="4" w:tplc="04160003" w:tentative="1">
+      <w:start w:val="1"/>
+      <w:numFmt w:val="bullet"/>
+      <w:lvlText w:val="o"/>
+      <w:lvlJc w:val="left"/>
+      <w:pPr>
+        <w:ind w:left="3600" w:hanging="360"/>
+      </w:pPr>
+      <w:rPr>
+        <w:rFonts w:ascii="Courier New" w:hAnsi="Courier New" w:cs="Courier New" w:hint="default"/>
+      </w:rPr>
+    </w:lvl>
+    <w:lvl w:ilvl="5" w:tplc="04160005" w:tentative="1">
+      <w:start w:val="1"/>
+      <w:numFmt w:val="bullet"/>
+      <w:lvlText w:val=""/>
+      <w:lvlJc w:val="left"/>
+      <w:pPr>
+        <w:ind w:left="4320" w:hanging="360"/>
+      </w:pPr>
+      <w:rPr>
+        <w:rFonts w:ascii="Wingdings" w:hAnsi="Wingdings" w:hint="default"/>
+      </w:rPr>
+    </w:lvl>
+    <w:lvl w:ilvl="6" w:tplc="04160001" w:tentative="1">
+      <w:start w:val="1"/>
+      <w:numFmt w:val="bullet"/>
+      <w:lvlText w:val=""/>
+      <w:lvlJc w:val="left"/>
+      <w:pPr>
+        <w:ind w:left="5040" w:hanging="360"/>
+      </w:pPr>
+      <w:rPr>
+        <w:rFonts w:ascii="Symbol" w:hAnsi="Symbol" w:hint="default"/>
+      </w:rPr>
+    </w:lvl>
+    <w:lvl w:ilvl="7" w:tplc="04160003" w:tentative="1">
+      <w:start w:val="1"/>
+      <w:numFmt w:val="bullet"/>
+      <w:lvlText w:val="o"/>
+      <w:lvlJc w:val="left"/>
+      <w:pPr>
+        <w:ind w:left="5760" w:hanging="360"/>
+      </w:pPr>
+      <w:rPr>
+        <w:rFonts w:ascii="Courier New" w:hAnsi="Courier New" w:cs="Courier New" w:hint="default"/>
+      </w:rPr>
+    </w:lvl>
+    <w:lvl w:ilvl="8" w:tplc="04160005" w:tentative="1">
+      <w:start w:val="1"/>
+      <w:numFmt w:val="bullet"/>
+      <w:lvlText w:val=""/>
+      <w:lvlJc w:val="left"/>
+      <w:pPr>
+        <w:ind w:left="6480" w:hanging="360"/>
+      </w:pPr>
+      <w:rPr>
+        <w:rFonts w:ascii="Wingdings" w:hAnsi="Wingdings" w:hint="default"/>
+      </w:rPr>
+    </w:lvl>
+  </w:abstractNum>
+  <w:abstractNum w:abstractNumId="3" w15:restartNumberingAfterBreak="0">
+    <w:nsid w:val="53EC3FC4"/>
+    <w:multiLevelType w:val="hybridMultilevel"/>
+    <w:tmpl w:val="2C7629E8"/>
+    <w:lvl w:ilvl="0" w:tplc="04160001">
+      <w:start w:val="1"/>
+      <w:numFmt w:val="bullet"/>
+      <w:lvlText w:val=""/>
+      <w:lvlJc w:val="left"/>
+      <w:pPr>
+        <w:ind w:left="720" w:hanging="360"/>
+      </w:pPr>
+      <w:rPr>
+        <w:rFonts w:ascii="Symbol" w:hAnsi="Symbol" w:hint="default"/>
+      </w:rPr>
+    </w:lvl>
+    <w:lvl w:ilvl="1" w:tplc="04160003">
+      <w:start w:val="1"/>
+      <w:numFmt w:val="bullet"/>
+      <w:lvlText w:val="o"/>
+      <w:lvlJc w:val="left"/>
+      <w:pPr>
+        <w:ind w:left="1440" w:hanging="360"/>
+      </w:pPr>
+      <w:rPr>
+        <w:rFonts w:ascii="Courier New" w:hAnsi="Courier New" w:cs="Courier New" w:hint="default"/>
+      </w:rPr>
+    </w:lvl>
+    <w:lvl w:ilvl="2" w:tplc="04160005">
+      <w:start w:val="1"/>
+      <w:numFmt w:val="bullet"/>
+      <w:lvlText w:val=""/>
+      <w:lvlJc w:val="left"/>
+      <w:pPr>
+        <w:ind w:left="2160" w:hanging="360"/>
+      </w:pPr>
+      <w:rPr>
+        <w:rFonts w:ascii="Wingdings" w:hAnsi="Wingdings" w:hint="default"/>
+      </w:rPr>
+    </w:lvl>
+    <w:lvl w:ilvl="3" w:tplc="04160001">
+      <w:start w:val="1"/>
+      <w:numFmt w:val="bullet"/>
+      <w:lvlText w:val=""/>
+      <w:lvlJc w:val="left"/>
+      <w:pPr>
+        <w:ind w:left="2880" w:hanging="360"/>
+      </w:pPr>
+      <w:rPr>
+        <w:rFonts w:ascii="Symbol" w:hAnsi="Symbol" w:hint="default"/>
+      </w:rPr>
+    </w:lvl>
+    <w:lvl w:ilvl="4" w:tplc="04160003" w:tentative="1">
+      <w:start w:val="1"/>
+      <w:numFmt w:val="bullet"/>
+      <w:lvlText w:val="o"/>
+      <w:lvlJc w:val="left"/>
+      <w:pPr>
+        <w:ind w:left="3600" w:hanging="360"/>
+      </w:pPr>
+      <w:rPr>
+        <w:rFonts w:ascii="Courier New" w:hAnsi="Courier New" w:cs="Courier New" w:hint="default"/>
+      </w:rPr>
+    </w:lvl>
+    <w:lvl w:ilvl="5" w:tplc="04160005" w:tentative="1">
+      <w:start w:val="1"/>
+      <w:numFmt w:val="bullet"/>
+      <w:lvlText w:val=""/>
+      <w:lvlJc w:val="left"/>
+      <w:pPr>
+        <w:ind w:left="4320" w:hanging="360"/>
+      </w:pPr>
+      <w:rPr>
+        <w:rFonts w:ascii="Wingdings" w:hAnsi="Wingdings" w:hint="default"/>
+      </w:rPr>
+    </w:lvl>
+    <w:lvl w:ilvl="6" w:tplc="04160001" w:tentative="1">
+      <w:start w:val="1"/>
+      <w:numFmt w:val="bullet"/>
+      <w:lvlText w:val=""/>
+      <w:lvlJc w:val="left"/>
+      <w:pPr>
+        <w:ind w:left="5040" w:hanging="360"/>
+      </w:pPr>
+      <w:rPr>
+        <w:rFonts w:ascii="Symbol" w:hAnsi="Symbol" w:hint="default"/>
+      </w:rPr>
+    </w:lvl>
+    <w:lvl w:ilvl="7" w:tplc="04160003" w:tentative="1">
+      <w:start w:val="1"/>
+      <w:numFmt w:val="bullet"/>
+      <w:lvlText w:val="o"/>
+      <w:lvlJc w:val="left"/>
+      <w:pPr>
+        <w:ind w:left="5760" w:hanging="360"/>
+      </w:pPr>
+      <w:rPr>
+        <w:rFonts w:ascii="Courier New" w:hAnsi="Courier New" w:cs="Courier New" w:hint="default"/>
+      </w:rPr>
+    </w:lvl>
+    <w:lvl w:ilvl="8" w:tplc="04160005" w:tentative="1">
+      <w:start w:val="1"/>
+      <w:numFmt w:val="bullet"/>
+      <w:lvlText w:val=""/>
+      <w:lvlJc w:val="left"/>
+      <w:pPr>
+        <w:ind w:left="6480" w:hanging="360"/>
+      </w:pPr>
+      <w:rPr>
+        <w:rFonts w:ascii="Wingdings" w:hAnsi="Wingdings" w:hint="default"/>
+      </w:rPr>
+    </w:lvl>
+  </w:abstractNum>
+  <w:abstractNum w:abstractNumId="4" w15:restartNumberingAfterBreak="0">
     <w:nsid w:val="59BA0053"/>
-    <w:multiLevelType w:val="multilevel"/>
-    <w:tmpl w:val="59BA0053"/>
-    <w:lvl w:ilvl="0" w:tentative="0">
+    <w:multiLevelType w:val="hybridMultilevel"/>
+    <w:tmpl w:val="32706DA6"/>
+    <w:lvl w:ilvl="0" w:tplc="0416000F">
       <w:start w:val="1"/>
       <w:numFmt w:val="decimal"/>
       <w:lvlText w:val="%1."/>
@@ -2271,7 +2321,7 @@
         <w:ind w:left="720" w:hanging="360"/>
       </w:pPr>
     </w:lvl>
-    <w:lvl w:ilvl="1" w:tentative="0">
+    <w:lvl w:ilvl="1" w:tplc="04160019">
       <w:start w:val="1"/>
       <w:numFmt w:val="lowerLetter"/>
       <w:lvlText w:val="%2."/>
@@ -2280,7 +2330,7 @@
         <w:ind w:left="1440" w:hanging="360"/>
       </w:pPr>
     </w:lvl>
-    <w:lvl w:ilvl="2" w:tentative="0">
+    <w:lvl w:ilvl="2" w:tplc="0416001B" w:tentative="1">
       <w:start w:val="1"/>
       <w:numFmt w:val="lowerRoman"/>
       <w:lvlText w:val="%3."/>
@@ -2289,7 +2339,7 @@
         <w:ind w:left="2160" w:hanging="180"/>
       </w:pPr>
     </w:lvl>
-    <w:lvl w:ilvl="3" w:tentative="0">
+    <w:lvl w:ilvl="3" w:tplc="0416000F" w:tentative="1">
       <w:start w:val="1"/>
       <w:numFmt w:val="decimal"/>
       <w:lvlText w:val="%4."/>
@@ -2298,7 +2348,7 @@
         <w:ind w:left="2880" w:hanging="360"/>
       </w:pPr>
     </w:lvl>
-    <w:lvl w:ilvl="4" w:tentative="0">
+    <w:lvl w:ilvl="4" w:tplc="04160019" w:tentative="1">
       <w:start w:val="1"/>
       <w:numFmt w:val="lowerLetter"/>
       <w:lvlText w:val="%5."/>
@@ -2307,7 +2357,7 @@
         <w:ind w:left="3600" w:hanging="360"/>
       </w:pPr>
     </w:lvl>
-    <w:lvl w:ilvl="5" w:tentative="0">
+    <w:lvl w:ilvl="5" w:tplc="0416001B" w:tentative="1">
       <w:start w:val="1"/>
       <w:numFmt w:val="lowerRoman"/>
       <w:lvlText w:val="%6."/>
@@ -2316,7 +2366,7 @@
         <w:ind w:left="4320" w:hanging="180"/>
       </w:pPr>
     </w:lvl>
-    <w:lvl w:ilvl="6" w:tentative="0">
+    <w:lvl w:ilvl="6" w:tplc="0416000F" w:tentative="1">
       <w:start w:val="1"/>
       <w:numFmt w:val="decimal"/>
       <w:lvlText w:val="%7."/>
@@ -2325,7 +2375,7 @@
         <w:ind w:left="5040" w:hanging="360"/>
       </w:pPr>
     </w:lvl>
-    <w:lvl w:ilvl="7" w:tentative="0">
+    <w:lvl w:ilvl="7" w:tplc="04160019" w:tentative="1">
       <w:start w:val="1"/>
       <w:numFmt w:val="lowerLetter"/>
       <w:lvlText w:val="%8."/>
@@ -2334,7 +2384,7 @@
         <w:ind w:left="5760" w:hanging="360"/>
       </w:pPr>
     </w:lvl>
-    <w:lvl w:ilvl="8" w:tentative="0">
+    <w:lvl w:ilvl="8" w:tplc="0416001B" w:tentative="1">
       <w:start w:val="1"/>
       <w:numFmt w:val="lowerRoman"/>
       <w:lvlText w:val="%9."/>
@@ -2344,199 +2394,726 @@
       </w:pPr>
     </w:lvl>
   </w:abstractNum>
+  <w:abstractNum w:abstractNumId="5" w15:restartNumberingAfterBreak="0">
+    <w:nsid w:val="5DCF1DED"/>
+    <w:multiLevelType w:val="hybridMultilevel"/>
+    <w:tmpl w:val="79F2C5A0"/>
+    <w:lvl w:ilvl="0" w:tplc="0416000F">
+      <w:start w:val="1"/>
+      <w:numFmt w:val="decimal"/>
+      <w:lvlText w:val="%1."/>
+      <w:lvlJc w:val="left"/>
+      <w:pPr>
+        <w:ind w:left="720" w:hanging="360"/>
+      </w:pPr>
+    </w:lvl>
+    <w:lvl w:ilvl="1" w:tplc="04160019">
+      <w:start w:val="1"/>
+      <w:numFmt w:val="lowerLetter"/>
+      <w:lvlText w:val="%2."/>
+      <w:lvlJc w:val="left"/>
+      <w:pPr>
+        <w:ind w:left="1440" w:hanging="360"/>
+      </w:pPr>
+    </w:lvl>
+    <w:lvl w:ilvl="2" w:tplc="0416001B" w:tentative="1">
+      <w:start w:val="1"/>
+      <w:numFmt w:val="lowerRoman"/>
+      <w:lvlText w:val="%3."/>
+      <w:lvlJc w:val="right"/>
+      <w:pPr>
+        <w:ind w:left="2160" w:hanging="180"/>
+      </w:pPr>
+    </w:lvl>
+    <w:lvl w:ilvl="3" w:tplc="0416000F" w:tentative="1">
+      <w:start w:val="1"/>
+      <w:numFmt w:val="decimal"/>
+      <w:lvlText w:val="%4."/>
+      <w:lvlJc w:val="left"/>
+      <w:pPr>
+        <w:ind w:left="2880" w:hanging="360"/>
+      </w:pPr>
+    </w:lvl>
+    <w:lvl w:ilvl="4" w:tplc="04160019" w:tentative="1">
+      <w:start w:val="1"/>
+      <w:numFmt w:val="lowerLetter"/>
+      <w:lvlText w:val="%5."/>
+      <w:lvlJc w:val="left"/>
+      <w:pPr>
+        <w:ind w:left="3600" w:hanging="360"/>
+      </w:pPr>
+    </w:lvl>
+    <w:lvl w:ilvl="5" w:tplc="0416001B" w:tentative="1">
+      <w:start w:val="1"/>
+      <w:numFmt w:val="lowerRoman"/>
+      <w:lvlText w:val="%6."/>
+      <w:lvlJc w:val="right"/>
+      <w:pPr>
+        <w:ind w:left="4320" w:hanging="180"/>
+      </w:pPr>
+    </w:lvl>
+    <w:lvl w:ilvl="6" w:tplc="0416000F" w:tentative="1">
+      <w:start w:val="1"/>
+      <w:numFmt w:val="decimal"/>
+      <w:lvlText w:val="%7."/>
+      <w:lvlJc w:val="left"/>
+      <w:pPr>
+        <w:ind w:left="5040" w:hanging="360"/>
+      </w:pPr>
+    </w:lvl>
+    <w:lvl w:ilvl="7" w:tplc="04160019" w:tentative="1">
+      <w:start w:val="1"/>
+      <w:numFmt w:val="lowerLetter"/>
+      <w:lvlText w:val="%8."/>
+      <w:lvlJc w:val="left"/>
+      <w:pPr>
+        <w:ind w:left="5760" w:hanging="360"/>
+      </w:pPr>
+    </w:lvl>
+    <w:lvl w:ilvl="8" w:tplc="0416001B" w:tentative="1">
+      <w:start w:val="1"/>
+      <w:numFmt w:val="lowerRoman"/>
+      <w:lvlText w:val="%9."/>
+      <w:lvlJc w:val="right"/>
+      <w:pPr>
+        <w:ind w:left="6480" w:hanging="180"/>
+      </w:pPr>
+    </w:lvl>
+  </w:abstractNum>
+  <w:abstractNum w:abstractNumId="6" w15:restartNumberingAfterBreak="0">
+    <w:nsid w:val="6F4F67F2"/>
+    <w:multiLevelType w:val="hybridMultilevel"/>
+    <w:tmpl w:val="F26E0710"/>
+    <w:lvl w:ilvl="0" w:tplc="04160001">
+      <w:start w:val="1"/>
+      <w:numFmt w:val="bullet"/>
+      <w:lvlText w:val=""/>
+      <w:lvlJc w:val="left"/>
+      <w:pPr>
+        <w:ind w:left="720" w:hanging="360"/>
+      </w:pPr>
+      <w:rPr>
+        <w:rFonts w:ascii="Symbol" w:hAnsi="Symbol" w:hint="default"/>
+      </w:rPr>
+    </w:lvl>
+    <w:lvl w:ilvl="1" w:tplc="04160003">
+      <w:start w:val="1"/>
+      <w:numFmt w:val="bullet"/>
+      <w:lvlText w:val="o"/>
+      <w:lvlJc w:val="left"/>
+      <w:pPr>
+        <w:ind w:left="1440" w:hanging="360"/>
+      </w:pPr>
+      <w:rPr>
+        <w:rFonts w:ascii="Courier New" w:hAnsi="Courier New" w:cs="Courier New" w:hint="default"/>
+      </w:rPr>
+    </w:lvl>
+    <w:lvl w:ilvl="2" w:tplc="04160005" w:tentative="1">
+      <w:start w:val="1"/>
+      <w:numFmt w:val="bullet"/>
+      <w:lvlText w:val=""/>
+      <w:lvlJc w:val="left"/>
+      <w:pPr>
+        <w:ind w:left="2160" w:hanging="360"/>
+      </w:pPr>
+      <w:rPr>
+        <w:rFonts w:ascii="Wingdings" w:hAnsi="Wingdings" w:hint="default"/>
+      </w:rPr>
+    </w:lvl>
+    <w:lvl w:ilvl="3" w:tplc="04160001" w:tentative="1">
+      <w:start w:val="1"/>
+      <w:numFmt w:val="bullet"/>
+      <w:lvlText w:val=""/>
+      <w:lvlJc w:val="left"/>
+      <w:pPr>
+        <w:ind w:left="2880" w:hanging="360"/>
+      </w:pPr>
+      <w:rPr>
+        <w:rFonts w:ascii="Symbol" w:hAnsi="Symbol" w:hint="default"/>
+      </w:rPr>
+    </w:lvl>
+    <w:lvl w:ilvl="4" w:tplc="04160003" w:tentative="1">
+      <w:start w:val="1"/>
+      <w:numFmt w:val="bullet"/>
+      <w:lvlText w:val="o"/>
+      <w:lvlJc w:val="left"/>
+      <w:pPr>
+        <w:ind w:left="3600" w:hanging="360"/>
+      </w:pPr>
+      <w:rPr>
+        <w:rFonts w:ascii="Courier New" w:hAnsi="Courier New" w:cs="Courier New" w:hint="default"/>
+      </w:rPr>
+    </w:lvl>
+    <w:lvl w:ilvl="5" w:tplc="04160005" w:tentative="1">
+      <w:start w:val="1"/>
+      <w:numFmt w:val="bullet"/>
+      <w:lvlText w:val=""/>
+      <w:lvlJc w:val="left"/>
+      <w:pPr>
+        <w:ind w:left="4320" w:hanging="360"/>
+      </w:pPr>
+      <w:rPr>
+        <w:rFonts w:ascii="Wingdings" w:hAnsi="Wingdings" w:hint="default"/>
+      </w:rPr>
+    </w:lvl>
+    <w:lvl w:ilvl="6" w:tplc="04160001" w:tentative="1">
+      <w:start w:val="1"/>
+      <w:numFmt w:val="bullet"/>
+      <w:lvlText w:val=""/>
+      <w:lvlJc w:val="left"/>
+      <w:pPr>
+        <w:ind w:left="5040" w:hanging="360"/>
+      </w:pPr>
+      <w:rPr>
+        <w:rFonts w:ascii="Symbol" w:hAnsi="Symbol" w:hint="default"/>
+      </w:rPr>
+    </w:lvl>
+    <w:lvl w:ilvl="7" w:tplc="04160003" w:tentative="1">
+      <w:start w:val="1"/>
+      <w:numFmt w:val="bullet"/>
+      <w:lvlText w:val="o"/>
+      <w:lvlJc w:val="left"/>
+      <w:pPr>
+        <w:ind w:left="5760" w:hanging="360"/>
+      </w:pPr>
+      <w:rPr>
+        <w:rFonts w:ascii="Courier New" w:hAnsi="Courier New" w:cs="Courier New" w:hint="default"/>
+      </w:rPr>
+    </w:lvl>
+    <w:lvl w:ilvl="8" w:tplc="04160005" w:tentative="1">
+      <w:start w:val="1"/>
+      <w:numFmt w:val="bullet"/>
+      <w:lvlText w:val=""/>
+      <w:lvlJc w:val="left"/>
+      <w:pPr>
+        <w:ind w:left="6480" w:hanging="360"/>
+      </w:pPr>
+      <w:rPr>
+        <w:rFonts w:ascii="Wingdings" w:hAnsi="Wingdings" w:hint="default"/>
+      </w:rPr>
+    </w:lvl>
+  </w:abstractNum>
+  <w:abstractNum w:abstractNumId="7" w15:restartNumberingAfterBreak="0">
+    <w:nsid w:val="7050746C"/>
+    <w:multiLevelType w:val="hybridMultilevel"/>
+    <w:tmpl w:val="32541A9A"/>
+    <w:lvl w:ilvl="0" w:tplc="0416000F">
+      <w:start w:val="1"/>
+      <w:numFmt w:val="decimal"/>
+      <w:lvlText w:val="%1."/>
+      <w:lvlJc w:val="left"/>
+      <w:pPr>
+        <w:ind w:left="720" w:hanging="360"/>
+      </w:pPr>
+    </w:lvl>
+    <w:lvl w:ilvl="1" w:tplc="04160019">
+      <w:start w:val="1"/>
+      <w:numFmt w:val="lowerLetter"/>
+      <w:lvlText w:val="%2."/>
+      <w:lvlJc w:val="left"/>
+      <w:pPr>
+        <w:ind w:left="1440" w:hanging="360"/>
+      </w:pPr>
+    </w:lvl>
+    <w:lvl w:ilvl="2" w:tplc="0416001B">
+      <w:start w:val="1"/>
+      <w:numFmt w:val="lowerRoman"/>
+      <w:lvlText w:val="%3."/>
+      <w:lvlJc w:val="right"/>
+      <w:pPr>
+        <w:ind w:left="2160" w:hanging="180"/>
+      </w:pPr>
+    </w:lvl>
+    <w:lvl w:ilvl="3" w:tplc="0416000F" w:tentative="1">
+      <w:start w:val="1"/>
+      <w:numFmt w:val="decimal"/>
+      <w:lvlText w:val="%4."/>
+      <w:lvlJc w:val="left"/>
+      <w:pPr>
+        <w:ind w:left="2880" w:hanging="360"/>
+      </w:pPr>
+    </w:lvl>
+    <w:lvl w:ilvl="4" w:tplc="04160019" w:tentative="1">
+      <w:start w:val="1"/>
+      <w:numFmt w:val="lowerLetter"/>
+      <w:lvlText w:val="%5."/>
+      <w:lvlJc w:val="left"/>
+      <w:pPr>
+        <w:ind w:left="3600" w:hanging="360"/>
+      </w:pPr>
+    </w:lvl>
+    <w:lvl w:ilvl="5" w:tplc="0416001B" w:tentative="1">
+      <w:start w:val="1"/>
+      <w:numFmt w:val="lowerRoman"/>
+      <w:lvlText w:val="%6."/>
+      <w:lvlJc w:val="right"/>
+      <w:pPr>
+        <w:ind w:left="4320" w:hanging="180"/>
+      </w:pPr>
+    </w:lvl>
+    <w:lvl w:ilvl="6" w:tplc="0416000F" w:tentative="1">
+      <w:start w:val="1"/>
+      <w:numFmt w:val="decimal"/>
+      <w:lvlText w:val="%7."/>
+      <w:lvlJc w:val="left"/>
+      <w:pPr>
+        <w:ind w:left="5040" w:hanging="360"/>
+      </w:pPr>
+    </w:lvl>
+    <w:lvl w:ilvl="7" w:tplc="04160019" w:tentative="1">
+      <w:start w:val="1"/>
+      <w:numFmt w:val="lowerLetter"/>
+      <w:lvlText w:val="%8."/>
+      <w:lvlJc w:val="left"/>
+      <w:pPr>
+        <w:ind w:left="5760" w:hanging="360"/>
+      </w:pPr>
+    </w:lvl>
+    <w:lvl w:ilvl="8" w:tplc="0416001B" w:tentative="1">
+      <w:start w:val="1"/>
+      <w:numFmt w:val="lowerRoman"/>
+      <w:lvlText w:val="%9."/>
+      <w:lvlJc w:val="right"/>
+      <w:pPr>
+        <w:ind w:left="6480" w:hanging="180"/>
+      </w:pPr>
+    </w:lvl>
+  </w:abstractNum>
   <w:num w:numId="1">
+    <w:abstractNumId w:val="3"/>
+  </w:num>
+  <w:num w:numId="2">
+    <w:abstractNumId w:val="5"/>
+  </w:num>
+  <w:num w:numId="3">
+    <w:abstractNumId w:val="7"/>
+  </w:num>
+  <w:num w:numId="4">
+    <w:abstractNumId w:val="2"/>
+  </w:num>
+  <w:num w:numId="5">
     <w:abstractNumId w:val="0"/>
   </w:num>
-  <w:num w:numId="2">
+  <w:num w:numId="6">
+    <w:abstractNumId w:val="6"/>
+  </w:num>
+  <w:num w:numId="7">
     <w:abstractNumId w:val="1"/>
+  </w:num>
+  <w:num w:numId="8">
+    <w:abstractNumId w:val="4"/>
   </w:num>
 </w:numbering>
 </file>
 
 <file path=word/styles.xml><?xml version="1.0" encoding="utf-8"?>
-<w:styles xmlns:mc="http://schemas.openxmlformats.org/markup-compatibility/2006" xmlns:o="urn:schemas-microsoft-com:office:office" xmlns:r="http://schemas.openxmlformats.org/officeDocument/2006/relationships" xmlns:m="http://schemas.openxmlformats.org/officeDocument/2006/math" xmlns:v="urn:schemas-microsoft-com:vml" xmlns:w="http://schemas.openxmlformats.org/wordprocessingml/2006/main" xmlns:w14="http://schemas.microsoft.com/office/word/2010/wordml" xmlns:w10="urn:schemas-microsoft-com:office:word" xmlns:sl="http://schemas.openxmlformats.org/schemaLibrary/2006/main" xmlns:wpsCustomData="http://www.wps.cn/officeDocument/2013/wpsCustomData" mc:Ignorable="w14">
+<w:styles xmlns:mc="http://schemas.openxmlformats.org/markup-compatibility/2006" xmlns:r="http://schemas.openxmlformats.org/officeDocument/2006/relationships" xmlns:w="http://schemas.openxmlformats.org/wordprocessingml/2006/main" xmlns:w14="http://schemas.microsoft.com/office/word/2010/wordml" xmlns:w15="http://schemas.microsoft.com/office/word/2012/wordml" xmlns:w16cex="http://schemas.microsoft.com/office/word/2018/wordml/cex" xmlns:w16cid="http://schemas.microsoft.com/office/word/2016/wordml/cid" xmlns:w16="http://schemas.microsoft.com/office/word/2018/wordml" xmlns:w16sdtdh="http://schemas.microsoft.com/office/word/2020/wordml/sdtdatahash" xmlns:w16se="http://schemas.microsoft.com/office/word/2015/wordml/symex" mc:Ignorable="w14 w15 w16se w16cid w16 w16cex w16sdtdh">
   <w:docDefaults>
     <w:rPrDefault>
       <w:rPr>
-        <w:rFonts w:ascii="Courier New" w:hAnsi="Courier New" w:eastAsiaTheme="minorHAnsi" w:cstheme="minorBidi"/>
+        <w:rFonts w:ascii="Courier New" w:eastAsiaTheme="minorHAnsi" w:hAnsi="Courier New" w:cstheme="minorBidi"/>
+        <w:sz w:val="24"/>
+        <w:szCs w:val="22"/>
+        <w:lang w:val="pt-BR" w:eastAsia="en-US" w:bidi="ar-SA"/>
       </w:rPr>
     </w:rPrDefault>
-    <w:pPrDefault/>
+    <w:pPrDefault>
+      <w:pPr>
+        <w:spacing w:after="160"/>
+      </w:pPr>
+    </w:pPrDefault>
   </w:docDefaults>
-  <w:latentStyles w:count="260" w:defQFormat="0" w:defUnhideWhenUsed="1" w:defSemiHidden="1" w:defUIPriority="99" w:defLockedState="0">
-    <w:lsdException w:qFormat="1" w:unhideWhenUsed="0" w:uiPriority="0" w:semiHidden="0" w:name="Normal"/>
-    <w:lsdException w:qFormat="1" w:unhideWhenUsed="0" w:uiPriority="9" w:semiHidden="0" w:name="heading 1"/>
-    <w:lsdException w:qFormat="1" w:uiPriority="9" w:name="heading 2"/>
-    <w:lsdException w:qFormat="1" w:uiPriority="9" w:name="heading 3"/>
-    <w:lsdException w:qFormat="1" w:uiPriority="9" w:name="heading 4"/>
-    <w:lsdException w:qFormat="1" w:uiPriority="9" w:name="heading 5"/>
-    <w:lsdException w:qFormat="1" w:uiPriority="9" w:name="heading 6"/>
-    <w:lsdException w:qFormat="1" w:uiPriority="9" w:name="heading 7"/>
-    <w:lsdException w:qFormat="1" w:uiPriority="9" w:name="heading 8"/>
-    <w:lsdException w:qFormat="1" w:uiPriority="9" w:name="heading 9"/>
-    <w:lsdException w:uiPriority="99" w:name="index 1"/>
-    <w:lsdException w:uiPriority="99" w:name="index 2"/>
-    <w:lsdException w:uiPriority="99" w:name="index 3"/>
-    <w:lsdException w:uiPriority="99" w:name="index 4"/>
-    <w:lsdException w:uiPriority="99" w:name="index 5"/>
-    <w:lsdException w:uiPriority="99" w:name="index 6"/>
-    <w:lsdException w:uiPriority="99" w:name="index 7"/>
-    <w:lsdException w:uiPriority="99" w:name="index 8"/>
-    <w:lsdException w:uiPriority="99" w:name="index 9"/>
-    <w:lsdException w:uiPriority="39" w:semiHidden="0" w:name="toc 1"/>
-    <w:lsdException w:uiPriority="39" w:semiHidden="0" w:name="toc 2"/>
-    <w:lsdException w:uiPriority="39" w:semiHidden="0" w:name="toc 3"/>
-    <w:lsdException w:uiPriority="39" w:name="toc 4"/>
-    <w:lsdException w:uiPriority="39" w:name="toc 5"/>
-    <w:lsdException w:uiPriority="39" w:name="toc 6"/>
-    <w:lsdException w:uiPriority="39" w:name="toc 7"/>
-    <w:lsdException w:uiPriority="39" w:name="toc 8"/>
-    <w:lsdException w:uiPriority="39" w:name="toc 9"/>
-    <w:lsdException w:uiPriority="99" w:name="Normal Indent"/>
-    <w:lsdException w:uiPriority="99" w:name="footnote text"/>
-    <w:lsdException w:uiPriority="99" w:name="annotation text"/>
-    <w:lsdException w:uiPriority="99" w:semiHidden="0" w:name="header"/>
-    <w:lsdException w:uiPriority="99" w:semiHidden="0" w:name="footer"/>
-    <w:lsdException w:uiPriority="99" w:name="index heading"/>
-    <w:lsdException w:qFormat="1" w:uiPriority="35" w:name="caption"/>
-    <w:lsdException w:uiPriority="99" w:name="table of figures"/>
-    <w:lsdException w:uiPriority="99" w:name="envelope address"/>
-    <w:lsdException w:uiPriority="99" w:name="envelope return"/>
-    <w:lsdException w:uiPriority="99" w:name="footnote reference"/>
-    <w:lsdException w:uiPriority="99" w:name="annotation reference"/>
-    <w:lsdException w:uiPriority="99" w:name="line number"/>
-    <w:lsdException w:uiPriority="99" w:name="page number"/>
-    <w:lsdException w:uiPriority="99" w:name="endnote reference"/>
-    <w:lsdException w:uiPriority="99" w:name="endnote text"/>
-    <w:lsdException w:uiPriority="99" w:name="table of authorities"/>
-    <w:lsdException w:uiPriority="99" w:name="macro"/>
-    <w:lsdException w:uiPriority="99" w:name="toa heading"/>
-    <w:lsdException w:uiPriority="99" w:name="List"/>
-    <w:lsdException w:uiPriority="99" w:name="List Bullet"/>
-    <w:lsdException w:uiPriority="99" w:name="List Number"/>
-    <w:lsdException w:uiPriority="99" w:name="List 2"/>
-    <w:lsdException w:uiPriority="99" w:name="List 3"/>
-    <w:lsdException w:uiPriority="99" w:name="List 4"/>
-    <w:lsdException w:uiPriority="99" w:name="List 5"/>
-    <w:lsdException w:uiPriority="99" w:name="List Bullet 2"/>
-    <w:lsdException w:uiPriority="99" w:name="List Bullet 3"/>
-    <w:lsdException w:uiPriority="99" w:name="List Bullet 4"/>
-    <w:lsdException w:uiPriority="99" w:name="List Bullet 5"/>
-    <w:lsdException w:uiPriority="99" w:name="List Number 2"/>
-    <w:lsdException w:uiPriority="99" w:name="List Number 3"/>
-    <w:lsdException w:uiPriority="99" w:name="List Number 4"/>
-    <w:lsdException w:uiPriority="99" w:name="List Number 5"/>
-    <w:lsdException w:qFormat="1" w:unhideWhenUsed="0" w:uiPriority="10" w:semiHidden="0" w:name="Title"/>
-    <w:lsdException w:uiPriority="99" w:name="Closing"/>
-    <w:lsdException w:uiPriority="99" w:name="Signature"/>
-    <w:lsdException w:uiPriority="1" w:name="Default Paragraph Font"/>
-    <w:lsdException w:uiPriority="99" w:name="Body Text"/>
-    <w:lsdException w:uiPriority="99" w:name="Body Text Indent"/>
-    <w:lsdException w:uiPriority="99" w:name="List Continue"/>
-    <w:lsdException w:uiPriority="99" w:name="List Continue 2"/>
-    <w:lsdException w:uiPriority="99" w:name="List Continue 3"/>
-    <w:lsdException w:uiPriority="99" w:name="List Continue 4"/>
-    <w:lsdException w:uiPriority="99" w:name="List Continue 5"/>
-    <w:lsdException w:uiPriority="99" w:name="Message Header"/>
-    <w:lsdException w:qFormat="1" w:unhideWhenUsed="0" w:uiPriority="11" w:semiHidden="0" w:name="Subtitle"/>
-    <w:lsdException w:uiPriority="99" w:name="Salutation"/>
-    <w:lsdException w:uiPriority="99" w:name="Date"/>
-    <w:lsdException w:uiPriority="99" w:name="Body Text First Indent"/>
-    <w:lsdException w:uiPriority="99" w:name="Body Text First Indent 2"/>
-    <w:lsdException w:uiPriority="99" w:name="Note Heading"/>
-    <w:lsdException w:uiPriority="99" w:name="Body Text 2"/>
-    <w:lsdException w:uiPriority="99" w:name="Body Text 3"/>
-    <w:lsdException w:uiPriority="99" w:name="Body Text Indent 2"/>
-    <w:lsdException w:uiPriority="99" w:name="Body Text Indent 3"/>
-    <w:lsdException w:uiPriority="99" w:name="Block Text"/>
-    <w:lsdException w:uiPriority="99" w:semiHidden="0" w:name="Hyperlink"/>
-    <w:lsdException w:uiPriority="99" w:name="FollowedHyperlink"/>
-    <w:lsdException w:qFormat="1" w:unhideWhenUsed="0" w:uiPriority="22" w:semiHidden="0" w:name="Strong"/>
-    <w:lsdException w:qFormat="1" w:unhideWhenUsed="0" w:uiPriority="20" w:semiHidden="0" w:name="Emphasis"/>
-    <w:lsdException w:uiPriority="99" w:name="Document Map"/>
-    <w:lsdException w:uiPriority="99" w:name="Plain Text"/>
-    <w:lsdException w:uiPriority="99" w:name="E-mail Signature"/>
-    <w:lsdException w:uiPriority="99" w:name="Normal (Web)"/>
-    <w:lsdException w:uiPriority="99" w:name="HTML Acronym"/>
-    <w:lsdException w:uiPriority="99" w:name="HTML Address"/>
-    <w:lsdException w:uiPriority="99" w:name="HTML Cite"/>
-    <w:lsdException w:uiPriority="99" w:name="HTML Code"/>
-    <w:lsdException w:uiPriority="99" w:name="HTML Definition"/>
-    <w:lsdException w:uiPriority="99" w:name="HTML Keyboard"/>
-    <w:lsdException w:uiPriority="99" w:name="HTML Preformatted"/>
-    <w:lsdException w:uiPriority="99" w:name="HTML Sample"/>
-    <w:lsdException w:uiPriority="99" w:name="HTML Typewriter"/>
-    <w:lsdException w:uiPriority="99" w:name="HTML Variable"/>
-    <w:lsdException w:uiPriority="99" w:name="Normal Table"/>
-    <w:lsdException w:uiPriority="99" w:name="annotation subject"/>
-    <w:lsdException w:uiPriority="99" w:name="Table Simple 1"/>
-    <w:lsdException w:uiPriority="99" w:name="Table Simple 2"/>
-    <w:lsdException w:uiPriority="99" w:name="Table Simple 3"/>
-    <w:lsdException w:uiPriority="99" w:name="Table Classic 1"/>
-    <w:lsdException w:uiPriority="99" w:name="Table Classic 2"/>
-    <w:lsdException w:uiPriority="99" w:name="Table Classic 3"/>
-    <w:lsdException w:uiPriority="99" w:name="Table Classic 4"/>
-    <w:lsdException w:uiPriority="99" w:name="Table Colorful 1"/>
-    <w:lsdException w:uiPriority="99" w:name="Table Colorful 2"/>
-    <w:lsdException w:uiPriority="99" w:name="Table Colorful 3"/>
-    <w:lsdException w:uiPriority="99" w:name="Table Columns 1"/>
-    <w:lsdException w:uiPriority="99" w:name="Table Columns 2"/>
-    <w:lsdException w:uiPriority="99" w:name="Table Columns 3"/>
-    <w:lsdException w:uiPriority="99" w:name="Table Columns 4"/>
-    <w:lsdException w:uiPriority="99" w:name="Table Columns 5"/>
-    <w:lsdException w:uiPriority="99" w:name="Table Grid 1"/>
-    <w:lsdException w:uiPriority="99" w:name="Table Grid 2"/>
-    <w:lsdException w:uiPriority="99" w:name="Table Grid 3"/>
-    <w:lsdException w:uiPriority="99" w:name="Table Grid 4"/>
-    <w:lsdException w:uiPriority="99" w:name="Table Grid 5"/>
-    <w:lsdException w:uiPriority="99" w:name="Table Grid 6"/>
-    <w:lsdException w:uiPriority="99" w:name="Table Grid 7"/>
-    <w:lsdException w:uiPriority="99" w:name="Table Grid 8"/>
-    <w:lsdException w:uiPriority="99" w:name="Table List 1"/>
-    <w:lsdException w:uiPriority="99" w:name="Table List 2"/>
-    <w:lsdException w:uiPriority="99" w:name="Table List 3"/>
-    <w:lsdException w:uiPriority="99" w:name="Table List 4"/>
-    <w:lsdException w:uiPriority="99" w:name="Table List 5"/>
-    <w:lsdException w:uiPriority="99" w:name="Table List 6"/>
-    <w:lsdException w:uiPriority="99" w:name="Table List 7"/>
-    <w:lsdException w:uiPriority="99" w:name="Table List 8"/>
-    <w:lsdException w:uiPriority="99" w:name="Table 3D effects 1"/>
-    <w:lsdException w:uiPriority="99" w:name="Table 3D effects 2"/>
-    <w:lsdException w:uiPriority="99" w:name="Table 3D effects 3"/>
-    <w:lsdException w:uiPriority="99" w:name="Table Contemporary"/>
-    <w:lsdException w:uiPriority="99" w:name="Table Elegant"/>
-    <w:lsdException w:uiPriority="99" w:name="Table Professional"/>
-    <w:lsdException w:uiPriority="99" w:name="Table Subtle 1"/>
-    <w:lsdException w:uiPriority="99" w:name="Table Subtle 2"/>
-    <w:lsdException w:uiPriority="99" w:name="Table Web 1"/>
-    <w:lsdException w:uiPriority="99" w:name="Table Web 2"/>
-    <w:lsdException w:uiPriority="99" w:name="Table Web 3"/>
-    <w:lsdException w:uiPriority="99" w:name="Balloon Text"/>
-    <w:lsdException w:unhideWhenUsed="0" w:uiPriority="0" w:semiHidden="0" w:name="Table Grid"/>
-    <w:lsdException w:uiPriority="99" w:name="Table Theme"/>
-    <w:lsdException w:qFormat="1" w:unhideWhenUsed="0" w:uiPriority="99" w:semiHidden="0" w:name="List Paragraph"/>
+  <w:latentStyles w:defLockedState="0" w:defUIPriority="99" w:defSemiHidden="0" w:defUnhideWhenUsed="0" w:defQFormat="0" w:count="376">
+    <w:lsdException w:name="Normal" w:uiPriority="0" w:qFormat="1"/>
+    <w:lsdException w:name="heading 1" w:uiPriority="9" w:qFormat="1"/>
+    <w:lsdException w:name="heading 2" w:semiHidden="1" w:uiPriority="9" w:unhideWhenUsed="1" w:qFormat="1"/>
+    <w:lsdException w:name="heading 3" w:semiHidden="1" w:uiPriority="9" w:unhideWhenUsed="1" w:qFormat="1"/>
+    <w:lsdException w:name="heading 4" w:semiHidden="1" w:uiPriority="9" w:unhideWhenUsed="1" w:qFormat="1"/>
+    <w:lsdException w:name="heading 5" w:semiHidden="1" w:uiPriority="9" w:unhideWhenUsed="1" w:qFormat="1"/>
+    <w:lsdException w:name="heading 6" w:semiHidden="1" w:uiPriority="9" w:unhideWhenUsed="1" w:qFormat="1"/>
+    <w:lsdException w:name="heading 7" w:semiHidden="1" w:uiPriority="9" w:unhideWhenUsed="1" w:qFormat="1"/>
+    <w:lsdException w:name="heading 8" w:semiHidden="1" w:uiPriority="9" w:unhideWhenUsed="1" w:qFormat="1"/>
+    <w:lsdException w:name="heading 9" w:semiHidden="1" w:uiPriority="9" w:unhideWhenUsed="1" w:qFormat="1"/>
+    <w:lsdException w:name="index 1" w:semiHidden="1" w:unhideWhenUsed="1"/>
+    <w:lsdException w:name="index 2" w:semiHidden="1" w:unhideWhenUsed="1"/>
+    <w:lsdException w:name="index 3" w:semiHidden="1" w:unhideWhenUsed="1"/>
+    <w:lsdException w:name="index 4" w:semiHidden="1" w:unhideWhenUsed="1"/>
+    <w:lsdException w:name="index 5" w:semiHidden="1" w:unhideWhenUsed="1"/>
+    <w:lsdException w:name="index 6" w:semiHidden="1" w:unhideWhenUsed="1"/>
+    <w:lsdException w:name="index 7" w:semiHidden="1" w:unhideWhenUsed="1"/>
+    <w:lsdException w:name="index 8" w:semiHidden="1" w:unhideWhenUsed="1"/>
+    <w:lsdException w:name="index 9" w:semiHidden="1" w:unhideWhenUsed="1"/>
+    <w:lsdException w:name="toc 1" w:semiHidden="1" w:uiPriority="39" w:unhideWhenUsed="1"/>
+    <w:lsdException w:name="toc 2" w:semiHidden="1" w:uiPriority="39" w:unhideWhenUsed="1"/>
+    <w:lsdException w:name="toc 3" w:semiHidden="1" w:uiPriority="39" w:unhideWhenUsed="1"/>
+    <w:lsdException w:name="toc 4" w:semiHidden="1" w:uiPriority="39" w:unhideWhenUsed="1"/>
+    <w:lsdException w:name="toc 5" w:semiHidden="1" w:uiPriority="39" w:unhideWhenUsed="1"/>
+    <w:lsdException w:name="toc 6" w:semiHidden="1" w:uiPriority="39" w:unhideWhenUsed="1"/>
+    <w:lsdException w:name="toc 7" w:semiHidden="1" w:uiPriority="39" w:unhideWhenUsed="1"/>
+    <w:lsdException w:name="toc 8" w:semiHidden="1" w:uiPriority="39" w:unhideWhenUsed="1"/>
+    <w:lsdException w:name="toc 9" w:semiHidden="1" w:uiPriority="39" w:unhideWhenUsed="1"/>
+    <w:lsdException w:name="Normal Indent" w:semiHidden="1" w:unhideWhenUsed="1"/>
+    <w:lsdException w:name="footnote text" w:semiHidden="1" w:unhideWhenUsed="1"/>
+    <w:lsdException w:name="annotation text" w:semiHidden="1" w:unhideWhenUsed="1"/>
+    <w:lsdException w:name="header" w:semiHidden="1" w:unhideWhenUsed="1"/>
+    <w:lsdException w:name="footer" w:semiHidden="1" w:unhideWhenUsed="1"/>
+    <w:lsdException w:name="index heading" w:semiHidden="1" w:unhideWhenUsed="1"/>
+    <w:lsdException w:name="caption" w:semiHidden="1" w:uiPriority="35" w:unhideWhenUsed="1" w:qFormat="1"/>
+    <w:lsdException w:name="table of figures" w:semiHidden="1" w:unhideWhenUsed="1"/>
+    <w:lsdException w:name="envelope address" w:semiHidden="1" w:unhideWhenUsed="1"/>
+    <w:lsdException w:name="envelope return" w:semiHidden="1" w:unhideWhenUsed="1"/>
+    <w:lsdException w:name="footnote reference" w:semiHidden="1" w:unhideWhenUsed="1"/>
+    <w:lsdException w:name="annotation reference" w:semiHidden="1" w:unhideWhenUsed="1"/>
+    <w:lsdException w:name="line number" w:semiHidden="1" w:unhideWhenUsed="1"/>
+    <w:lsdException w:name="page number" w:semiHidden="1" w:unhideWhenUsed="1"/>
+    <w:lsdException w:name="endnote reference" w:semiHidden="1" w:unhideWhenUsed="1"/>
+    <w:lsdException w:name="endnote text" w:semiHidden="1" w:unhideWhenUsed="1"/>
+    <w:lsdException w:name="table of authorities" w:semiHidden="1" w:unhideWhenUsed="1"/>
+    <w:lsdException w:name="macro" w:semiHidden="1" w:unhideWhenUsed="1"/>
+    <w:lsdException w:name="toa heading" w:semiHidden="1" w:unhideWhenUsed="1"/>
+    <w:lsdException w:name="List" w:semiHidden="1" w:unhideWhenUsed="1"/>
+    <w:lsdException w:name="List Bullet" w:semiHidden="1" w:unhideWhenUsed="1"/>
+    <w:lsdException w:name="List Number" w:semiHidden="1" w:unhideWhenUsed="1"/>
+    <w:lsdException w:name="List 2" w:semiHidden="1" w:unhideWhenUsed="1"/>
+    <w:lsdException w:name="List 3" w:semiHidden="1" w:unhideWhenUsed="1"/>
+    <w:lsdException w:name="List 4" w:semiHidden="1" w:unhideWhenUsed="1"/>
+    <w:lsdException w:name="List 5" w:semiHidden="1" w:unhideWhenUsed="1"/>
+    <w:lsdException w:name="List Bullet 2" w:semiHidden="1" w:unhideWhenUsed="1"/>
+    <w:lsdException w:name="List Bullet 3" w:semiHidden="1" w:unhideWhenUsed="1"/>
+    <w:lsdException w:name="List Bullet 4" w:semiHidden="1" w:unhideWhenUsed="1"/>
+    <w:lsdException w:name="List Bullet 5" w:semiHidden="1" w:unhideWhenUsed="1"/>
+    <w:lsdException w:name="List Number 2" w:semiHidden="1" w:unhideWhenUsed="1"/>
+    <w:lsdException w:name="List Number 3" w:semiHidden="1" w:unhideWhenUsed="1"/>
+    <w:lsdException w:name="List Number 4" w:semiHidden="1" w:unhideWhenUsed="1"/>
+    <w:lsdException w:name="List Number 5" w:semiHidden="1" w:unhideWhenUsed="1"/>
+    <w:lsdException w:name="Title" w:uiPriority="10" w:qFormat="1"/>
+    <w:lsdException w:name="Closing" w:semiHidden="1" w:unhideWhenUsed="1"/>
+    <w:lsdException w:name="Signature" w:semiHidden="1" w:unhideWhenUsed="1"/>
+    <w:lsdException w:name="Default Paragraph Font" w:semiHidden="1" w:uiPriority="1" w:unhideWhenUsed="1"/>
+    <w:lsdException w:name="Body Text" w:semiHidden="1" w:unhideWhenUsed="1"/>
+    <w:lsdException w:name="Body Text Indent" w:semiHidden="1" w:unhideWhenUsed="1"/>
+    <w:lsdException w:name="List Continue" w:semiHidden="1" w:unhideWhenUsed="1"/>
+    <w:lsdException w:name="List Continue 2" w:semiHidden="1" w:unhideWhenUsed="1"/>
+    <w:lsdException w:name="List Continue 3" w:semiHidden="1" w:unhideWhenUsed="1"/>
+    <w:lsdException w:name="List Continue 4" w:semiHidden="1" w:unhideWhenUsed="1"/>
+    <w:lsdException w:name="List Continue 5" w:semiHidden="1" w:unhideWhenUsed="1"/>
+    <w:lsdException w:name="Message Header" w:semiHidden="1" w:unhideWhenUsed="1"/>
+    <w:lsdException w:name="Subtitle" w:uiPriority="11" w:qFormat="1"/>
+    <w:lsdException w:name="Salutation" w:semiHidden="1" w:unhideWhenUsed="1"/>
+    <w:lsdException w:name="Date" w:semiHidden="1" w:unhideWhenUsed="1"/>
+    <w:lsdException w:name="Body Text First Indent" w:semiHidden="1" w:unhideWhenUsed="1"/>
+    <w:lsdException w:name="Body Text First Indent 2" w:semiHidden="1" w:unhideWhenUsed="1"/>
+    <w:lsdException w:name="Note Heading" w:semiHidden="1" w:unhideWhenUsed="1"/>
+    <w:lsdException w:name="Body Text 2" w:semiHidden="1" w:unhideWhenUsed="1"/>
+    <w:lsdException w:name="Body Text 3" w:semiHidden="1" w:unhideWhenUsed="1"/>
+    <w:lsdException w:name="Body Text Indent 2" w:semiHidden="1" w:unhideWhenUsed="1"/>
+    <w:lsdException w:name="Body Text Indent 3" w:semiHidden="1" w:unhideWhenUsed="1"/>
+    <w:lsdException w:name="Block Text" w:semiHidden="1" w:unhideWhenUsed="1"/>
+    <w:lsdException w:name="Hyperlink" w:semiHidden="1" w:unhideWhenUsed="1"/>
+    <w:lsdException w:name="FollowedHyperlink" w:semiHidden="1" w:unhideWhenUsed="1"/>
+    <w:lsdException w:name="Strong" w:uiPriority="22" w:qFormat="1"/>
+    <w:lsdException w:name="Emphasis" w:uiPriority="20" w:qFormat="1"/>
+    <w:lsdException w:name="Document Map" w:semiHidden="1" w:unhideWhenUsed="1"/>
+    <w:lsdException w:name="Plain Text" w:semiHidden="1" w:unhideWhenUsed="1"/>
+    <w:lsdException w:name="E-mail Signature" w:semiHidden="1" w:unhideWhenUsed="1"/>
+    <w:lsdException w:name="HTML Top of Form" w:semiHidden="1" w:unhideWhenUsed="1"/>
+    <w:lsdException w:name="HTML Bottom of Form" w:semiHidden="1" w:unhideWhenUsed="1"/>
+    <w:lsdException w:name="Normal (Web)" w:semiHidden="1" w:unhideWhenUsed="1"/>
+    <w:lsdException w:name="HTML Acronym" w:semiHidden="1" w:unhideWhenUsed="1"/>
+    <w:lsdException w:name="HTML Address" w:semiHidden="1" w:unhideWhenUsed="1"/>
+    <w:lsdException w:name="HTML Cite" w:semiHidden="1" w:unhideWhenUsed="1"/>
+    <w:lsdException w:name="HTML Code" w:semiHidden="1" w:unhideWhenUsed="1"/>
+    <w:lsdException w:name="HTML Definition" w:semiHidden="1" w:unhideWhenUsed="1"/>
+    <w:lsdException w:name="HTML Keyboard" w:semiHidden="1" w:unhideWhenUsed="1"/>
+    <w:lsdException w:name="HTML Preformatted" w:semiHidden="1" w:unhideWhenUsed="1"/>
+    <w:lsdException w:name="HTML Sample" w:semiHidden="1" w:unhideWhenUsed="1"/>
+    <w:lsdException w:name="HTML Typewriter" w:semiHidden="1" w:unhideWhenUsed="1"/>
+    <w:lsdException w:name="HTML Variable" w:semiHidden="1" w:unhideWhenUsed="1"/>
+    <w:lsdException w:name="Normal Table" w:semiHidden="1" w:unhideWhenUsed="1"/>
+    <w:lsdException w:name="annotation subject" w:semiHidden="1" w:unhideWhenUsed="1"/>
+    <w:lsdException w:name="No List" w:semiHidden="1" w:unhideWhenUsed="1"/>
+    <w:lsdException w:name="Outline List 1" w:semiHidden="1" w:unhideWhenUsed="1"/>
+    <w:lsdException w:name="Outline List 2" w:semiHidden="1" w:unhideWhenUsed="1"/>
+    <w:lsdException w:name="Outline List 3" w:semiHidden="1" w:unhideWhenUsed="1"/>
+    <w:lsdException w:name="Table Simple 1" w:semiHidden="1" w:unhideWhenUsed="1"/>
+    <w:lsdException w:name="Table Simple 2" w:semiHidden="1" w:unhideWhenUsed="1"/>
+    <w:lsdException w:name="Table Simple 3" w:semiHidden="1" w:unhideWhenUsed="1"/>
+    <w:lsdException w:name="Table Classic 1" w:semiHidden="1" w:unhideWhenUsed="1"/>
+    <w:lsdException w:name="Table Classic 2" w:semiHidden="1" w:unhideWhenUsed="1"/>
+    <w:lsdException w:name="Table Classic 3" w:semiHidden="1" w:unhideWhenUsed="1"/>
+    <w:lsdException w:name="Table Classic 4" w:semiHidden="1" w:unhideWhenUsed="1"/>
+    <w:lsdException w:name="Table Colorful 1" w:semiHidden="1" w:unhideWhenUsed="1"/>
+    <w:lsdException w:name="Table Colorful 2" w:semiHidden="1" w:unhideWhenUsed="1"/>
+    <w:lsdException w:name="Table Colorful 3" w:semiHidden="1" w:unhideWhenUsed="1"/>
+    <w:lsdException w:name="Table Columns 1" w:semiHidden="1" w:unhideWhenUsed="1"/>
+    <w:lsdException w:name="Table Columns 2" w:semiHidden="1" w:unhideWhenUsed="1"/>
+    <w:lsdException w:name="Table Columns 3" w:semiHidden="1" w:unhideWhenUsed="1"/>
+    <w:lsdException w:name="Table Columns 4" w:semiHidden="1" w:unhideWhenUsed="1"/>
+    <w:lsdException w:name="Table Columns 5" w:semiHidden="1" w:unhideWhenUsed="1"/>
+    <w:lsdException w:name="Table Grid 1" w:semiHidden="1" w:unhideWhenUsed="1"/>
+    <w:lsdException w:name="Table Grid 2" w:semiHidden="1" w:unhideWhenUsed="1"/>
+    <w:lsdException w:name="Table Grid 3" w:semiHidden="1" w:unhideWhenUsed="1"/>
+    <w:lsdException w:name="Table Grid 4" w:semiHidden="1" w:unhideWhenUsed="1"/>
+    <w:lsdException w:name="Table Grid 5" w:semiHidden="1" w:unhideWhenUsed="1"/>
+    <w:lsdException w:name="Table Grid 6" w:semiHidden="1" w:unhideWhenUsed="1"/>
+    <w:lsdException w:name="Table Grid 7" w:semiHidden="1" w:unhideWhenUsed="1"/>
+    <w:lsdException w:name="Table Grid 8" w:semiHidden="1" w:unhideWhenUsed="1"/>
+    <w:lsdException w:name="Table List 1" w:semiHidden="1" w:unhideWhenUsed="1"/>
+    <w:lsdException w:name="Table List 2" w:semiHidden="1" w:unhideWhenUsed="1"/>
+    <w:lsdException w:name="Table List 3" w:semiHidden="1" w:unhideWhenUsed="1"/>
+    <w:lsdException w:name="Table List 4" w:semiHidden="1" w:unhideWhenUsed="1"/>
+    <w:lsdException w:name="Table List 5" w:semiHidden="1" w:unhideWhenUsed="1"/>
+    <w:lsdException w:name="Table List 6" w:semiHidden="1" w:unhideWhenUsed="1"/>
+    <w:lsdException w:name="Table List 7" w:semiHidden="1" w:unhideWhenUsed="1"/>
+    <w:lsdException w:name="Table List 8" w:semiHidden="1" w:unhideWhenUsed="1"/>
+    <w:lsdException w:name="Table 3D effects 1" w:semiHidden="1" w:unhideWhenUsed="1"/>
+    <w:lsdException w:name="Table 3D effects 2" w:semiHidden="1" w:unhideWhenUsed="1"/>
+    <w:lsdException w:name="Table 3D effects 3" w:semiHidden="1" w:unhideWhenUsed="1"/>
+    <w:lsdException w:name="Table Contemporary" w:semiHidden="1" w:unhideWhenUsed="1"/>
+    <w:lsdException w:name="Table Elegant" w:semiHidden="1" w:unhideWhenUsed="1"/>
+    <w:lsdException w:name="Table Professional" w:semiHidden="1" w:unhideWhenUsed="1"/>
+    <w:lsdException w:name="Table Subtle 1" w:semiHidden="1" w:unhideWhenUsed="1"/>
+    <w:lsdException w:name="Table Subtle 2" w:semiHidden="1" w:unhideWhenUsed="1"/>
+    <w:lsdException w:name="Table Web 1" w:semiHidden="1" w:unhideWhenUsed="1"/>
+    <w:lsdException w:name="Table Web 2" w:semiHidden="1" w:unhideWhenUsed="1"/>
+    <w:lsdException w:name="Table Web 3" w:semiHidden="1" w:unhideWhenUsed="1"/>
+    <w:lsdException w:name="Balloon Text" w:semiHidden="1" w:unhideWhenUsed="1"/>
+    <w:lsdException w:name="Table Grid" w:uiPriority="0"/>
+    <w:lsdException w:name="Table Theme" w:semiHidden="1" w:unhideWhenUsed="1"/>
+    <w:lsdException w:name="Placeholder Text" w:semiHidden="1"/>
+    <w:lsdException w:name="No Spacing" w:uiPriority="1" w:qFormat="1"/>
+    <w:lsdException w:name="Light Shading" w:uiPriority="60"/>
+    <w:lsdException w:name="Light List" w:uiPriority="61"/>
+    <w:lsdException w:name="Light Grid" w:uiPriority="62"/>
+    <w:lsdException w:name="Medium Shading 1" w:uiPriority="63"/>
+    <w:lsdException w:name="Medium Shading 2" w:uiPriority="64"/>
+    <w:lsdException w:name="Medium List 1" w:uiPriority="65"/>
+    <w:lsdException w:name="Medium List 2" w:uiPriority="66"/>
+    <w:lsdException w:name="Medium Grid 1" w:uiPriority="67"/>
+    <w:lsdException w:name="Medium Grid 2" w:uiPriority="68"/>
+    <w:lsdException w:name="Medium Grid 3" w:uiPriority="69"/>
+    <w:lsdException w:name="Dark List" w:uiPriority="70"/>
+    <w:lsdException w:name="Colorful Shading" w:uiPriority="71"/>
+    <w:lsdException w:name="Colorful List" w:uiPriority="72"/>
+    <w:lsdException w:name="Colorful Grid" w:uiPriority="73"/>
+    <w:lsdException w:name="Light Shading Accent 1" w:uiPriority="60"/>
+    <w:lsdException w:name="Light List Accent 1" w:uiPriority="61"/>
+    <w:lsdException w:name="Light Grid Accent 1" w:uiPriority="62"/>
+    <w:lsdException w:name="Medium Shading 1 Accent 1" w:uiPriority="63"/>
+    <w:lsdException w:name="Medium Shading 2 Accent 1" w:uiPriority="64"/>
+    <w:lsdException w:name="Medium List 1 Accent 1" w:uiPriority="65"/>
+    <w:lsdException w:name="Revision" w:semiHidden="1"/>
+    <w:lsdException w:name="List Paragraph" w:qFormat="1"/>
+    <w:lsdException w:name="Quote" w:uiPriority="29" w:qFormat="1"/>
+    <w:lsdException w:name="Intense Quote" w:uiPriority="30" w:qFormat="1"/>
+    <w:lsdException w:name="Medium List 2 Accent 1" w:uiPriority="66"/>
+    <w:lsdException w:name="Medium Grid 1 Accent 1" w:uiPriority="67"/>
+    <w:lsdException w:name="Medium Grid 2 Accent 1" w:uiPriority="68"/>
+    <w:lsdException w:name="Medium Grid 3 Accent 1" w:uiPriority="69"/>
+    <w:lsdException w:name="Dark List Accent 1" w:uiPriority="70"/>
+    <w:lsdException w:name="Colorful Shading Accent 1" w:uiPriority="71"/>
+    <w:lsdException w:name="Colorful List Accent 1" w:uiPriority="72"/>
+    <w:lsdException w:name="Colorful Grid Accent 1" w:uiPriority="73"/>
+    <w:lsdException w:name="Light Shading Accent 2" w:uiPriority="60"/>
+    <w:lsdException w:name="Light List Accent 2" w:uiPriority="61"/>
+    <w:lsdException w:name="Light Grid Accent 2" w:uiPriority="62"/>
+    <w:lsdException w:name="Medium Shading 1 Accent 2" w:uiPriority="63"/>
+    <w:lsdException w:name="Medium Shading 2 Accent 2" w:uiPriority="64"/>
+    <w:lsdException w:name="Medium List 1 Accent 2" w:uiPriority="65"/>
+    <w:lsdException w:name="Medium List 2 Accent 2" w:uiPriority="66"/>
+    <w:lsdException w:name="Medium Grid 1 Accent 2" w:uiPriority="67"/>
+    <w:lsdException w:name="Medium Grid 2 Accent 2" w:uiPriority="68"/>
+    <w:lsdException w:name="Medium Grid 3 Accent 2" w:uiPriority="69"/>
+    <w:lsdException w:name="Dark List Accent 2" w:uiPriority="70"/>
+    <w:lsdException w:name="Colorful Shading Accent 2" w:uiPriority="71"/>
+    <w:lsdException w:name="Colorful List Accent 2" w:uiPriority="72"/>
+    <w:lsdException w:name="Colorful Grid Accent 2" w:uiPriority="73"/>
+    <w:lsdException w:name="Light Shading Accent 3" w:uiPriority="60"/>
+    <w:lsdException w:name="Light List Accent 3" w:uiPriority="61"/>
+    <w:lsdException w:name="Light Grid Accent 3" w:uiPriority="62"/>
+    <w:lsdException w:name="Medium Shading 1 Accent 3" w:uiPriority="63"/>
+    <w:lsdException w:name="Medium Shading 2 Accent 3" w:uiPriority="64"/>
+    <w:lsdException w:name="Medium List 1 Accent 3" w:uiPriority="65"/>
+    <w:lsdException w:name="Medium List 2 Accent 3" w:uiPriority="66"/>
+    <w:lsdException w:name="Medium Grid 1 Accent 3" w:uiPriority="67"/>
+    <w:lsdException w:name="Medium Grid 2 Accent 3" w:uiPriority="68"/>
+    <w:lsdException w:name="Medium Grid 3 Accent 3" w:uiPriority="69"/>
+    <w:lsdException w:name="Dark List Accent 3" w:uiPriority="70"/>
+    <w:lsdException w:name="Colorful Shading Accent 3" w:uiPriority="71"/>
+    <w:lsdException w:name="Colorful List Accent 3" w:uiPriority="72"/>
+    <w:lsdException w:name="Colorful Grid Accent 3" w:uiPriority="73"/>
+    <w:lsdException w:name="Light Shading Accent 4" w:uiPriority="60"/>
+    <w:lsdException w:name="Light List Accent 4" w:uiPriority="61"/>
+    <w:lsdException w:name="Light Grid Accent 4" w:uiPriority="62"/>
+    <w:lsdException w:name="Medium Shading 1 Accent 4" w:uiPriority="63"/>
+    <w:lsdException w:name="Medium Shading 2 Accent 4" w:uiPriority="64"/>
+    <w:lsdException w:name="Medium List 1 Accent 4" w:uiPriority="65"/>
+    <w:lsdException w:name="Medium List 2 Accent 4" w:uiPriority="66"/>
+    <w:lsdException w:name="Medium Grid 1 Accent 4" w:uiPriority="67"/>
+    <w:lsdException w:name="Medium Grid 2 Accent 4" w:uiPriority="68"/>
+    <w:lsdException w:name="Medium Grid 3 Accent 4" w:uiPriority="69"/>
+    <w:lsdException w:name="Dark List Accent 4" w:uiPriority="70"/>
+    <w:lsdException w:name="Colorful Shading Accent 4" w:uiPriority="71"/>
+    <w:lsdException w:name="Colorful List Accent 4" w:uiPriority="72"/>
+    <w:lsdException w:name="Colorful Grid Accent 4" w:uiPriority="73"/>
+    <w:lsdException w:name="Light Shading Accent 5" w:uiPriority="60"/>
+    <w:lsdException w:name="Light List Accent 5" w:uiPriority="61"/>
+    <w:lsdException w:name="Light Grid Accent 5" w:uiPriority="62"/>
+    <w:lsdException w:name="Medium Shading 1 Accent 5" w:uiPriority="63"/>
+    <w:lsdException w:name="Medium Shading 2 Accent 5" w:uiPriority="64"/>
+    <w:lsdException w:name="Medium List 1 Accent 5" w:uiPriority="65"/>
+    <w:lsdException w:name="Medium List 2 Accent 5" w:uiPriority="66"/>
+    <w:lsdException w:name="Medium Grid 1 Accent 5" w:uiPriority="67"/>
+    <w:lsdException w:name="Medium Grid 2 Accent 5" w:uiPriority="68"/>
+    <w:lsdException w:name="Medium Grid 3 Accent 5" w:uiPriority="69"/>
+    <w:lsdException w:name="Dark List Accent 5" w:uiPriority="70"/>
+    <w:lsdException w:name="Colorful Shading Accent 5" w:uiPriority="71"/>
+    <w:lsdException w:name="Colorful List Accent 5" w:uiPriority="72"/>
+    <w:lsdException w:name="Colorful Grid Accent 5" w:uiPriority="73"/>
+    <w:lsdException w:name="Light Shading Accent 6" w:uiPriority="60"/>
+    <w:lsdException w:name="Light List Accent 6" w:uiPriority="61"/>
+    <w:lsdException w:name="Light Grid Accent 6" w:uiPriority="62"/>
+    <w:lsdException w:name="Medium Shading 1 Accent 6" w:uiPriority="63"/>
+    <w:lsdException w:name="Medium Shading 2 Accent 6" w:uiPriority="64"/>
+    <w:lsdException w:name="Medium List 1 Accent 6" w:uiPriority="65"/>
+    <w:lsdException w:name="Medium List 2 Accent 6" w:uiPriority="66"/>
+    <w:lsdException w:name="Medium Grid 1 Accent 6" w:uiPriority="67"/>
+    <w:lsdException w:name="Medium Grid 2 Accent 6" w:uiPriority="68"/>
+    <w:lsdException w:name="Medium Grid 3 Accent 6" w:uiPriority="69"/>
+    <w:lsdException w:name="Dark List Accent 6" w:uiPriority="70"/>
+    <w:lsdException w:name="Colorful Shading Accent 6" w:uiPriority="71"/>
+    <w:lsdException w:name="Colorful List Accent 6" w:uiPriority="72"/>
+    <w:lsdException w:name="Colorful Grid Accent 6" w:uiPriority="73"/>
+    <w:lsdException w:name="Subtle Emphasis" w:uiPriority="19" w:qFormat="1"/>
+    <w:lsdException w:name="Intense Emphasis" w:uiPriority="21" w:qFormat="1"/>
+    <w:lsdException w:name="Subtle Reference" w:uiPriority="31" w:qFormat="1"/>
+    <w:lsdException w:name="Intense Reference" w:uiPriority="32" w:qFormat="1"/>
+    <w:lsdException w:name="Book Title" w:uiPriority="33" w:qFormat="1"/>
+    <w:lsdException w:name="Bibliography" w:semiHidden="1" w:uiPriority="37" w:unhideWhenUsed="1"/>
+    <w:lsdException w:name="TOC Heading" w:semiHidden="1" w:uiPriority="39" w:unhideWhenUsed="1" w:qFormat="1"/>
+    <w:lsdException w:name="Plain Table 1" w:uiPriority="41"/>
+    <w:lsdException w:name="Plain Table 2" w:uiPriority="42"/>
+    <w:lsdException w:name="Plain Table 3" w:uiPriority="43"/>
+    <w:lsdException w:name="Plain Table 4" w:uiPriority="44"/>
+    <w:lsdException w:name="Plain Table 5" w:uiPriority="45"/>
+    <w:lsdException w:name="Grid Table Light" w:uiPriority="40"/>
+    <w:lsdException w:name="Grid Table 1 Light" w:uiPriority="46"/>
+    <w:lsdException w:name="Grid Table 2" w:uiPriority="47"/>
+    <w:lsdException w:name="Grid Table 3" w:uiPriority="48"/>
+    <w:lsdException w:name="Grid Table 4" w:uiPriority="49"/>
+    <w:lsdException w:name="Grid Table 5 Dark" w:uiPriority="50"/>
+    <w:lsdException w:name="Grid Table 6 Colorful" w:uiPriority="51"/>
+    <w:lsdException w:name="Grid Table 7 Colorful" w:uiPriority="52"/>
+    <w:lsdException w:name="Grid Table 1 Light Accent 1" w:uiPriority="46"/>
+    <w:lsdException w:name="Grid Table 2 Accent 1" w:uiPriority="47"/>
+    <w:lsdException w:name="Grid Table 3 Accent 1" w:uiPriority="48"/>
+    <w:lsdException w:name="Grid Table 4 Accent 1" w:uiPriority="49"/>
+    <w:lsdException w:name="Grid Table 5 Dark Accent 1" w:uiPriority="50"/>
+    <w:lsdException w:name="Grid Table 6 Colorful Accent 1" w:uiPriority="51"/>
+    <w:lsdException w:name="Grid Table 7 Colorful Accent 1" w:uiPriority="52"/>
+    <w:lsdException w:name="Grid Table 1 Light Accent 2" w:uiPriority="46"/>
+    <w:lsdException w:name="Grid Table 2 Accent 2" w:uiPriority="47"/>
+    <w:lsdException w:name="Grid Table 3 Accent 2" w:uiPriority="48"/>
+    <w:lsdException w:name="Grid Table 4 Accent 2" w:uiPriority="49"/>
+    <w:lsdException w:name="Grid Table 5 Dark Accent 2" w:uiPriority="50"/>
+    <w:lsdException w:name="Grid Table 6 Colorful Accent 2" w:uiPriority="51"/>
+    <w:lsdException w:name="Grid Table 7 Colorful Accent 2" w:uiPriority="52"/>
+    <w:lsdException w:name="Grid Table 1 Light Accent 3" w:uiPriority="46"/>
+    <w:lsdException w:name="Grid Table 2 Accent 3" w:uiPriority="47"/>
+    <w:lsdException w:name="Grid Table 3 Accent 3" w:uiPriority="48"/>
+    <w:lsdException w:name="Grid Table 4 Accent 3" w:uiPriority="49"/>
+    <w:lsdException w:name="Grid Table 5 Dark Accent 3" w:uiPriority="50"/>
+    <w:lsdException w:name="Grid Table 6 Colorful Accent 3" w:uiPriority="51"/>
+    <w:lsdException w:name="Grid Table 7 Colorful Accent 3" w:uiPriority="52"/>
+    <w:lsdException w:name="Grid Table 1 Light Accent 4" w:uiPriority="46"/>
+    <w:lsdException w:name="Grid Table 2 Accent 4" w:uiPriority="47"/>
+    <w:lsdException w:name="Grid Table 3 Accent 4" w:uiPriority="48"/>
+    <w:lsdException w:name="Grid Table 4 Accent 4" w:uiPriority="49"/>
+    <w:lsdException w:name="Grid Table 5 Dark Accent 4" w:uiPriority="50"/>
+    <w:lsdException w:name="Grid Table 6 Colorful Accent 4" w:uiPriority="51"/>
+    <w:lsdException w:name="Grid Table 7 Colorful Accent 4" w:uiPriority="52"/>
+    <w:lsdException w:name="Grid Table 1 Light Accent 5" w:uiPriority="46"/>
+    <w:lsdException w:name="Grid Table 2 Accent 5" w:uiPriority="47"/>
+    <w:lsdException w:name="Grid Table 3 Accent 5" w:uiPriority="48"/>
+    <w:lsdException w:name="Grid Table 4 Accent 5" w:uiPriority="49"/>
+    <w:lsdException w:name="Grid Table 5 Dark Accent 5" w:uiPriority="50"/>
+    <w:lsdException w:name="Grid Table 6 Colorful Accent 5" w:uiPriority="51"/>
+    <w:lsdException w:name="Grid Table 7 Colorful Accent 5" w:uiPriority="52"/>
+    <w:lsdException w:name="Grid Table 1 Light Accent 6" w:uiPriority="46"/>
+    <w:lsdException w:name="Grid Table 2 Accent 6" w:uiPriority="47"/>
+    <w:lsdException w:name="Grid Table 3 Accent 6" w:uiPriority="48"/>
+    <w:lsdException w:name="Grid Table 4 Accent 6" w:uiPriority="49"/>
+    <w:lsdException w:name="Grid Table 5 Dark Accent 6" w:uiPriority="50"/>
+    <w:lsdException w:name="Grid Table 6 Colorful Accent 6" w:uiPriority="51"/>
+    <w:lsdException w:name="Grid Table 7 Colorful Accent 6" w:uiPriority="52"/>
+    <w:lsdException w:name="List Table 1 Light" w:uiPriority="46"/>
+    <w:lsdException w:name="List Table 2" w:uiPriority="47"/>
+    <w:lsdException w:name="List Table 3" w:uiPriority="48"/>
+    <w:lsdException w:name="List Table 4" w:uiPriority="49"/>
+    <w:lsdException w:name="List Table 5 Dark" w:uiPriority="50"/>
+    <w:lsdException w:name="List Table 6 Colorful" w:uiPriority="51"/>
+    <w:lsdException w:name="List Table 7 Colorful" w:uiPriority="52"/>
+    <w:lsdException w:name="List Table 1 Light Accent 1" w:uiPriority="46"/>
+    <w:lsdException w:name="List Table 2 Accent 1" w:uiPriority="47"/>
+    <w:lsdException w:name="List Table 3 Accent 1" w:uiPriority="48"/>
+    <w:lsdException w:name="List Table 4 Accent 1" w:uiPriority="49"/>
+    <w:lsdException w:name="List Table 5 Dark Accent 1" w:uiPriority="50"/>
+    <w:lsdException w:name="List Table 6 Colorful Accent 1" w:uiPriority="51"/>
+    <w:lsdException w:name="List Table 7 Colorful Accent 1" w:uiPriority="52"/>
+    <w:lsdException w:name="List Table 1 Light Accent 2" w:uiPriority="46"/>
+    <w:lsdException w:name="List Table 2 Accent 2" w:uiPriority="47"/>
+    <w:lsdException w:name="List Table 3 Accent 2" w:uiPriority="48"/>
+    <w:lsdException w:name="List Table 4 Accent 2" w:uiPriority="49"/>
+    <w:lsdException w:name="List Table 5 Dark Accent 2" w:uiPriority="50"/>
+    <w:lsdException w:name="List Table 6 Colorful Accent 2" w:uiPriority="51"/>
+    <w:lsdException w:name="List Table 7 Colorful Accent 2" w:uiPriority="52"/>
+    <w:lsdException w:name="List Table 1 Light Accent 3" w:uiPriority="46"/>
+    <w:lsdException w:name="List Table 2 Accent 3" w:uiPriority="47"/>
+    <w:lsdException w:name="List Table 3 Accent 3" w:uiPriority="48"/>
+    <w:lsdException w:name="List Table 4 Accent 3" w:uiPriority="49"/>
+    <w:lsdException w:name="List Table 5 Dark Accent 3" w:uiPriority="50"/>
+    <w:lsdException w:name="List Table 6 Colorful Accent 3" w:uiPriority="51"/>
+    <w:lsdException w:name="List Table 7 Colorful Accent 3" w:uiPriority="52"/>
+    <w:lsdException w:name="List Table 1 Light Accent 4" w:uiPriority="46"/>
+    <w:lsdException w:name="List Table 2 Accent 4" w:uiPriority="47"/>
+    <w:lsdException w:name="List Table 3 Accent 4" w:uiPriority="48"/>
+    <w:lsdException w:name="List Table 4 Accent 4" w:uiPriority="49"/>
+    <w:lsdException w:name="List Table 5 Dark Accent 4" w:uiPriority="50"/>
+    <w:lsdException w:name="List Table 6 Colorful Accent 4" w:uiPriority="51"/>
+    <w:lsdException w:name="List Table 7 Colorful Accent 4" w:uiPriority="52"/>
+    <w:lsdException w:name="List Table 1 Light Accent 5" w:uiPriority="46"/>
+    <w:lsdException w:name="List Table 2 Accent 5" w:uiPriority="47"/>
+    <w:lsdException w:name="List Table 3 Accent 5" w:uiPriority="48"/>
+    <w:lsdException w:name="List Table 4 Accent 5" w:uiPriority="49"/>
+    <w:lsdException w:name="List Table 5 Dark Accent 5" w:uiPriority="50"/>
+    <w:lsdException w:name="List Table 6 Colorful Accent 5" w:uiPriority="51"/>
+    <w:lsdException w:name="List Table 7 Colorful Accent 5" w:uiPriority="52"/>
+    <w:lsdException w:name="List Table 1 Light Accent 6" w:uiPriority="46"/>
+    <w:lsdException w:name="List Table 2 Accent 6" w:uiPriority="47"/>
+    <w:lsdException w:name="List Table 3 Accent 6" w:uiPriority="48"/>
+    <w:lsdException w:name="List Table 4 Accent 6" w:uiPriority="49"/>
+    <w:lsdException w:name="List Table 5 Dark Accent 6" w:uiPriority="50"/>
+    <w:lsdException w:name="List Table 6 Colorful Accent 6" w:uiPriority="51"/>
+    <w:lsdException w:name="List Table 7 Colorful Accent 6" w:uiPriority="52"/>
+    <w:lsdException w:name="Mention" w:semiHidden="1" w:unhideWhenUsed="1"/>
+    <w:lsdException w:name="Smart Hyperlink" w:semiHidden="1" w:unhideWhenUsed="1"/>
+    <w:lsdException w:name="Hashtag" w:semiHidden="1" w:unhideWhenUsed="1"/>
+    <w:lsdException w:name="Unresolved Mention" w:semiHidden="1" w:unhideWhenUsed="1"/>
+    <w:lsdException w:name="Smart Link" w:semiHidden="1" w:unhideWhenUsed="1"/>
   </w:latentStyles>
-  <w:style w:type="paragraph" w:default="1" w:styleId="1">
+  <w:style w:type="paragraph" w:default="1" w:styleId="Normal">
     <w:name w:val="Normal"/>
     <w:qFormat/>
-    <w:uiPriority w:val="0"/>
-    <w:pPr>
-      <w:spacing w:after="160"/>
-    </w:pPr>
-    <w:rPr>
-      <w:rFonts w:ascii="Courier New" w:hAnsi="Courier New" w:eastAsiaTheme="minorHAnsi" w:cstheme="minorBidi"/>
-      <w:sz w:val="24"/>
-      <w:szCs w:val="22"/>
-      <w:lang w:val="pt-BR" w:eastAsia="en-US" w:bidi="ar-SA"/>
-    </w:rPr>
+    <w:rsid w:val="00F1468E"/>
   </w:style>
-  <w:style w:type="paragraph" w:styleId="2">
+  <w:style w:type="paragraph" w:styleId="Ttulo1">
     <w:name w:val="heading 1"/>
-    <w:basedOn w:val="1"/>
-    <w:next w:val="1"/>
-    <w:link w:val="17"/>
+    <w:basedOn w:val="Normal"/>
+    <w:next w:val="Normal"/>
+    <w:link w:val="Ttulo1Char"/>
+    <w:uiPriority w:val="9"/>
     <w:qFormat/>
-    <w:uiPriority w:val="9"/>
+    <w:rsid w:val="000D2841"/>
     <w:pPr>
       <w:keepNext/>
       <w:keepLines/>
@@ -2544,21 +3121,22 @@
       <w:outlineLvl w:val="0"/>
     </w:pPr>
     <w:rPr>
-      <w:rFonts w:asciiTheme="majorHAnsi" w:hAnsiTheme="majorHAnsi" w:eastAsiaTheme="majorEastAsia" w:cstheme="majorBidi"/>
-      <w:color w:val="2E75B6" w:themeColor="accent1" w:themeShade="BF"/>
+      <w:rFonts w:asciiTheme="majorHAnsi" w:eastAsiaTheme="majorEastAsia" w:hAnsiTheme="majorHAnsi" w:cstheme="majorBidi"/>
+      <w:color w:val="2E74B5" w:themeColor="accent1" w:themeShade="BF"/>
       <w:sz w:val="32"/>
       <w:szCs w:val="32"/>
     </w:rPr>
   </w:style>
-  <w:style w:type="paragraph" w:styleId="3">
+  <w:style w:type="paragraph" w:styleId="Ttulo2">
     <w:name w:val="heading 2"/>
-    <w:basedOn w:val="1"/>
-    <w:next w:val="1"/>
-    <w:link w:val="22"/>
+    <w:basedOn w:val="Normal"/>
+    <w:next w:val="Normal"/>
+    <w:link w:val="Ttulo2Char"/>
+    <w:uiPriority w:val="9"/>
     <w:semiHidden/>
     <w:unhideWhenUsed/>
     <w:qFormat/>
-    <w:uiPriority w:val="9"/>
+    <w:rsid w:val="00CE5CF2"/>
     <w:pPr>
       <w:keepNext/>
       <w:keepLines/>
@@ -2566,21 +3144,22 @@
       <w:outlineLvl w:val="1"/>
     </w:pPr>
     <w:rPr>
-      <w:rFonts w:asciiTheme="majorHAnsi" w:hAnsiTheme="majorHAnsi" w:eastAsiaTheme="majorEastAsia" w:cstheme="majorBidi"/>
-      <w:color w:val="2E75B6" w:themeColor="accent1" w:themeShade="BF"/>
+      <w:rFonts w:asciiTheme="majorHAnsi" w:eastAsiaTheme="majorEastAsia" w:hAnsiTheme="majorHAnsi" w:cstheme="majorBidi"/>
+      <w:color w:val="2E74B5" w:themeColor="accent1" w:themeShade="BF"/>
       <w:sz w:val="26"/>
       <w:szCs w:val="26"/>
     </w:rPr>
   </w:style>
-  <w:style w:type="paragraph" w:styleId="4">
+  <w:style w:type="paragraph" w:styleId="Ttulo3">
     <w:name w:val="heading 3"/>
-    <w:basedOn w:val="1"/>
-    <w:next w:val="1"/>
-    <w:link w:val="24"/>
+    <w:basedOn w:val="Normal"/>
+    <w:next w:val="Normal"/>
+    <w:link w:val="Ttulo3Char"/>
+    <w:uiPriority w:val="9"/>
     <w:semiHidden/>
     <w:unhideWhenUsed/>
     <w:qFormat/>
-    <w:uiPriority w:val="9"/>
+    <w:rsid w:val="002E007C"/>
     <w:pPr>
       <w:keepNext/>
       <w:keepLines/>
@@ -2588,23 +3167,24 @@
       <w:outlineLvl w:val="2"/>
     </w:pPr>
     <w:rPr>
-      <w:rFonts w:asciiTheme="majorHAnsi" w:hAnsiTheme="majorHAnsi" w:eastAsiaTheme="majorEastAsia" w:cstheme="majorBidi"/>
-      <w:color w:val="1F4E79" w:themeColor="accent1" w:themeShade="80"/>
+      <w:rFonts w:asciiTheme="majorHAnsi" w:eastAsiaTheme="majorEastAsia" w:hAnsiTheme="majorHAnsi" w:cstheme="majorBidi"/>
+      <w:color w:val="1F4D78" w:themeColor="accent1" w:themeShade="7F"/>
       <w:szCs w:val="24"/>
     </w:rPr>
   </w:style>
-  <w:style w:type="character" w:default="1" w:styleId="5">
+  <w:style w:type="character" w:default="1" w:styleId="Fontepargpadro">
     <w:name w:val="Default Paragraph Font"/>
+    <w:uiPriority w:val="1"/>
     <w:semiHidden/>
     <w:unhideWhenUsed/>
-    <w:uiPriority w:val="1"/>
   </w:style>
-  <w:style w:type="table" w:default="1" w:styleId="6">
+  <w:style w:type="table" w:default="1" w:styleId="Tabelanormal">
     <w:name w:val="Normal Table"/>
+    <w:uiPriority w:val="99"/>
     <w:semiHidden/>
     <w:unhideWhenUsed/>
-    <w:uiPriority w:val="99"/>
     <w:tblPr>
+      <w:tblInd w:w="0" w:type="dxa"/>
       <w:tblCellMar>
         <w:top w:w="0" w:type="dxa"/>
         <w:left w:w="108" w:type="dxa"/>
@@ -2613,38 +3193,19 @@
       </w:tblCellMar>
     </w:tblPr>
   </w:style>
-  <w:style w:type="character" w:styleId="7">
-    <w:name w:val="Hyperlink"/>
-    <w:basedOn w:val="5"/>
+  <w:style w:type="numbering" w:default="1" w:styleId="Semlista">
+    <w:name w:val="No List"/>
+    <w:uiPriority w:val="99"/>
+    <w:semiHidden/>
     <w:unhideWhenUsed/>
+  </w:style>
+  <w:style w:type="paragraph" w:styleId="Cabealho">
+    <w:name w:val="header"/>
+    <w:basedOn w:val="Normal"/>
+    <w:link w:val="CabealhoChar"/>
     <w:uiPriority w:val="99"/>
-    <w:rPr>
-      <w:color w:val="0563C1" w:themeColor="hyperlink"/>
-      <w:u w:val="single"/>
-      <w14:textFill>
-        <w14:solidFill>
-          <w14:schemeClr w14:val="hlink"/>
-        </w14:solidFill>
-      </w14:textFill>
-    </w:rPr>
-  </w:style>
-  <w:style w:type="paragraph" w:styleId="8">
-    <w:name w:val="toc 2"/>
-    <w:basedOn w:val="1"/>
-    <w:next w:val="1"/>
     <w:unhideWhenUsed/>
-    <w:uiPriority w:val="39"/>
-    <w:pPr>
-      <w:spacing w:after="100"/>
-      <w:ind w:left="240"/>
-    </w:pPr>
-  </w:style>
-  <w:style w:type="paragraph" w:styleId="9">
-    <w:name w:val="header"/>
-    <w:basedOn w:val="1"/>
-    <w:link w:val="15"/>
-    <w:unhideWhenUsed/>
-    <w:uiPriority w:val="99"/>
+    <w:rsid w:val="00830240"/>
     <w:pPr>
       <w:tabs>
         <w:tab w:val="center" w:pos="4252"/>
@@ -2653,12 +3214,20 @@
       <w:spacing w:after="0"/>
     </w:pPr>
   </w:style>
-  <w:style w:type="paragraph" w:styleId="10">
+  <w:style w:type="character" w:customStyle="1" w:styleId="CabealhoChar">
+    <w:name w:val="Cabeçalho Char"/>
+    <w:basedOn w:val="Fontepargpadro"/>
+    <w:link w:val="Cabealho"/>
+    <w:uiPriority w:val="99"/>
+    <w:rsid w:val="00830240"/>
+  </w:style>
+  <w:style w:type="paragraph" w:styleId="Rodap">
     <w:name w:val="footer"/>
-    <w:basedOn w:val="1"/>
-    <w:link w:val="16"/>
+    <w:basedOn w:val="Normal"/>
+    <w:link w:val="RodapChar"/>
+    <w:uiPriority w:val="99"/>
     <w:unhideWhenUsed/>
-    <w:uiPriority w:val="99"/>
+    <w:rsid w:val="00830240"/>
     <w:pPr>
       <w:tabs>
         <w:tab w:val="center" w:pos="4252"/>
@@ -2667,14 +3236,289 @@
       <w:spacing w:after="0"/>
     </w:pPr>
   </w:style>
-  <w:style w:type="paragraph" w:styleId="11">
+  <w:style w:type="character" w:customStyle="1" w:styleId="RodapChar">
+    <w:name w:val="Rodapé Char"/>
+    <w:basedOn w:val="Fontepargpadro"/>
+    <w:link w:val="Rodap"/>
+    <w:uiPriority w:val="99"/>
+    <w:rsid w:val="00830240"/>
+  </w:style>
+  <w:style w:type="table" w:styleId="Tabelacomgrade">
+    <w:name w:val="Table Grid"/>
+    <w:basedOn w:val="Tabelanormal"/>
+    <w:rsid w:val="00830240"/>
+    <w:pPr>
+      <w:spacing w:after="0"/>
+    </w:pPr>
+    <w:tblPr>
+      <w:tblBorders>
+        <w:top w:val="single" w:sz="4" w:space="0" w:color="auto"/>
+        <w:left w:val="single" w:sz="4" w:space="0" w:color="auto"/>
+        <w:bottom w:val="single" w:sz="4" w:space="0" w:color="auto"/>
+        <w:right w:val="single" w:sz="4" w:space="0" w:color="auto"/>
+        <w:insideH w:val="single" w:sz="4" w:space="0" w:color="auto"/>
+        <w:insideV w:val="single" w:sz="4" w:space="0" w:color="auto"/>
+      </w:tblBorders>
+    </w:tblPr>
+  </w:style>
+  <w:style w:type="character" w:customStyle="1" w:styleId="Ttulo1Char">
+    <w:name w:val="Título 1 Char"/>
+    <w:basedOn w:val="Fontepargpadro"/>
+    <w:link w:val="Ttulo1"/>
+    <w:uiPriority w:val="9"/>
+    <w:rsid w:val="000D2841"/>
+    <w:rPr>
+      <w:rFonts w:asciiTheme="majorHAnsi" w:eastAsiaTheme="majorEastAsia" w:hAnsiTheme="majorHAnsi" w:cstheme="majorBidi"/>
+      <w:color w:val="2E74B5" w:themeColor="accent1" w:themeShade="BF"/>
+      <w:sz w:val="32"/>
+      <w:szCs w:val="32"/>
+    </w:rPr>
+  </w:style>
+  <w:style w:type="paragraph" w:styleId="CabealhodoSumrio">
+    <w:name w:val="TOC Heading"/>
+    <w:basedOn w:val="Ttulo1"/>
+    <w:next w:val="Normal"/>
+    <w:uiPriority w:val="39"/>
+    <w:unhideWhenUsed/>
+    <w:qFormat/>
+    <w:rsid w:val="000D2841"/>
+    <w:pPr>
+      <w:spacing w:line="259" w:lineRule="auto"/>
+      <w:outlineLvl w:val="9"/>
+    </w:pPr>
+    <w:rPr>
+      <w:lang w:eastAsia="pt-BR"/>
+    </w:rPr>
+  </w:style>
+  <w:style w:type="paragraph" w:styleId="Sumrio1">
+    <w:name w:val="toc 1"/>
+    <w:basedOn w:val="Normal"/>
+    <w:next w:val="Normal"/>
+    <w:autoRedefine/>
+    <w:uiPriority w:val="39"/>
+    <w:unhideWhenUsed/>
+    <w:rsid w:val="000D2841"/>
+    <w:pPr>
+      <w:spacing w:after="100"/>
+    </w:pPr>
+  </w:style>
+  <w:style w:type="character" w:styleId="Hyperlink">
+    <w:name w:val="Hyperlink"/>
+    <w:basedOn w:val="Fontepargpadro"/>
+    <w:uiPriority w:val="99"/>
+    <w:unhideWhenUsed/>
+    <w:rsid w:val="000D2841"/>
+    <w:rPr>
+      <w:color w:val="0563C1" w:themeColor="hyperlink"/>
+      <w:u w:val="single"/>
+    </w:rPr>
+  </w:style>
+  <w:style w:type="table" w:styleId="TabeladeLista6Colorida">
+    <w:name w:val="List Table 6 Colorful"/>
+    <w:basedOn w:val="Tabelanormal"/>
+    <w:uiPriority w:val="51"/>
+    <w:rsid w:val="000E5546"/>
+    <w:pPr>
+      <w:spacing w:after="0"/>
+    </w:pPr>
+    <w:rPr>
+      <w:color w:val="000000" w:themeColor="text1"/>
+    </w:rPr>
+    <w:tblPr>
+      <w:tblStyleRowBandSize w:val="1"/>
+      <w:tblStyleColBandSize w:val="1"/>
+      <w:tblBorders>
+        <w:top w:val="single" w:sz="4" w:space="0" w:color="000000" w:themeColor="text1"/>
+        <w:bottom w:val="single" w:sz="4" w:space="0" w:color="000000" w:themeColor="text1"/>
+      </w:tblBorders>
+    </w:tblPr>
+    <w:tblStylePr w:type="firstRow">
+      <w:rPr>
+        <w:b/>
+        <w:bCs/>
+      </w:rPr>
+      <w:tblPr/>
+      <w:tcPr>
+        <w:tcBorders>
+          <w:bottom w:val="single" w:sz="4" w:space="0" w:color="000000" w:themeColor="text1"/>
+        </w:tcBorders>
+      </w:tcPr>
+    </w:tblStylePr>
+    <w:tblStylePr w:type="lastRow">
+      <w:rPr>
+        <w:b/>
+        <w:bCs/>
+      </w:rPr>
+      <w:tblPr/>
+      <w:tcPr>
+        <w:tcBorders>
+          <w:top w:val="double" w:sz="4" w:space="0" w:color="000000" w:themeColor="text1"/>
+        </w:tcBorders>
+      </w:tcPr>
+    </w:tblStylePr>
+    <w:tblStylePr w:type="firstCol">
+      <w:rPr>
+        <w:b/>
+        <w:bCs/>
+      </w:rPr>
+    </w:tblStylePr>
+    <w:tblStylePr w:type="lastCol">
+      <w:rPr>
+        <w:b/>
+        <w:bCs/>
+      </w:rPr>
+    </w:tblStylePr>
+    <w:tblStylePr w:type="band1Vert">
+      <w:tblPr/>
+      <w:tcPr>
+        <w:shd w:val="clear" w:color="auto" w:fill="CCCCCC" w:themeFill="text1" w:themeFillTint="33"/>
+      </w:tcPr>
+    </w:tblStylePr>
+    <w:tblStylePr w:type="band1Horz">
+      <w:tblPr/>
+      <w:tcPr>
+        <w:shd w:val="clear" w:color="auto" w:fill="CCCCCC" w:themeFill="text1" w:themeFillTint="33"/>
+      </w:tcPr>
+    </w:tblStylePr>
+  </w:style>
+  <w:style w:type="table" w:styleId="TabeladeLista6Colorida-nfase3">
+    <w:name w:val="List Table 6 Colorful Accent 3"/>
+    <w:basedOn w:val="Tabelanormal"/>
+    <w:uiPriority w:val="51"/>
+    <w:rsid w:val="000E5546"/>
+    <w:pPr>
+      <w:spacing w:after="0"/>
+    </w:pPr>
+    <w:rPr>
+      <w:color w:val="7B7B7B" w:themeColor="accent3" w:themeShade="BF"/>
+    </w:rPr>
+    <w:tblPr>
+      <w:tblStyleRowBandSize w:val="1"/>
+      <w:tblStyleColBandSize w:val="1"/>
+      <w:tblBorders>
+        <w:top w:val="single" w:sz="4" w:space="0" w:color="A5A5A5" w:themeColor="accent3"/>
+        <w:bottom w:val="single" w:sz="4" w:space="0" w:color="A5A5A5" w:themeColor="accent3"/>
+      </w:tblBorders>
+    </w:tblPr>
+    <w:tblStylePr w:type="firstRow">
+      <w:rPr>
+        <w:b/>
+        <w:bCs/>
+      </w:rPr>
+      <w:tblPr/>
+      <w:tcPr>
+        <w:tcBorders>
+          <w:bottom w:val="single" w:sz="4" w:space="0" w:color="A5A5A5" w:themeColor="accent3"/>
+        </w:tcBorders>
+      </w:tcPr>
+    </w:tblStylePr>
+    <w:tblStylePr w:type="lastRow">
+      <w:rPr>
+        <w:b/>
+        <w:bCs/>
+      </w:rPr>
+      <w:tblPr/>
+      <w:tcPr>
+        <w:tcBorders>
+          <w:top w:val="double" w:sz="4" w:space="0" w:color="A5A5A5" w:themeColor="accent3"/>
+        </w:tcBorders>
+      </w:tcPr>
+    </w:tblStylePr>
+    <w:tblStylePr w:type="firstCol">
+      <w:rPr>
+        <w:b/>
+        <w:bCs/>
+      </w:rPr>
+    </w:tblStylePr>
+    <w:tblStylePr w:type="lastCol">
+      <w:rPr>
+        <w:b/>
+        <w:bCs/>
+      </w:rPr>
+    </w:tblStylePr>
+    <w:tblStylePr w:type="band1Vert">
+      <w:tblPr/>
+      <w:tcPr>
+        <w:shd w:val="clear" w:color="auto" w:fill="EDEDED" w:themeFill="accent3" w:themeFillTint="33"/>
+      </w:tcPr>
+    </w:tblStylePr>
+    <w:tblStylePr w:type="band1Horz">
+      <w:tblPr/>
+      <w:tcPr>
+        <w:shd w:val="clear" w:color="auto" w:fill="EDEDED" w:themeFill="accent3" w:themeFillTint="33"/>
+      </w:tcPr>
+    </w:tblStylePr>
+  </w:style>
+  <w:style w:type="table" w:styleId="TabeladeLista1Clara-nfase3">
+    <w:name w:val="List Table 1 Light Accent 3"/>
+    <w:basedOn w:val="Tabelanormal"/>
+    <w:uiPriority w:val="46"/>
+    <w:rsid w:val="000E5546"/>
+    <w:pPr>
+      <w:spacing w:after="0"/>
+    </w:pPr>
+    <w:tblPr>
+      <w:tblStyleRowBandSize w:val="1"/>
+      <w:tblStyleColBandSize w:val="1"/>
+    </w:tblPr>
+    <w:tblStylePr w:type="firstRow">
+      <w:rPr>
+        <w:b/>
+        <w:bCs/>
+      </w:rPr>
+      <w:tblPr/>
+      <w:tcPr>
+        <w:tcBorders>
+          <w:bottom w:val="single" w:sz="4" w:space="0" w:color="C9C9C9" w:themeColor="accent3" w:themeTint="99"/>
+        </w:tcBorders>
+      </w:tcPr>
+    </w:tblStylePr>
+    <w:tblStylePr w:type="lastRow">
+      <w:rPr>
+        <w:b/>
+        <w:bCs/>
+      </w:rPr>
+      <w:tblPr/>
+      <w:tcPr>
+        <w:tcBorders>
+          <w:top w:val="single" w:sz="4" w:space="0" w:color="C9C9C9" w:themeColor="accent3" w:themeTint="99"/>
+        </w:tcBorders>
+      </w:tcPr>
+    </w:tblStylePr>
+    <w:tblStylePr w:type="firstCol">
+      <w:rPr>
+        <w:b/>
+        <w:bCs/>
+      </w:rPr>
+    </w:tblStylePr>
+    <w:tblStylePr w:type="lastCol">
+      <w:rPr>
+        <w:b/>
+        <w:bCs/>
+      </w:rPr>
+    </w:tblStylePr>
+    <w:tblStylePr w:type="band1Vert">
+      <w:tblPr/>
+      <w:tcPr>
+        <w:shd w:val="clear" w:color="auto" w:fill="EDEDED" w:themeFill="accent3" w:themeFillTint="33"/>
+      </w:tcPr>
+    </w:tblStylePr>
+    <w:tblStylePr w:type="band1Horz">
+      <w:tblPr/>
+      <w:tcPr>
+        <w:shd w:val="clear" w:color="auto" w:fill="EDEDED" w:themeFill="accent3" w:themeFillTint="33"/>
+      </w:tcPr>
+    </w:tblStylePr>
+  </w:style>
+  <w:style w:type="paragraph" w:styleId="Legenda">
     <w:name w:val="caption"/>
-    <w:basedOn w:val="1"/>
-    <w:next w:val="1"/>
+    <w:basedOn w:val="Normal"/>
+    <w:next w:val="Normal"/>
+    <w:uiPriority w:val="35"/>
     <w:semiHidden/>
     <w:unhideWhenUsed/>
     <w:qFormat/>
-    <w:uiPriority w:val="35"/>
+    <w:rsid w:val="004C7B92"/>
     <w:pPr>
       <w:spacing w:after="200"/>
     </w:pPr>
@@ -2684,304 +3528,71 @@
       <w:color w:val="44546A" w:themeColor="text2"/>
       <w:sz w:val="18"/>
       <w:szCs w:val="18"/>
-      <w14:textFill>
-        <w14:solidFill>
-          <w14:schemeClr w14:val="tx2"/>
-        </w14:solidFill>
-      </w14:textFill>
     </w:rPr>
   </w:style>
-  <w:style w:type="paragraph" w:styleId="12">
-    <w:name w:val="toc 3"/>
-    <w:basedOn w:val="1"/>
-    <w:next w:val="1"/>
-    <w:unhideWhenUsed/>
-    <w:uiPriority w:val="39"/>
-    <w:pPr>
-      <w:spacing w:after="100"/>
-      <w:ind w:left="480"/>
-    </w:pPr>
-  </w:style>
-  <w:style w:type="paragraph" w:styleId="13">
-    <w:name w:val="toc 1"/>
-    <w:basedOn w:val="1"/>
-    <w:next w:val="1"/>
-    <w:unhideWhenUsed/>
-    <w:uiPriority w:val="39"/>
-    <w:pPr>
-      <w:spacing w:after="100"/>
-    </w:pPr>
-  </w:style>
-  <w:style w:type="table" w:styleId="14">
-    <w:name w:val="Table Grid"/>
-    <w:basedOn w:val="6"/>
-    <w:uiPriority w:val="0"/>
-    <w:pPr>
-      <w:spacing w:after="0"/>
-    </w:pPr>
-    <w:tblPr>
-      <w:tblBorders>
-        <w:top w:val="single" w:color="auto" w:sz="4" w:space="0"/>
-        <w:left w:val="single" w:color="auto" w:sz="4" w:space="0"/>
-        <w:bottom w:val="single" w:color="auto" w:sz="4" w:space="0"/>
-        <w:right w:val="single" w:color="auto" w:sz="4" w:space="0"/>
-        <w:insideH w:val="single" w:color="auto" w:sz="4" w:space="0"/>
-        <w:insideV w:val="single" w:color="auto" w:sz="4" w:space="0"/>
-      </w:tblBorders>
-    </w:tblPr>
-  </w:style>
-  <w:style w:type="character" w:customStyle="1" w:styleId="15">
-    <w:name w:val="Cabeçalho Char"/>
-    <w:basedOn w:val="5"/>
-    <w:link w:val="9"/>
-    <w:uiPriority w:val="99"/>
-  </w:style>
-  <w:style w:type="character" w:customStyle="1" w:styleId="16">
-    <w:name w:val="Rodapé Char"/>
-    <w:basedOn w:val="5"/>
-    <w:link w:val="10"/>
-    <w:uiPriority w:val="99"/>
-  </w:style>
-  <w:style w:type="character" w:customStyle="1" w:styleId="17">
-    <w:name w:val="Título 1 Char"/>
-    <w:basedOn w:val="5"/>
-    <w:link w:val="2"/>
+  <w:style w:type="character" w:customStyle="1" w:styleId="Ttulo2Char">
+    <w:name w:val="Título 2 Char"/>
+    <w:basedOn w:val="Fontepargpadro"/>
+    <w:link w:val="Ttulo2"/>
     <w:uiPriority w:val="9"/>
+    <w:semiHidden/>
+    <w:rsid w:val="00CE5CF2"/>
     <w:rPr>
-      <w:rFonts w:asciiTheme="majorHAnsi" w:hAnsiTheme="majorHAnsi" w:eastAsiaTheme="majorEastAsia" w:cstheme="majorBidi"/>
-      <w:color w:val="2E75B6" w:themeColor="accent1" w:themeShade="BF"/>
-      <w:sz w:val="32"/>
-      <w:szCs w:val="32"/>
-    </w:rPr>
-  </w:style>
-  <w:style w:type="paragraph" w:customStyle="1" w:styleId="18">
-    <w:name w:val="TOC Heading"/>
-    <w:basedOn w:val="2"/>
-    <w:next w:val="1"/>
-    <w:unhideWhenUsed/>
-    <w:qFormat/>
-    <w:uiPriority w:val="39"/>
-    <w:pPr>
-      <w:spacing w:line="259" w:lineRule="auto"/>
-      <w:outlineLvl w:val="9"/>
-    </w:pPr>
-    <w:rPr>
-      <w:lang w:eastAsia="pt-BR"/>
-    </w:rPr>
-  </w:style>
-  <w:style w:type="table" w:customStyle="1" w:styleId="19">
-    <w:name w:val="List Table 6 Colorful"/>
-    <w:basedOn w:val="6"/>
-    <w:uiPriority w:val="51"/>
-    <w:pPr>
-      <w:spacing w:after="0"/>
-    </w:pPr>
-    <w:rPr>
-      <w:color w:val="000000" w:themeColor="text1"/>
-      <w14:textFill>
-        <w14:solidFill>
-          <w14:schemeClr w14:val="tx1"/>
-        </w14:solidFill>
-      </w14:textFill>
-    </w:rPr>
-    <w:tblPr>
-      <w:tblBorders>
-        <w:top w:val="single" w:color="000000" w:themeColor="text1" w:sz="4" w:space="0"/>
-        <w:bottom w:val="single" w:color="000000" w:themeColor="text1" w:sz="4" w:space="0"/>
-      </w:tblBorders>
-    </w:tblPr>
-    <w:tblStylePr w:type="firstRow">
-      <w:rPr>
-        <w:b/>
-        <w:bCs/>
-      </w:rPr>
-      <w:tcPr>
-        <w:tcBorders>
-          <w:bottom w:val="single" w:color="000000" w:themeColor="text1" w:sz="4" w:space="0"/>
-        </w:tcBorders>
-      </w:tcPr>
-    </w:tblStylePr>
-    <w:tblStylePr w:type="lastRow">
-      <w:rPr>
-        <w:b/>
-        <w:bCs/>
-      </w:rPr>
-      <w:tcPr>
-        <w:tcBorders>
-          <w:top w:val="double" w:color="000000" w:themeColor="text1" w:sz="4" w:space="0"/>
-        </w:tcBorders>
-      </w:tcPr>
-    </w:tblStylePr>
-    <w:tblStylePr w:type="firstCol">
-      <w:rPr>
-        <w:b/>
-        <w:bCs/>
-      </w:rPr>
-    </w:tblStylePr>
-    <w:tblStylePr w:type="lastCol">
-      <w:rPr>
-        <w:b/>
-        <w:bCs/>
-      </w:rPr>
-    </w:tblStylePr>
-    <w:tblStylePr w:type="band1Vert">
-      <w:tcPr>
-        <w:shd w:val="clear" w:color="auto" w:fill="CCCCCC" w:themeFill="text1" w:themeFillTint="33"/>
-      </w:tcPr>
-    </w:tblStylePr>
-    <w:tblStylePr w:type="band1Horz">
-      <w:tcPr>
-        <w:shd w:val="clear" w:color="auto" w:fill="CCCCCC" w:themeFill="text1" w:themeFillTint="33"/>
-      </w:tcPr>
-    </w:tblStylePr>
-  </w:style>
-  <w:style w:type="table" w:customStyle="1" w:styleId="20">
-    <w:name w:val="List Table 6 Colorful Accent 3"/>
-    <w:basedOn w:val="6"/>
-    <w:uiPriority w:val="51"/>
-    <w:pPr>
-      <w:spacing w:after="0"/>
-    </w:pPr>
-    <w:rPr>
-      <w:color w:val="7C7C7C" w:themeColor="accent3" w:themeShade="BF"/>
-    </w:rPr>
-    <w:tblPr>
-      <w:tblBorders>
-        <w:top w:val="single" w:color="A5A5A5" w:themeColor="accent3" w:sz="4" w:space="0"/>
-        <w:bottom w:val="single" w:color="A5A5A5" w:themeColor="accent3" w:sz="4" w:space="0"/>
-      </w:tblBorders>
-    </w:tblPr>
-    <w:tblStylePr w:type="firstRow">
-      <w:rPr>
-        <w:b/>
-        <w:bCs/>
-      </w:rPr>
-      <w:tcPr>
-        <w:tcBorders>
-          <w:bottom w:val="single" w:color="A5A5A5" w:themeColor="accent3" w:sz="4" w:space="0"/>
-        </w:tcBorders>
-      </w:tcPr>
-    </w:tblStylePr>
-    <w:tblStylePr w:type="lastRow">
-      <w:rPr>
-        <w:b/>
-        <w:bCs/>
-      </w:rPr>
-      <w:tcPr>
-        <w:tcBorders>
-          <w:top w:val="double" w:color="A5A5A5" w:themeColor="accent3" w:sz="4" w:space="0"/>
-        </w:tcBorders>
-      </w:tcPr>
-    </w:tblStylePr>
-    <w:tblStylePr w:type="firstCol">
-      <w:rPr>
-        <w:b/>
-        <w:bCs/>
-      </w:rPr>
-    </w:tblStylePr>
-    <w:tblStylePr w:type="lastCol">
-      <w:rPr>
-        <w:b/>
-        <w:bCs/>
-      </w:rPr>
-    </w:tblStylePr>
-    <w:tblStylePr w:type="band1Vert">
-      <w:tcPr>
-        <w:shd w:val="clear" w:color="auto" w:fill="ECECEC" w:themeFill="accent3" w:themeFillTint="33"/>
-      </w:tcPr>
-    </w:tblStylePr>
-    <w:tblStylePr w:type="band1Horz">
-      <w:tcPr>
-        <w:shd w:val="clear" w:color="auto" w:fill="ECECEC" w:themeFill="accent3" w:themeFillTint="33"/>
-      </w:tcPr>
-    </w:tblStylePr>
-  </w:style>
-  <w:style w:type="table" w:customStyle="1" w:styleId="21">
-    <w:name w:val="List Table 1 Light Accent 3"/>
-    <w:basedOn w:val="6"/>
-    <w:uiPriority w:val="46"/>
-    <w:pPr>
-      <w:spacing w:after="0"/>
-    </w:pPr>
-    <w:tblStylePr w:type="firstRow">
-      <w:rPr>
-        <w:b/>
-        <w:bCs/>
-      </w:rPr>
-      <w:tcPr>
-        <w:tcBorders>
-          <w:bottom w:val="single" w:color="C8C8C8" w:themeColor="accent3" w:themeTint="99" w:sz="4" w:space="0"/>
-        </w:tcBorders>
-      </w:tcPr>
-    </w:tblStylePr>
-    <w:tblStylePr w:type="lastRow">
-      <w:rPr>
-        <w:b/>
-        <w:bCs/>
-      </w:rPr>
-      <w:tcPr>
-        <w:tcBorders>
-          <w:top w:val="single" w:color="C8C8C8" w:themeColor="accent3" w:themeTint="99" w:sz="4" w:space="0"/>
-        </w:tcBorders>
-      </w:tcPr>
-    </w:tblStylePr>
-    <w:tblStylePr w:type="firstCol">
-      <w:rPr>
-        <w:b/>
-        <w:bCs/>
-      </w:rPr>
-    </w:tblStylePr>
-    <w:tblStylePr w:type="lastCol">
-      <w:rPr>
-        <w:b/>
-        <w:bCs/>
-      </w:rPr>
-    </w:tblStylePr>
-    <w:tblStylePr w:type="band1Vert">
-      <w:tcPr>
-        <w:shd w:val="clear" w:color="auto" w:fill="ECECEC" w:themeFill="accent3" w:themeFillTint="33"/>
-      </w:tcPr>
-    </w:tblStylePr>
-    <w:tblStylePr w:type="band1Horz">
-      <w:tcPr>
-        <w:shd w:val="clear" w:color="auto" w:fill="ECECEC" w:themeFill="accent3" w:themeFillTint="33"/>
-      </w:tcPr>
-    </w:tblStylePr>
-  </w:style>
-  <w:style w:type="character" w:customStyle="1" w:styleId="22">
-    <w:name w:val="Título 2 Char"/>
-    <w:basedOn w:val="5"/>
-    <w:link w:val="3"/>
-    <w:semiHidden/>
-    <w:uiPriority w:val="9"/>
-    <w:rPr>
-      <w:rFonts w:asciiTheme="majorHAnsi" w:hAnsiTheme="majorHAnsi" w:eastAsiaTheme="majorEastAsia" w:cstheme="majorBidi"/>
-      <w:color w:val="2E75B6" w:themeColor="accent1" w:themeShade="BF"/>
+      <w:rFonts w:asciiTheme="majorHAnsi" w:eastAsiaTheme="majorEastAsia" w:hAnsiTheme="majorHAnsi" w:cstheme="majorBidi"/>
+      <w:color w:val="2E74B5" w:themeColor="accent1" w:themeShade="BF"/>
       <w:sz w:val="26"/>
       <w:szCs w:val="26"/>
     </w:rPr>
   </w:style>
-  <w:style w:type="paragraph" w:styleId="23">
+  <w:style w:type="paragraph" w:styleId="PargrafodaLista">
     <w:name w:val="List Paragraph"/>
-    <w:basedOn w:val="1"/>
+    <w:basedOn w:val="Normal"/>
+    <w:uiPriority w:val="99"/>
     <w:qFormat/>
-    <w:uiPriority w:val="99"/>
+    <w:rsid w:val="00C048D2"/>
     <w:pPr>
       <w:ind w:left="720"/>
       <w:contextualSpacing/>
     </w:pPr>
   </w:style>
-  <w:style w:type="character" w:customStyle="1" w:styleId="24">
+  <w:style w:type="paragraph" w:styleId="Sumrio2">
+    <w:name w:val="toc 2"/>
+    <w:basedOn w:val="Normal"/>
+    <w:next w:val="Normal"/>
+    <w:autoRedefine/>
+    <w:uiPriority w:val="39"/>
+    <w:unhideWhenUsed/>
+    <w:rsid w:val="003C3E5F"/>
+    <w:pPr>
+      <w:spacing w:after="100"/>
+      <w:ind w:left="240"/>
+    </w:pPr>
+  </w:style>
+  <w:style w:type="character" w:customStyle="1" w:styleId="Ttulo3Char">
     <w:name w:val="Título 3 Char"/>
-    <w:basedOn w:val="5"/>
-    <w:link w:val="4"/>
+    <w:basedOn w:val="Fontepargpadro"/>
+    <w:link w:val="Ttulo3"/>
+    <w:uiPriority w:val="9"/>
     <w:semiHidden/>
-    <w:uiPriority w:val="9"/>
+    <w:rsid w:val="002E007C"/>
     <w:rPr>
-      <w:rFonts w:asciiTheme="majorHAnsi" w:hAnsiTheme="majorHAnsi" w:eastAsiaTheme="majorEastAsia" w:cstheme="majorBidi"/>
-      <w:color w:val="1F4E79" w:themeColor="accent1" w:themeShade="80"/>
+      <w:rFonts w:asciiTheme="majorHAnsi" w:eastAsiaTheme="majorEastAsia" w:hAnsiTheme="majorHAnsi" w:cstheme="majorBidi"/>
+      <w:color w:val="1F4D78" w:themeColor="accent1" w:themeShade="7F"/>
       <w:szCs w:val="24"/>
     </w:rPr>
+  </w:style>
+  <w:style w:type="paragraph" w:styleId="Sumrio3">
+    <w:name w:val="toc 3"/>
+    <w:basedOn w:val="Normal"/>
+    <w:next w:val="Normal"/>
+    <w:autoRedefine/>
+    <w:uiPriority w:val="39"/>
+    <w:unhideWhenUsed/>
+    <w:rsid w:val="00D02991"/>
+    <w:pPr>
+      <w:spacing w:after="100"/>
+      <w:ind w:left="480"/>
+    </w:pPr>
   </w:style>
 </w:styles>
 </file>
@@ -3029,7 +3640,7 @@
     </a:clrScheme>
     <a:fontScheme name="Escritório">
       <a:majorFont>
-        <a:latin typeface="Calibri Light"/>
+        <a:latin typeface="Calibri Light" panose="020F0302020204030204"/>
         <a:ea typeface=""/>
         <a:cs typeface=""/>
         <a:font script="Jpan" typeface="ＭＳ ゴシック"/>
@@ -3064,7 +3675,7 @@
         <a:font script="Geor" typeface="Sylfaen"/>
       </a:majorFont>
       <a:minorFont>
-        <a:latin typeface="Calibri"/>
+        <a:latin typeface="Calibri" panose="020F0502020204030204"/>
         <a:ea typeface=""/>
         <a:cs typeface=""/>
         <a:font script="Jpan" typeface="ＭＳ 明朝"/>
@@ -3238,32 +3849,23 @@
     </a:fmtScheme>
   </a:themeElements>
   <a:objectDefaults/>
+  <a:extraClrSchemeLst/>
+  <a:extLst>
+    <a:ext uri="{05A4C25C-085E-4340-85A3-A5531E510DB2}">
+      <thm15:themeFamily xmlns:thm15="http://schemas.microsoft.com/office/thememl/2012/main" name="Office Theme" id="{62F939B6-93AF-4DB8-9C6B-D6C7DFDC589F}" vid="{4A3C46E8-61CC-4603-A589-7422A47A8E4A}"/>
+    </a:ext>
+  </a:extLst>
 </a:theme>
 </file>
 
 <file path=customXml/item1.xml><?xml version="1.0" encoding="utf-8"?>
-<s:customData xmlns="http://www.wps.cn/officeDocument/2013/wpsCustomData" xmlns:s="http://www.wps.cn/officeDocument/2013/wpsCustomData">
-  <customSectProps>
-    <customSectPr/>
-    <customSectPr/>
-  </customSectProps>
-</s:customData>
-</file>
-
-<file path=customXml/item2.xml><?xml version="1.0" encoding="utf-8"?>
 <b:Sources xmlns:b="http://schemas.openxmlformats.org/officeDocument/2006/bibliography" xmlns="http://schemas.openxmlformats.org/officeDocument/2006/bibliography" SelectedStyle="\APASixthEditionOfficeOnline.xsl" StyleName="APA" Version="6"/>
 </file>
 
 <file path=customXml/itemProps1.xml><?xml version="1.0" encoding="utf-8"?>
-<ds:datastoreItem xmlns:ds="http://schemas.openxmlformats.org/officeDocument/2006/customXml" ds:itemID="{B1977F7D-205B-4081-913C-38D41E755F92}">
+<ds:datastoreItem xmlns:ds="http://schemas.openxmlformats.org/officeDocument/2006/customXml" ds:itemID="{5152168E-48D7-49AB-A241-CD53B67335A7}">
   <ds:schemaRefs>
-    <ds:schemaRef ds:uri="http://www.wps.cn/officeDocument/2013/wpsCustomData"/>
+    <ds:schemaRef ds:uri="http://schemas.openxmlformats.org/officeDocument/2006/bibliography"/>
   </ds:schemaRefs>
 </ds:datastoreItem>
-</file>
-
-<file path=customXml/itemProps2.xml><?xml version="1.0" encoding="utf-8"?>
-<ds:datastoreItem xmlns:ds="http://schemas.openxmlformats.org/officeDocument/2006/customXml" ds:itemID="{5152168E-48D7-49AB-A241-CD53B67335A7}">
-  <ds:schemaRefs/>
-</ds:datastoreItem>
 </file>
</xml_diff>